<commit_message>
fixed ticket #66 "App doesn't maintain sorting as expected" + optimization and refactoring
</commit_message>
<xml_diff>
--- a/doc/User guides/myAgilePomodoro_3.3.0.docx
+++ b/doc/User guides/myAgilePomodoro_3.3.0.docx
@@ -2921,26 +2921,110 @@
       <w:bookmarkEnd w:id="2"/>
     </w:p>
     <w:p>
+      <w:proofErr w:type="spellStart"/>
+      <w:proofErr w:type="gramStart"/>
       <w:r>
         <w:t>myAgilePomodoro</w:t>
       </w:r>
-      <w:r>
-        <w:t xml:space="preserve"> (mAP)</w:t>
-      </w:r>
-      <w:r>
-        <w:t xml:space="preserve"> is a micro and macro time management software based upon Agile's best practices and the time management technique called the Pomodoro Technique®. </w:t>
+      <w:proofErr w:type="spellEnd"/>
+      <w:proofErr w:type="gramEnd"/>
+      <w:r>
+        <w:t xml:space="preserve"> (</w:t>
+      </w:r>
+      <w:proofErr w:type="spellStart"/>
+      <w:r>
+        <w:t>mAP</w:t>
+      </w:r>
+      <w:proofErr w:type="spellEnd"/>
+      <w:r>
+        <w:t>)</w:t>
+      </w:r>
+      <w:r>
+        <w:t xml:space="preserve"> is a micro and macro time management software based upon </w:t>
+      </w:r>
+      <w:proofErr w:type="spellStart"/>
+      <w:r>
+        <w:t>Agile's</w:t>
+      </w:r>
+      <w:proofErr w:type="spellEnd"/>
+      <w:r>
+        <w:t xml:space="preserve"> best practices and the time management technique called the </w:t>
+      </w:r>
+      <w:proofErr w:type="spellStart"/>
+      <w:r>
+        <w:t>Pomodoro</w:t>
+      </w:r>
+      <w:proofErr w:type="spellEnd"/>
+      <w:r>
+        <w:t xml:space="preserve"> Technique®. </w:t>
       </w:r>
     </w:p>
     <w:p/>
     <w:p>
       <w:r>
-        <w:t>To make the most of mAP it is recommended to have knowledge of the Pomodoro Technique® (v1.3 and above) and Agile’s most common practices and artifacts (backlog management, iteration, story points...). Furthermore, mAP is "Agile methodology agnostic": to a certain extent, Scrum, RUP, XP… and even Kaban projects can be managed with mAP.</w:t>
+        <w:t xml:space="preserve">To make the most of </w:t>
+      </w:r>
+      <w:proofErr w:type="spellStart"/>
+      <w:r>
+        <w:t>mAP</w:t>
+      </w:r>
+      <w:proofErr w:type="spellEnd"/>
+      <w:r>
+        <w:t xml:space="preserve"> it is recommended to have knowledge of the </w:t>
+      </w:r>
+      <w:proofErr w:type="spellStart"/>
+      <w:r>
+        <w:t>Pomodoro</w:t>
+      </w:r>
+      <w:proofErr w:type="spellEnd"/>
+      <w:r>
+        <w:t xml:space="preserve"> Technique® (v1.3 and above) and </w:t>
+      </w:r>
+      <w:proofErr w:type="spellStart"/>
+      <w:r>
+        <w:t>Agile’s</w:t>
+      </w:r>
+      <w:proofErr w:type="spellEnd"/>
+      <w:r>
+        <w:t xml:space="preserve"> most common practices and artifacts (backlog management, iteration, story points...). Furthermore, </w:t>
+      </w:r>
+      <w:proofErr w:type="spellStart"/>
+      <w:r>
+        <w:t>mAP</w:t>
+      </w:r>
+      <w:proofErr w:type="spellEnd"/>
+      <w:r>
+        <w:t xml:space="preserve"> is "Agile methodology agnostic": to a certain extent, Scrum, RUP, XP… and even </w:t>
+      </w:r>
+      <w:proofErr w:type="spellStart"/>
+      <w:r>
+        <w:t>Kaban</w:t>
+      </w:r>
+      <w:proofErr w:type="spellEnd"/>
+      <w:r>
+        <w:t xml:space="preserve"> projects can be managed with </w:t>
+      </w:r>
+      <w:proofErr w:type="spellStart"/>
+      <w:r>
+        <w:t>mAP</w:t>
+      </w:r>
+      <w:proofErr w:type="spellEnd"/>
+      <w:r>
+        <w:t>.</w:t>
       </w:r>
     </w:p>
     <w:p/>
     <w:p>
       <w:r>
-        <w:t>Originally called "myPomodoro", Phil Karoo took over the project starting with version 1.0.</w:t>
+        <w:t>Originally called "</w:t>
+      </w:r>
+      <w:proofErr w:type="spellStart"/>
+      <w:r>
+        <w:t>myPomodoro</w:t>
+      </w:r>
+      <w:proofErr w:type="spellEnd"/>
+      <w:r>
+        <w:t>", Phil Karoo took over the project starting with version 1.0.</w:t>
       </w:r>
     </w:p>
     <w:p>
@@ -2954,12 +3038,16 @@
       <w:bookmarkEnd w:id="3"/>
     </w:p>
     <w:p>
+      <w:proofErr w:type="spellStart"/>
+      <w:proofErr w:type="gramStart"/>
       <w:r>
         <w:t>m</w:t>
       </w:r>
       <w:r>
         <w:t>AP</w:t>
       </w:r>
+      <w:proofErr w:type="spellEnd"/>
+      <w:proofErr w:type="gramEnd"/>
       <w:r>
         <w:t xml:space="preserve"> is a</w:t>
       </w:r>
@@ -3049,8 +3137,15 @@
       <w:r>
         <w:t xml:space="preserve"> </w:t>
       </w:r>
-      <w:r>
-        <w:t xml:space="preserve">mAP </w:t>
+      <w:proofErr w:type="spellStart"/>
+      <w:proofErr w:type="gramStart"/>
+      <w:r>
+        <w:t>mAP</w:t>
+      </w:r>
+      <w:proofErr w:type="spellEnd"/>
+      <w:proofErr w:type="gramEnd"/>
+      <w:r>
+        <w:t xml:space="preserve"> </w:t>
       </w:r>
       <w:r>
         <w:t xml:space="preserve">supports utf-8 providing the font </w:t>
@@ -3156,12 +3251,16 @@
       <w:bookmarkEnd w:id="4"/>
     </w:p>
     <w:p>
+      <w:proofErr w:type="spellStart"/>
+      <w:proofErr w:type="gramStart"/>
       <w:r>
         <w:t>m</w:t>
       </w:r>
       <w:r>
         <w:t>AP</w:t>
       </w:r>
+      <w:proofErr w:type="spellEnd"/>
+      <w:proofErr w:type="gramEnd"/>
       <w:r>
         <w:t xml:space="preserve"> is </w:t>
       </w:r>
@@ -3242,7 +3341,15 @@
         </w:drawing>
       </w:r>
       <w:r>
-        <w:t xml:space="preserve"> Terminology: mAP uses the word "task" for all items regardless of their type.</w:t>
+        <w:t xml:space="preserve"> Terminology: </w:t>
+      </w:r>
+      <w:proofErr w:type="spellStart"/>
+      <w:r>
+        <w:t>mAP</w:t>
+      </w:r>
+      <w:proofErr w:type="spellEnd"/>
+      <w:r>
+        <w:t xml:space="preserve"> uses the word "task" for all items regardless of their type.</w:t>
       </w:r>
     </w:p>
     <w:p>
@@ -3251,13 +3358,29 @@
       </w:pPr>
       <w:bookmarkStart w:id="5" w:name="_Toc411191103"/>
       <w:r>
-        <w:t>The Pomodoro Technique</w:t>
+        <w:t xml:space="preserve">The </w:t>
+      </w:r>
+      <w:proofErr w:type="spellStart"/>
+      <w:r>
+        <w:t>Pomodoro</w:t>
+      </w:r>
+      <w:proofErr w:type="spellEnd"/>
+      <w:r>
+        <w:t xml:space="preserve"> </w:t>
+      </w:r>
+      <w:proofErr w:type="spellStart"/>
+      <w:r>
+        <w:t>Technique</w:t>
       </w:r>
       <w:r>
         <w:t>®</w:t>
       </w:r>
       <w:r>
-        <w:t xml:space="preserve">’s </w:t>
+        <w:t>’s</w:t>
+      </w:r>
+      <w:proofErr w:type="spellEnd"/>
+      <w:r>
+        <w:t xml:space="preserve"> </w:t>
       </w:r>
       <w:r>
         <w:rPr>
@@ -3278,12 +3401,15 @@
       <w:r>
         <w:t xml:space="preserve"> </w:t>
       </w:r>
+      <w:proofErr w:type="spellStart"/>
       <w:r>
         <w:t>vs</w:t>
       </w:r>
-      <w:r>
-        <w:t xml:space="preserve"> </w:t>
-      </w:r>
+      <w:proofErr w:type="spellEnd"/>
+      <w:r>
+        <w:t xml:space="preserve"> </w:t>
+      </w:r>
+      <w:proofErr w:type="spellStart"/>
       <w:r>
         <w:rPr>
           <w:sz w:val="32"/>
@@ -3293,6 +3419,7 @@
         <w:t>mAP</w:t>
       </w:r>
       <w:bookmarkEnd w:id="5"/>
+      <w:proofErr w:type="spellEnd"/>
     </w:p>
     <w:p/>
     <w:p>
@@ -3305,8 +3432,13 @@
       <w:r>
         <w:t xml:space="preserve"> </w:t>
       </w:r>
-      <w:r>
-        <w:t xml:space="preserve">mAP </w:t>
+      <w:proofErr w:type="spellStart"/>
+      <w:r>
+        <w:t>mAP</w:t>
+      </w:r>
+      <w:proofErr w:type="spellEnd"/>
+      <w:r>
+        <w:t xml:space="preserve"> </w:t>
       </w:r>
       <w:r>
         <w:t>can</w:t>
@@ -3378,12 +3510,14 @@
                 <w:b/>
               </w:rPr>
             </w:pPr>
+            <w:proofErr w:type="spellStart"/>
             <w:r>
               <w:rPr>
                 <w:b/>
               </w:rPr>
               <w:t>mAP</w:t>
             </w:r>
+            <w:proofErr w:type="spellEnd"/>
           </w:p>
         </w:tc>
       </w:tr>
@@ -3394,7 +3528,15 @@
           </w:tcPr>
           <w:p>
             <w:r>
-              <w:t>A Pomodoro Consists of 25 minutes Plus a Five-Minute Break</w:t>
+              <w:t xml:space="preserve">A </w:t>
+            </w:r>
+            <w:proofErr w:type="spellStart"/>
+            <w:r>
+              <w:t>Pomodoro</w:t>
+            </w:r>
+            <w:proofErr w:type="spellEnd"/>
+            <w:r>
+              <w:t xml:space="preserve"> Consists of 25 minutes Plus a Five-Minute Break</w:t>
             </w:r>
           </w:p>
         </w:tc>
@@ -3417,8 +3559,15 @@
             </w:r>
           </w:p>
           <w:p>
-            <w:r>
-              <w:t xml:space="preserve">mAP allows shortening / </w:t>
+            <w:proofErr w:type="spellStart"/>
+            <w:proofErr w:type="gramStart"/>
+            <w:r>
+              <w:t>mAP</w:t>
+            </w:r>
+            <w:proofErr w:type="spellEnd"/>
+            <w:proofErr w:type="gramEnd"/>
+            <w:r>
+              <w:t xml:space="preserve"> allows shortening / </w:t>
             </w:r>
             <w:r>
               <w:t>lengthen</w:t>
@@ -3432,17 +3581,29 @@
             <w:r>
               <w:t xml:space="preserve"> </w:t>
             </w:r>
+            <w:proofErr w:type="spellStart"/>
             <w:r>
               <w:t>p</w:t>
             </w:r>
             <w:r>
-              <w:t>omodoros and short breaks.</w:t>
+              <w:t>omodoros</w:t>
+            </w:r>
+            <w:proofErr w:type="spellEnd"/>
+            <w:r>
+              <w:t xml:space="preserve"> and short breaks.</w:t>
             </w:r>
           </w:p>
           <w:p>
+            <w:proofErr w:type="spellStart"/>
+            <w:proofErr w:type="gramStart"/>
             <w:r>
               <w:lastRenderedPageBreak/>
-              <w:t xml:space="preserve">mAP allows </w:t>
+              <w:t>mAP</w:t>
+            </w:r>
+            <w:proofErr w:type="spellEnd"/>
+            <w:proofErr w:type="gramEnd"/>
+            <w:r>
+              <w:t xml:space="preserve"> allows </w:t>
             </w:r>
             <w:r>
               <w:t>stopping</w:t>
@@ -3497,7 +3658,15 @@
           <w:p>
             <w:r>
               <w:lastRenderedPageBreak/>
-              <w:t>After Every Four Pomodoros Comes a 15-30 Minute Break</w:t>
+              <w:t xml:space="preserve">After Every Four </w:t>
+            </w:r>
+            <w:proofErr w:type="spellStart"/>
+            <w:r>
+              <w:t>Pomodoros</w:t>
+            </w:r>
+            <w:proofErr w:type="spellEnd"/>
+            <w:r>
+              <w:t xml:space="preserve"> Comes a 15-30 Minute Break</w:t>
             </w:r>
           </w:p>
         </w:tc>
@@ -3520,8 +3689,15 @@
             </w:r>
           </w:p>
           <w:p>
-            <w:r>
-              <w:t xml:space="preserve">mAP allows shortening / </w:t>
+            <w:proofErr w:type="spellStart"/>
+            <w:proofErr w:type="gramStart"/>
+            <w:r>
+              <w:t>mAP</w:t>
+            </w:r>
+            <w:proofErr w:type="spellEnd"/>
+            <w:proofErr w:type="gramEnd"/>
+            <w:r>
+              <w:t xml:space="preserve"> allows shortening / </w:t>
             </w:r>
             <w:r>
               <w:t>lengthen</w:t>
@@ -3537,8 +3713,15 @@
             </w:r>
           </w:p>
           <w:p>
-            <w:r>
-              <w:t xml:space="preserve">mAP allows stopping the timer after each long break using the </w:t>
+            <w:proofErr w:type="spellStart"/>
+            <w:proofErr w:type="gramStart"/>
+            <w:r>
+              <w:t>mAP</w:t>
+            </w:r>
+            <w:proofErr w:type="spellEnd"/>
+            <w:proofErr w:type="gramEnd"/>
+            <w:r>
+              <w:t xml:space="preserve"> allows stopping the timer after each long break using the </w:t>
             </w:r>
             <w:r>
               <w:t xml:space="preserve">timer’s </w:t>
@@ -3559,7 +3742,23 @@
           </w:tcPr>
           <w:p>
             <w:r>
-              <w:t>The Pomodoro Is Indivisible. There are no half or quarter Pomodoros.</w:t>
+              <w:t xml:space="preserve">The </w:t>
+            </w:r>
+            <w:proofErr w:type="spellStart"/>
+            <w:r>
+              <w:t>Pomodoro</w:t>
+            </w:r>
+            <w:proofErr w:type="spellEnd"/>
+            <w:r>
+              <w:t xml:space="preserve"> Is Indivisible. There are no half or quarter </w:t>
+            </w:r>
+            <w:proofErr w:type="spellStart"/>
+            <w:r>
+              <w:t>Pomodoros</w:t>
+            </w:r>
+            <w:proofErr w:type="spellEnd"/>
+            <w:r>
+              <w:t>.</w:t>
             </w:r>
           </w:p>
         </w:tc>
@@ -3568,17 +3767,32 @@
             <w:tcW w:w="4522" w:type="dxa"/>
           </w:tcPr>
           <w:p>
-            <w:r>
-              <w:t xml:space="preserve">mAP allows </w:t>
+            <w:proofErr w:type="spellStart"/>
+            <w:proofErr w:type="gramStart"/>
+            <w:r>
+              <w:t>mAP</w:t>
+            </w:r>
+            <w:proofErr w:type="spellEnd"/>
+            <w:proofErr w:type="gramEnd"/>
+            <w:r>
+              <w:t xml:space="preserve"> allows </w:t>
             </w:r>
             <w:r>
               <w:t>shortening</w:t>
             </w:r>
             <w:r>
-              <w:t xml:space="preserve"> p</w:t>
-            </w:r>
-            <w:r>
-              <w:t>omodoros.</w:t>
+              <w:t xml:space="preserve"> </w:t>
+            </w:r>
+            <w:proofErr w:type="spellStart"/>
+            <w:r>
+              <w:t>p</w:t>
+            </w:r>
+            <w:r>
+              <w:t>omodoros</w:t>
+            </w:r>
+            <w:proofErr w:type="spellEnd"/>
+            <w:r>
+              <w:t>.</w:t>
             </w:r>
           </w:p>
         </w:tc>
@@ -3590,7 +3804,15 @@
           </w:tcPr>
           <w:p>
             <w:r>
-              <w:t>If a Pomodoro Begins, It Has to Ring:</w:t>
+              <w:t xml:space="preserve">If a </w:t>
+            </w:r>
+            <w:proofErr w:type="spellStart"/>
+            <w:r>
+              <w:t>Pomodoro</w:t>
+            </w:r>
+            <w:proofErr w:type="spellEnd"/>
+            <w:r>
+              <w:t xml:space="preserve"> Begins, It Has to Ring:</w:t>
             </w:r>
           </w:p>
           <w:p>
@@ -3602,7 +3824,15 @@
               </w:numPr>
             </w:pPr>
             <w:r>
-              <w:t>If a Pomodoro is interrupted definitively – i.e. the interruption isn’t handled – it’s considered void, never begun, and it can’t be recorded with an X.</w:t>
+              <w:t xml:space="preserve">If a </w:t>
+            </w:r>
+            <w:proofErr w:type="spellStart"/>
+            <w:r>
+              <w:t>Pomodoro</w:t>
+            </w:r>
+            <w:proofErr w:type="spellEnd"/>
+            <w:r>
+              <w:t xml:space="preserve"> is interrupted definitively – i.e. the interruption isn’t handled – it’s considered void, never begun, and it can’t be recorded with an X.</w:t>
             </w:r>
           </w:p>
           <w:p>
@@ -3614,7 +3844,23 @@
               </w:numPr>
             </w:pPr>
             <w:r>
-              <w:t>If an activity is completed once a Pomodoro has already begun, continue reviewing the same activity until the Pomodoro rings.</w:t>
+              <w:t xml:space="preserve">If an activity is completed once a </w:t>
+            </w:r>
+            <w:proofErr w:type="spellStart"/>
+            <w:r>
+              <w:t>Pomodoro</w:t>
+            </w:r>
+            <w:proofErr w:type="spellEnd"/>
+            <w:r>
+              <w:t xml:space="preserve"> has already begun, continue reviewing the same activity until the </w:t>
+            </w:r>
+            <w:proofErr w:type="spellStart"/>
+            <w:r>
+              <w:t>Pomodoro</w:t>
+            </w:r>
+            <w:proofErr w:type="spellEnd"/>
+            <w:r>
+              <w:t xml:space="preserve"> rings.</w:t>
             </w:r>
           </w:p>
         </w:tc>
@@ -3671,8 +3917,15 @@
                 <w:numId w:val="39"/>
               </w:numPr>
             </w:pPr>
-            <w:r>
-              <w:t>mAP allows creating</w:t>
+            <w:proofErr w:type="spellStart"/>
+            <w:proofErr w:type="gramStart"/>
+            <w:r>
+              <w:t>mAP</w:t>
+            </w:r>
+            <w:proofErr w:type="spellEnd"/>
+            <w:proofErr w:type="gramEnd"/>
+            <w:r>
+              <w:t xml:space="preserve"> allows creating</w:t>
             </w:r>
             <w:r>
               <w:t xml:space="preserve"> unplanned tasks nonetheless.</w:t>
@@ -3686,18 +3939,30 @@
                 <w:numId w:val="39"/>
               </w:numPr>
             </w:pPr>
-            <w:r>
-              <w:t xml:space="preserve">mAP allows </w:t>
+            <w:proofErr w:type="spellStart"/>
+            <w:proofErr w:type="gramStart"/>
+            <w:r>
+              <w:t>mAP</w:t>
+            </w:r>
+            <w:proofErr w:type="spellEnd"/>
+            <w:proofErr w:type="gramEnd"/>
+            <w:r>
+              <w:t xml:space="preserve"> allows </w:t>
             </w:r>
             <w:r>
               <w:t>shortening</w:t>
             </w:r>
             <w:r>
-              <w:t xml:space="preserve"> p</w:t>
+              <w:t xml:space="preserve"> </w:t>
+            </w:r>
+            <w:proofErr w:type="spellStart"/>
+            <w:r>
+              <w:t>p</w:t>
             </w:r>
             <w:r>
               <w:t>omodoros</w:t>
             </w:r>
+            <w:proofErr w:type="spellEnd"/>
             <w:r>
               <w:t>.</w:t>
             </w:r>
@@ -3711,7 +3976,15 @@
           </w:tcPr>
           <w:p>
             <w:r>
-              <w:t>Protect the Pomodoro. Inform effectively, negotiate quickly to reschedule the interruption, call back the person who interrupted you as agreed.</w:t>
+              <w:t xml:space="preserve">Protect the </w:t>
+            </w:r>
+            <w:proofErr w:type="spellStart"/>
+            <w:r>
+              <w:t>Pomodoro</w:t>
+            </w:r>
+            <w:proofErr w:type="spellEnd"/>
+            <w:r>
+              <w:t>. Inform effectively, negotiate quickly to reschedule the interruption, call back the person who interrupted you as agreed.</w:t>
             </w:r>
           </w:p>
         </w:tc>
@@ -3720,8 +3993,15 @@
             <w:tcW w:w="4522" w:type="dxa"/>
           </w:tcPr>
           <w:p>
-            <w:r>
-              <w:t>mAP allows creat</w:t>
+            <w:proofErr w:type="spellStart"/>
+            <w:proofErr w:type="gramStart"/>
+            <w:r>
+              <w:t>mAP</w:t>
+            </w:r>
+            <w:proofErr w:type="spellEnd"/>
+            <w:proofErr w:type="gramEnd"/>
+            <w:r>
+              <w:t xml:space="preserve"> allows creat</w:t>
             </w:r>
             <w:r>
               <w:t>ing</w:t>
@@ -3739,7 +4019,15 @@
               <w:t xml:space="preserve">s </w:t>
             </w:r>
             <w:r>
-              <w:t>during pomodoros.</w:t>
+              <w:t xml:space="preserve">during </w:t>
+            </w:r>
+            <w:proofErr w:type="spellStart"/>
+            <w:r>
+              <w:t>pomodoros</w:t>
+            </w:r>
+            <w:proofErr w:type="spellEnd"/>
+            <w:r>
+              <w:t>.</w:t>
             </w:r>
           </w:p>
         </w:tc>
@@ -3751,7 +4039,15 @@
           </w:tcPr>
           <w:p>
             <w:r>
-              <w:t>If It Lasts More Than 5-7 Pomodoros, Break It Down. Complex activities should be divided into several activities.</w:t>
+              <w:t xml:space="preserve">If It Lasts More Than 5-7 </w:t>
+            </w:r>
+            <w:proofErr w:type="spellStart"/>
+            <w:r>
+              <w:t>Pomodoros</w:t>
+            </w:r>
+            <w:proofErr w:type="spellEnd"/>
+            <w:r>
+              <w:t>, Break It Down. Complex activities should be divided into several activities.</w:t>
             </w:r>
           </w:p>
         </w:tc>
@@ -3760,8 +4056,15 @@
             <w:tcW w:w="4522" w:type="dxa"/>
           </w:tcPr>
           <w:p>
-            <w:r>
-              <w:t>mAP allows duplicat</w:t>
+            <w:proofErr w:type="spellStart"/>
+            <w:proofErr w:type="gramStart"/>
+            <w:r>
+              <w:t>mAP</w:t>
+            </w:r>
+            <w:proofErr w:type="spellEnd"/>
+            <w:proofErr w:type="gramEnd"/>
+            <w:r>
+              <w:t xml:space="preserve"> allows duplicat</w:t>
             </w:r>
             <w:r>
               <w:t>ing</w:t>
@@ -3779,7 +4082,15 @@
           </w:tcPr>
           <w:p>
             <w:r>
-              <w:t>If It Lasts Less Than One Pomodoro, Add It Up. Simple tasks can be combined.</w:t>
+              <w:t xml:space="preserve">If It Lasts Less Than One </w:t>
+            </w:r>
+            <w:proofErr w:type="spellStart"/>
+            <w:r>
+              <w:t>Pomodoro</w:t>
+            </w:r>
+            <w:proofErr w:type="spellEnd"/>
+            <w:r>
+              <w:t>, Add It Up. Simple tasks can be combined.</w:t>
             </w:r>
           </w:p>
         </w:tc>
@@ -3788,8 +4099,15 @@
             <w:tcW w:w="4522" w:type="dxa"/>
           </w:tcPr>
           <w:p>
-            <w:r>
-              <w:t>mAP allows merg</w:t>
+            <w:proofErr w:type="spellStart"/>
+            <w:proofErr w:type="gramStart"/>
+            <w:r>
+              <w:t>mAP</w:t>
+            </w:r>
+            <w:proofErr w:type="spellEnd"/>
+            <w:proofErr w:type="gramEnd"/>
+            <w:r>
+              <w:t xml:space="preserve"> allows merg</w:t>
             </w:r>
             <w:r>
               <w:t>ing</w:t>
@@ -3802,14 +4120,29 @@
             </w:r>
           </w:p>
           <w:p>
-            <w:r>
-              <w:t xml:space="preserve">mAP allows starting tasks with no </w:t>
+            <w:proofErr w:type="spellStart"/>
+            <w:proofErr w:type="gramStart"/>
+            <w:r>
+              <w:t>mAP</w:t>
+            </w:r>
+            <w:proofErr w:type="spellEnd"/>
+            <w:proofErr w:type="gramEnd"/>
+            <w:r>
+              <w:t xml:space="preserve"> allows starting tasks with no </w:t>
             </w:r>
             <w:r>
               <w:t>estimation</w:t>
             </w:r>
             <w:r>
-              <w:t xml:space="preserve"> (0 pomodoro)</w:t>
+              <w:t xml:space="preserve"> (0 </w:t>
+            </w:r>
+            <w:proofErr w:type="spellStart"/>
+            <w:r>
+              <w:t>pomodoro</w:t>
+            </w:r>
+            <w:proofErr w:type="spellEnd"/>
+            <w:r>
+              <w:t>)</w:t>
             </w:r>
             <w:r>
               <w:t>.</w:t>
@@ -3824,7 +4157,23 @@
           </w:tcPr>
           <w:p>
             <w:r>
-              <w:t>Results Are Achieved Pomodoro after Pomodoro.</w:t>
+              <w:t xml:space="preserve">Results Are Achieved </w:t>
+            </w:r>
+            <w:proofErr w:type="spellStart"/>
+            <w:r>
+              <w:t>Pomodoro</w:t>
+            </w:r>
+            <w:proofErr w:type="spellEnd"/>
+            <w:r>
+              <w:t xml:space="preserve"> after </w:t>
+            </w:r>
+            <w:proofErr w:type="spellStart"/>
+            <w:r>
+              <w:t>Pomodoro</w:t>
+            </w:r>
+            <w:proofErr w:type="spellEnd"/>
+            <w:r>
+              <w:t>.</w:t>
             </w:r>
           </w:p>
         </w:tc>
@@ -3833,19 +4182,41 @@
             <w:tcW w:w="4522" w:type="dxa"/>
           </w:tcPr>
           <w:p>
-            <w:r>
-              <w:t xml:space="preserve">mAP measures accuracy and analyses errors (diff). </w:t>
+            <w:proofErr w:type="spellStart"/>
+            <w:proofErr w:type="gramStart"/>
+            <w:r>
+              <w:t>mAP</w:t>
+            </w:r>
+            <w:proofErr w:type="spellEnd"/>
+            <w:proofErr w:type="gramEnd"/>
+            <w:r>
+              <w:t xml:space="preserve"> measures accuracy and analyses errors (diff). </w:t>
             </w:r>
           </w:p>
           <w:p>
-            <w:r>
-              <w:t xml:space="preserve">mAP </w:t>
+            <w:proofErr w:type="spellStart"/>
+            <w:proofErr w:type="gramStart"/>
+            <w:r>
+              <w:t>mAP</w:t>
+            </w:r>
+            <w:proofErr w:type="spellEnd"/>
+            <w:proofErr w:type="gramEnd"/>
+            <w:r>
+              <w:t xml:space="preserve"> </w:t>
             </w:r>
             <w:r>
               <w:t>allows creating</w:t>
             </w:r>
             <w:r>
-              <w:t xml:space="preserve"> burn-up and burndown charts.</w:t>
+              <w:t xml:space="preserve"> burn-up and </w:t>
+            </w:r>
+            <w:proofErr w:type="spellStart"/>
+            <w:r>
+              <w:t>burndown</w:t>
+            </w:r>
+            <w:proofErr w:type="spellEnd"/>
+            <w:r>
+              <w:t xml:space="preserve"> charts.</w:t>
             </w:r>
           </w:p>
         </w:tc>
@@ -3857,7 +4228,15 @@
           </w:tcPr>
           <w:p>
             <w:r>
-              <w:t>The Next Pomodoro Will Go Better.</w:t>
+              <w:t xml:space="preserve">The Next </w:t>
+            </w:r>
+            <w:proofErr w:type="spellStart"/>
+            <w:r>
+              <w:t>Pomodoro</w:t>
+            </w:r>
+            <w:proofErr w:type="spellEnd"/>
+            <w:r>
+              <w:t xml:space="preserve"> Will Go Better.</w:t>
             </w:r>
           </w:p>
         </w:tc>
@@ -3867,7 +4246,15 @@
           </w:tcPr>
           <w:p>
             <w:r>
-              <w:t>Just stick to mAP ;-)</w:t>
+              <w:t xml:space="preserve">Just stick to </w:t>
+            </w:r>
+            <w:proofErr w:type="spellStart"/>
+            <w:r>
+              <w:t>mAP</w:t>
+            </w:r>
+            <w:proofErr w:type="spellEnd"/>
+            <w:r>
+              <w:t xml:space="preserve"> ;-)</w:t>
             </w:r>
           </w:p>
         </w:tc>
@@ -3875,13 +4262,26 @@
     </w:tbl>
     <w:p>
       <w:r>
-        <w:t xml:space="preserve">* as per the </w:t>
+        <w:t xml:space="preserve">* </w:t>
+      </w:r>
+      <w:proofErr w:type="gramStart"/>
+      <w:r>
+        <w:t>as</w:t>
+      </w:r>
+      <w:proofErr w:type="gramEnd"/>
+      <w:r>
+        <w:t xml:space="preserve"> per the </w:t>
       </w:r>
       <w:r>
         <w:t xml:space="preserve">official book of the </w:t>
       </w:r>
-      <w:r>
-        <w:t>Pomodoro Technique</w:t>
+      <w:proofErr w:type="spellStart"/>
+      <w:r>
+        <w:t>Pomodoro</w:t>
+      </w:r>
+      <w:proofErr w:type="spellEnd"/>
+      <w:r>
+        <w:t xml:space="preserve"> Technique</w:t>
       </w:r>
       <w:r>
         <w:t>®</w:t>
@@ -3901,12 +4301,16 @@
       <w:bookmarkEnd w:id="6"/>
     </w:p>
     <w:p>
+      <w:proofErr w:type="spellStart"/>
+      <w:proofErr w:type="gramStart"/>
       <w:r>
         <w:t>m</w:t>
       </w:r>
       <w:r>
         <w:t>AP</w:t>
       </w:r>
+      <w:proofErr w:type="spellEnd"/>
+      <w:proofErr w:type="gramEnd"/>
       <w:r>
         <w:t xml:space="preserve"> </w:t>
       </w:r>
@@ -3938,13 +4342,29 @@
         <w:t>Local database</w:t>
       </w:r>
       <w:r>
-        <w:t xml:space="preserve"> (SQLite)</w:t>
+        <w:t xml:space="preserve"> (</w:t>
+      </w:r>
+      <w:proofErr w:type="spellStart"/>
+      <w:r>
+        <w:t>SQLite</w:t>
+      </w:r>
+      <w:proofErr w:type="spellEnd"/>
+      <w:r>
+        <w:t>)</w:t>
       </w:r>
       <w:r>
         <w:t xml:space="preserve"> (default)</w:t>
       </w:r>
       <w:r>
-        <w:t>:  this is meant to be used by individuals. At first startup, the application will create its own local database file (myagilepomodoro.db).</w:t>
+        <w:t>:  this is meant to be used by individuals. At first startup, the application will create its own local database file (</w:t>
+      </w:r>
+      <w:proofErr w:type="spellStart"/>
+      <w:r>
+        <w:t>myagilepomodoro.db</w:t>
+      </w:r>
+      <w:proofErr w:type="spellEnd"/>
+      <w:r>
+        <w:t>).</w:t>
       </w:r>
     </w:p>
     <w:p>
@@ -3967,19 +4387,35 @@
         <w:t>Remote database</w:t>
       </w:r>
       <w:r>
-        <w:t xml:space="preserve"> (M</w:t>
-      </w:r>
-      <w:r>
-        <w:t>ySQL): this is meant to be used by co-located small to medium size teams</w:t>
+        <w:t xml:space="preserve"> (</w:t>
+      </w:r>
+      <w:proofErr w:type="spellStart"/>
+      <w:r>
+        <w:t>M</w:t>
+      </w:r>
+      <w:r>
+        <w:t>ySQL</w:t>
+      </w:r>
+      <w:proofErr w:type="spellEnd"/>
+      <w:r>
+        <w:t>): this is meant to be used by co-located small to medium size teams</w:t>
       </w:r>
       <w:r>
         <w:t xml:space="preserve"> (see </w:t>
       </w:r>
-      <w:r>
-        <w:rPr>
-          <w:b/>
-        </w:rPr>
-        <w:t>MySQL configuration</w:t>
+      <w:proofErr w:type="spellStart"/>
+      <w:r>
+        <w:rPr>
+          <w:b/>
+        </w:rPr>
+        <w:t>MySQL</w:t>
+      </w:r>
+      <w:proofErr w:type="spellEnd"/>
+      <w:r>
+        <w:rPr>
+          <w:b/>
+        </w:rPr>
+        <w:t xml:space="preserve"> configuration</w:t>
       </w:r>
       <w:r>
         <w:t>)</w:t>
@@ -3990,12 +4426,16 @@
     </w:p>
     <w:p/>
     <w:p>
+      <w:proofErr w:type="spellStart"/>
+      <w:proofErr w:type="gramStart"/>
       <w:r>
         <w:t>m</w:t>
       </w:r>
       <w:r>
         <w:t>AP</w:t>
       </w:r>
+      <w:proofErr w:type="spellEnd"/>
+      <w:proofErr w:type="gramEnd"/>
       <w:r>
         <w:t xml:space="preserve"> </w:t>
       </w:r>
@@ -4048,7 +4488,15 @@
         <w:t>+</w:t>
       </w:r>
       <w:r>
-        <w:t xml:space="preserve"> Pomodoro </w:t>
+        <w:t xml:space="preserve"> </w:t>
+      </w:r>
+      <w:proofErr w:type="spellStart"/>
+      <w:r>
+        <w:t>Pomodoro</w:t>
+      </w:r>
+      <w:proofErr w:type="spellEnd"/>
+      <w:r>
+        <w:t xml:space="preserve"> </w:t>
       </w:r>
       <w:r>
         <w:t>modes</w:t>
@@ -4070,17 +4518,33 @@
           <w:numId w:val="40"/>
         </w:numPr>
       </w:pPr>
-      <w:r>
-        <w:rPr>
-          <w:b/>
-        </w:rPr>
-        <w:t>Pomodoro Mode</w:t>
+      <w:proofErr w:type="spellStart"/>
+      <w:r>
+        <w:rPr>
+          <w:b/>
+        </w:rPr>
+        <w:t>Pomodoro</w:t>
+      </w:r>
+      <w:proofErr w:type="spellEnd"/>
+      <w:r>
+        <w:rPr>
+          <w:b/>
+        </w:rPr>
+        <w:t xml:space="preserve"> Mode</w:t>
       </w:r>
       <w:r>
         <w:t>:</w:t>
       </w:r>
       <w:r>
-        <w:t xml:space="preserve"> only knowledge of the Pomodoro Technique® </w:t>
+        <w:t xml:space="preserve"> only knowledge of the </w:t>
+      </w:r>
+      <w:proofErr w:type="spellStart"/>
+      <w:r>
+        <w:t>Pomodoro</w:t>
+      </w:r>
+      <w:proofErr w:type="spellEnd"/>
+      <w:r>
+        <w:t xml:space="preserve"> Technique® </w:t>
       </w:r>
       <w:r>
         <w:t>is</w:t>
@@ -4162,11 +4626,19 @@
       <w:r>
         <w:t xml:space="preserve"> (see </w:t>
       </w:r>
-      <w:r>
-        <w:rPr>
-          <w:b/>
-        </w:rPr>
-        <w:t>mAP configuration</w:t>
+      <w:proofErr w:type="spellStart"/>
+      <w:r>
+        <w:rPr>
+          <w:b/>
+        </w:rPr>
+        <w:t>mAP</w:t>
+      </w:r>
+      <w:proofErr w:type="spellEnd"/>
+      <w:r>
+        <w:rPr>
+          <w:b/>
+        </w:rPr>
+        <w:t xml:space="preserve"> configuration</w:t>
       </w:r>
       <w:r>
         <w:t>).</w:t>
@@ -4182,9 +4654,11 @@
         <w:pStyle w:val="Heading2"/>
       </w:pPr>
       <w:bookmarkStart w:id="7" w:name="_Toc411191105"/>
+      <w:proofErr w:type="spellStart"/>
       <w:r>
         <w:t>MySQL</w:t>
       </w:r>
+      <w:proofErr w:type="spellEnd"/>
       <w:r>
         <w:t xml:space="preserve"> configuration</w:t>
       </w:r>
@@ -4214,10 +4688,18 @@
         <w:t>For that, utf</w:t>
       </w:r>
       <w:r>
-        <w:t>-8 encoding must be enabled in M</w:t>
-      </w:r>
-      <w:r>
-        <w:t>ySQL’s my.ini file:</w:t>
+        <w:t xml:space="preserve">-8 encoding must be enabled in </w:t>
+      </w:r>
+      <w:proofErr w:type="spellStart"/>
+      <w:r>
+        <w:t>M</w:t>
+      </w:r>
+      <w:r>
+        <w:t>ySQL’s</w:t>
+      </w:r>
+      <w:proofErr w:type="spellEnd"/>
+      <w:r>
+        <w:t xml:space="preserve"> my.ini file:</w:t>
       </w:r>
     </w:p>
     <w:p/>
@@ -4247,16 +4729,26 @@
             <w:pPr>
               <w:pStyle w:val="NoSpacing"/>
             </w:pPr>
-            <w:r>
-              <w:t>collation_server=utf8_unicode_ci</w:t>
+            <w:proofErr w:type="spellStart"/>
+            <w:r>
+              <w:t>collation_server</w:t>
+            </w:r>
+            <w:proofErr w:type="spellEnd"/>
+            <w:r>
+              <w:t>=utf8_unicode_ci</w:t>
             </w:r>
           </w:p>
           <w:p>
             <w:pPr>
               <w:pStyle w:val="NoSpacing"/>
             </w:pPr>
-            <w:r>
-              <w:t>character_set_server=utf8</w:t>
+            <w:proofErr w:type="spellStart"/>
+            <w:r>
+              <w:t>character_set_server</w:t>
+            </w:r>
+            <w:proofErr w:type="spellEnd"/>
+            <w:r>
+              <w:t>=utf8</w:t>
             </w:r>
           </w:p>
           <w:p>
@@ -4331,10 +4823,18 @@
         <w:t>sup</w:t>
       </w:r>
       <w:r>
-        <w:t>port utf-8 by itself. Refer to M</w:t>
-      </w:r>
-      <w:r>
-        <w:t>ySQL’s documentation.</w:t>
+        <w:t xml:space="preserve">port utf-8 by itself. Refer to </w:t>
+      </w:r>
+      <w:proofErr w:type="spellStart"/>
+      <w:r>
+        <w:t>M</w:t>
+      </w:r>
+      <w:r>
+        <w:t>ySQL’s</w:t>
+      </w:r>
+      <w:proofErr w:type="spellEnd"/>
+      <w:r>
+        <w:t xml:space="preserve"> documentation.</w:t>
       </w:r>
     </w:p>
     <w:p>
@@ -4358,8 +4858,13 @@
         <w:t xml:space="preserve">file called </w:t>
       </w:r>
       <w:r>
-        <w:t>"mysql.properties</w:t>
-      </w:r>
+        <w:t>"</w:t>
+      </w:r>
+      <w:proofErr w:type="spellStart"/>
+      <w:r>
+        <w:t>mysql.properties</w:t>
+      </w:r>
+      <w:proofErr w:type="spellEnd"/>
       <w:r>
         <w:t>"</w:t>
       </w:r>
@@ -4529,9 +5034,11 @@
       <w:r>
         <w:t xml:space="preserve">, </w:t>
       </w:r>
+      <w:proofErr w:type="spellStart"/>
       <w:r>
         <w:t>mAP</w:t>
       </w:r>
+      <w:proofErr w:type="spellEnd"/>
       <w:r>
         <w:t xml:space="preserve"> </w:t>
       </w:r>
@@ -4824,6 +5331,7 @@
       <w:r>
         <w:t xml:space="preserve">omodoro.log). </w:t>
       </w:r>
+      <w:proofErr w:type="gramStart"/>
       <w:r>
         <w:t>Most of the time, w</w:t>
       </w:r>
@@ -4855,7 +5363,11 @@
         <w:t>the file</w:t>
       </w:r>
       <w:r>
-        <w:t xml:space="preserve">. </w:t>
+        <w:t>.</w:t>
+      </w:r>
+      <w:proofErr w:type="gramEnd"/>
+      <w:r>
+        <w:t xml:space="preserve"> </w:t>
       </w:r>
     </w:p>
     <w:p/>
@@ -4940,7 +5452,15 @@
         <w:t xml:space="preserve">be able to </w:t>
       </w:r>
       <w:r>
-        <w:t>export data to Google Drive, a text file called "google.properties" must be created in the directory where the application is located</w:t>
+        <w:t>export data to Google Drive, a text file called "</w:t>
+      </w:r>
+      <w:proofErr w:type="spellStart"/>
+      <w:r>
+        <w:t>google.properties</w:t>
+      </w:r>
+      <w:proofErr w:type="spellEnd"/>
+      <w:r>
+        <w:t>" must be created in the directory where the application is located</w:t>
       </w:r>
       <w:r>
         <w:t>:</w:t>
@@ -4970,18 +5490,33 @@
             <w:tcW w:w="5974" w:type="dxa"/>
           </w:tcPr>
           <w:p>
-            <w:r>
-              <w:t xml:space="preserve">clientid=&lt;client ID&gt; </w:t>
+            <w:proofErr w:type="spellStart"/>
+            <w:r>
+              <w:t>clientid</w:t>
+            </w:r>
+            <w:proofErr w:type="spellEnd"/>
+            <w:r>
+              <w:t xml:space="preserve">=&lt;client ID&gt; </w:t>
             </w:r>
           </w:p>
           <w:p>
-            <w:r>
-              <w:t>clientsecret=&lt;client secret&gt;</w:t>
+            <w:proofErr w:type="spellStart"/>
+            <w:r>
+              <w:t>clientsecret</w:t>
+            </w:r>
+            <w:proofErr w:type="spellEnd"/>
+            <w:r>
+              <w:t>=&lt;client secret&gt;</w:t>
             </w:r>
           </w:p>
           <w:p>
-            <w:r>
-              <w:t>redirecturi=&lt;redirect URI&gt;</w:t>
+            <w:proofErr w:type="spellStart"/>
+            <w:r>
+              <w:t>redirecturi</w:t>
+            </w:r>
+            <w:proofErr w:type="spellEnd"/>
+            <w:r>
+              <w:t>=&lt;redirect URI&gt;</w:t>
             </w:r>
           </w:p>
           <w:p>
@@ -5030,13 +5565,23 @@
             </w:r>
           </w:p>
           <w:p>
-            <w:r>
-              <w:t>clientsecret=mVtt-Bq4y672MCoJk88fB900</w:t>
+            <w:proofErr w:type="spellStart"/>
+            <w:r>
+              <w:t>clientsecret</w:t>
+            </w:r>
+            <w:proofErr w:type="spellEnd"/>
+            <w:r>
+              <w:t>=mVtt-Bq4y672MCoJk88fB900</w:t>
             </w:r>
           </w:p>
           <w:p>
-            <w:r>
-              <w:t>redirecturi=urn:ietf:wg:oauth:2.0:oob</w:t>
+            <w:proofErr w:type="spellStart"/>
+            <w:r>
+              <w:t>redirecturi</w:t>
+            </w:r>
+            <w:proofErr w:type="spellEnd"/>
+            <w:r>
+              <w:t>=urn:ietf:wg:oauth:2.0:oob</w:t>
             </w:r>
           </w:p>
         </w:tc>
@@ -5083,12 +5628,16 @@
         <w:pStyle w:val="Heading1"/>
       </w:pPr>
       <w:bookmarkStart w:id="10" w:name="_Toc411191108"/>
+      <w:proofErr w:type="spellStart"/>
+      <w:proofErr w:type="gramStart"/>
       <w:r>
         <w:t>m</w:t>
       </w:r>
       <w:r>
         <w:t>AP</w:t>
       </w:r>
+      <w:proofErr w:type="spellEnd"/>
+      <w:proofErr w:type="gramEnd"/>
       <w:r>
         <w:t xml:space="preserve"> configuration</w:t>
       </w:r>
@@ -5161,8 +5710,13 @@
         <w:t>:</w:t>
       </w:r>
       <w:r>
-        <w:t xml:space="preserve"> Agile + Pomodoro</w:t>
-      </w:r>
+        <w:t xml:space="preserve"> Agile + </w:t>
+      </w:r>
+      <w:proofErr w:type="spellStart"/>
+      <w:r>
+        <w:t>Pomodoro</w:t>
+      </w:r>
+      <w:proofErr w:type="spellEnd"/>
       <w:r>
         <w:t xml:space="preserve">. </w:t>
       </w:r>
@@ -5179,7 +5733,15 @@
         <w:t>I</w:t>
       </w:r>
       <w:r>
-        <w:t xml:space="preserve">t is Agile common practice </w:t>
+        <w:t xml:space="preserve">t is </w:t>
+      </w:r>
+      <w:proofErr w:type="gramStart"/>
+      <w:r>
+        <w:t>Agile</w:t>
+      </w:r>
+      <w:proofErr w:type="gramEnd"/>
+      <w:r>
+        <w:t xml:space="preserve"> common practice </w:t>
       </w:r>
       <w:r>
         <w:t xml:space="preserve">for tasks </w:t>
@@ -5215,11 +5777,32 @@
         <w:t xml:space="preserve"> which set </w:t>
       </w:r>
       <w:r>
-        <w:t>the max nb of pomodoros per task</w:t>
-      </w:r>
-      <w:r>
-        <w:t xml:space="preserve"> around 20 pomodoros</w:t>
-      </w:r>
+        <w:t xml:space="preserve">the max </w:t>
+      </w:r>
+      <w:proofErr w:type="spellStart"/>
+      <w:r>
+        <w:t>nb</w:t>
+      </w:r>
+      <w:proofErr w:type="spellEnd"/>
+      <w:r>
+        <w:t xml:space="preserve"> of </w:t>
+      </w:r>
+      <w:proofErr w:type="spellStart"/>
+      <w:r>
+        <w:t>pomodoros</w:t>
+      </w:r>
+      <w:proofErr w:type="spellEnd"/>
+      <w:r>
+        <w:t xml:space="preserve"> per task</w:t>
+      </w:r>
+      <w:r>
+        <w:t xml:space="preserve"> around 20 </w:t>
+      </w:r>
+      <w:proofErr w:type="spellStart"/>
+      <w:r>
+        <w:t>pomodoros</w:t>
+      </w:r>
+      <w:proofErr w:type="spellEnd"/>
       <w:r>
         <w:t xml:space="preserve"> of 25 minutes</w:t>
       </w:r>
@@ -5233,7 +5816,35 @@
         <w:rPr>
           <w:b/>
         </w:rPr>
-        <w:t>Max nb pom/task</w:t>
+        <w:t xml:space="preserve">Max </w:t>
+      </w:r>
+      <w:proofErr w:type="spellStart"/>
+      <w:r>
+        <w:rPr>
+          <w:b/>
+        </w:rPr>
+        <w:t>nb</w:t>
+      </w:r>
+      <w:proofErr w:type="spellEnd"/>
+      <w:r>
+        <w:rPr>
+          <w:b/>
+        </w:rPr>
+        <w:t xml:space="preserve"> </w:t>
+      </w:r>
+      <w:proofErr w:type="spellStart"/>
+      <w:r>
+        <w:rPr>
+          <w:b/>
+        </w:rPr>
+        <w:t>pom</w:t>
+      </w:r>
+      <w:proofErr w:type="spellEnd"/>
+      <w:r>
+        <w:rPr>
+          <w:b/>
+        </w:rPr>
+        <w:t>/task</w:t>
       </w:r>
       <w:r>
         <w:t>)</w:t>
@@ -5256,11 +5867,19 @@
           <w:b/>
         </w:rPr>
       </w:pPr>
-      <w:r>
-        <w:rPr>
-          <w:b/>
-        </w:rPr>
-        <w:t xml:space="preserve">Pomodoro </w:t>
+      <w:proofErr w:type="spellStart"/>
+      <w:r>
+        <w:rPr>
+          <w:b/>
+        </w:rPr>
+        <w:t>Pomodoro</w:t>
+      </w:r>
+      <w:proofErr w:type="spellEnd"/>
+      <w:r>
+        <w:rPr>
+          <w:b/>
+        </w:rPr>
+        <w:t xml:space="preserve"> </w:t>
       </w:r>
       <w:r>
         <w:rPr>
@@ -5283,8 +5902,13 @@
       <w:r>
         <w:t xml:space="preserve"> </w:t>
       </w:r>
-      <w:r>
-        <w:t>Pomodoro only</w:t>
+      <w:proofErr w:type="spellStart"/>
+      <w:r>
+        <w:t>Pomodoro</w:t>
+      </w:r>
+      <w:proofErr w:type="spellEnd"/>
+      <w:r>
+        <w:t xml:space="preserve"> only</w:t>
       </w:r>
       <w:r>
         <w:t>.</w:t>
@@ -5302,7 +5926,15 @@
         </w:rPr>
       </w:pPr>
       <w:r>
-        <w:t xml:space="preserve">It is Pomodoro common practice to </w:t>
+        <w:t xml:space="preserve">It is </w:t>
+      </w:r>
+      <w:proofErr w:type="spellStart"/>
+      <w:r>
+        <w:t>Pomodoro</w:t>
+      </w:r>
+      <w:proofErr w:type="spellEnd"/>
+      <w:r>
+        <w:t xml:space="preserve"> common practice to </w:t>
       </w:r>
       <w:r>
         <w:t>set</w:t>
@@ -5311,13 +5943,37 @@
         <w:t xml:space="preserve"> the </w:t>
       </w:r>
       <w:r>
-        <w:t>max nb of pomodoros per task</w:t>
+        <w:t xml:space="preserve">max </w:t>
+      </w:r>
+      <w:proofErr w:type="spellStart"/>
+      <w:r>
+        <w:t>nb</w:t>
+      </w:r>
+      <w:proofErr w:type="spellEnd"/>
+      <w:r>
+        <w:t xml:space="preserve"> of </w:t>
+      </w:r>
+      <w:proofErr w:type="spellStart"/>
+      <w:r>
+        <w:t>pomodoros</w:t>
+      </w:r>
+      <w:proofErr w:type="spellEnd"/>
+      <w:r>
+        <w:t xml:space="preserve"> per task</w:t>
       </w:r>
       <w:r>
         <w:t xml:space="preserve"> to </w:t>
       </w:r>
       <w:r>
-        <w:t>5 pomodoros of 25 minutes</w:t>
+        <w:t xml:space="preserve">5 </w:t>
+      </w:r>
+      <w:proofErr w:type="spellStart"/>
+      <w:r>
+        <w:t>pomodoros</w:t>
+      </w:r>
+      <w:proofErr w:type="spellEnd"/>
+      <w:r>
+        <w:t xml:space="preserve"> of 25 minutes</w:t>
       </w:r>
       <w:r>
         <w:t xml:space="preserve"> </w:t>
@@ -5329,7 +5985,35 @@
         <w:rPr>
           <w:b/>
         </w:rPr>
-        <w:t>Max nb pom/task</w:t>
+        <w:t xml:space="preserve">Max </w:t>
+      </w:r>
+      <w:proofErr w:type="spellStart"/>
+      <w:r>
+        <w:rPr>
+          <w:b/>
+        </w:rPr>
+        <w:t>nb</w:t>
+      </w:r>
+      <w:proofErr w:type="spellEnd"/>
+      <w:r>
+        <w:rPr>
+          <w:b/>
+        </w:rPr>
+        <w:t xml:space="preserve"> </w:t>
+      </w:r>
+      <w:proofErr w:type="spellStart"/>
+      <w:r>
+        <w:rPr>
+          <w:b/>
+        </w:rPr>
+        <w:t>pom</w:t>
+      </w:r>
+      <w:proofErr w:type="spellEnd"/>
+      <w:r>
+        <w:rPr>
+          <w:b/>
+        </w:rPr>
+        <w:t>/task</w:t>
       </w:r>
       <w:r>
         <w:t>)</w:t>
@@ -5346,11 +6030,19 @@
           <w:numId w:val="1"/>
         </w:numPr>
       </w:pPr>
-      <w:r>
-        <w:rPr>
-          <w:b/>
-        </w:rPr>
-        <w:t>Pomodoro length</w:t>
+      <w:proofErr w:type="spellStart"/>
+      <w:r>
+        <w:rPr>
+          <w:b/>
+        </w:rPr>
+        <w:t>Pomodoro</w:t>
+      </w:r>
+      <w:proofErr w:type="spellEnd"/>
+      <w:r>
+        <w:rPr>
+          <w:b/>
+        </w:rPr>
+        <w:t xml:space="preserve"> length</w:t>
       </w:r>
       <w:r>
         <w:t xml:space="preserve">: </w:t>
@@ -5358,7 +6050,15 @@
       <w:bookmarkStart w:id="13" w:name="OLE_LINK151"/>
       <w:bookmarkStart w:id="14" w:name="OLE_LINK152"/>
       <w:r>
-        <w:t>length of pomodoros (minutes). U</w:t>
+        <w:t xml:space="preserve">length of </w:t>
+      </w:r>
+      <w:proofErr w:type="spellStart"/>
+      <w:r>
+        <w:t>pomodoros</w:t>
+      </w:r>
+      <w:proofErr w:type="spellEnd"/>
+      <w:r>
+        <w:t xml:space="preserve"> (minutes). U</w:t>
       </w:r>
       <w:r>
         <w:t xml:space="preserve">sed </w:t>
@@ -5460,7 +6160,35 @@
         <w:rPr>
           <w:b/>
         </w:rPr>
-        <w:t>Max nb pom/</w:t>
+        <w:t xml:space="preserve">Max </w:t>
+      </w:r>
+      <w:proofErr w:type="spellStart"/>
+      <w:r>
+        <w:rPr>
+          <w:b/>
+        </w:rPr>
+        <w:t>nb</w:t>
+      </w:r>
+      <w:proofErr w:type="spellEnd"/>
+      <w:r>
+        <w:rPr>
+          <w:b/>
+        </w:rPr>
+        <w:t xml:space="preserve"> </w:t>
+      </w:r>
+      <w:proofErr w:type="spellStart"/>
+      <w:r>
+        <w:rPr>
+          <w:b/>
+        </w:rPr>
+        <w:t>pom</w:t>
+      </w:r>
+      <w:proofErr w:type="spellEnd"/>
+      <w:r>
+        <w:rPr>
+          <w:b/>
+        </w:rPr>
+        <w:t>/</w:t>
       </w:r>
       <w:r>
         <w:rPr>
@@ -5477,10 +6205,18 @@
         <w:t>m</w:t>
       </w:r>
       <w:r>
-        <w:t>aximum number of p</w:t>
-      </w:r>
-      <w:r>
-        <w:t xml:space="preserve">omodoros per </w:t>
+        <w:t xml:space="preserve">aximum number of </w:t>
+      </w:r>
+      <w:proofErr w:type="spellStart"/>
+      <w:r>
+        <w:t>p</w:t>
+      </w:r>
+      <w:r>
+        <w:t>omodoros</w:t>
+      </w:r>
+      <w:proofErr w:type="spellEnd"/>
+      <w:r>
+        <w:t xml:space="preserve"> per </w:t>
       </w:r>
       <w:r>
         <w:t>task</w:t>
@@ -5513,7 +6249,15 @@
         <w:t>with</w:t>
       </w:r>
       <w:r>
-        <w:t xml:space="preserve"> too many pomodoros.</w:t>
+        <w:t xml:space="preserve"> too many </w:t>
+      </w:r>
+      <w:proofErr w:type="spellStart"/>
+      <w:r>
+        <w:t>pomodoros</w:t>
+      </w:r>
+      <w:proofErr w:type="spellEnd"/>
+      <w:r>
+        <w:t>.</w:t>
       </w:r>
       <w:bookmarkEnd w:id="20"/>
       <w:bookmarkEnd w:id="21"/>
@@ -5531,7 +6275,35 @@
           <w:b/>
         </w:rPr>
         <w:lastRenderedPageBreak/>
-        <w:t>Max nb pom/day</w:t>
+        <w:t xml:space="preserve">Max </w:t>
+      </w:r>
+      <w:proofErr w:type="spellStart"/>
+      <w:r>
+        <w:rPr>
+          <w:b/>
+        </w:rPr>
+        <w:t>nb</w:t>
+      </w:r>
+      <w:proofErr w:type="spellEnd"/>
+      <w:r>
+        <w:rPr>
+          <w:b/>
+        </w:rPr>
+        <w:t xml:space="preserve"> </w:t>
+      </w:r>
+      <w:proofErr w:type="spellStart"/>
+      <w:r>
+        <w:rPr>
+          <w:b/>
+        </w:rPr>
+        <w:t>pom</w:t>
+      </w:r>
+      <w:proofErr w:type="spellEnd"/>
+      <w:r>
+        <w:rPr>
+          <w:b/>
+        </w:rPr>
+        <w:t>/day</w:t>
       </w:r>
       <w:r>
         <w:rPr>
@@ -5542,12 +6314,14 @@
       <w:r>
         <w:t>(</w:t>
       </w:r>
+      <w:proofErr w:type="spellStart"/>
       <w:r>
         <w:rPr>
           <w:b/>
         </w:rPr>
         <w:t>Pomodoro</w:t>
       </w:r>
+      <w:proofErr w:type="spellEnd"/>
       <w:r>
         <w:t xml:space="preserve"> </w:t>
       </w:r>
@@ -5570,10 +6344,18 @@
         <w:t>axim</w:t>
       </w:r>
       <w:r>
-        <w:t>um number of p</w:t>
-      </w:r>
-      <w:r>
-        <w:t>omodoros per day.</w:t>
+        <w:t xml:space="preserve">um number of </w:t>
+      </w:r>
+      <w:proofErr w:type="spellStart"/>
+      <w:r>
+        <w:t>p</w:t>
+      </w:r>
+      <w:r>
+        <w:t>omodoros</w:t>
+      </w:r>
+      <w:proofErr w:type="spellEnd"/>
+      <w:r>
+        <w:t xml:space="preserve"> per day.</w:t>
       </w:r>
       <w:r>
         <w:t xml:space="preserve"> Used</w:t>
@@ -5588,19 +6370,32 @@
         <w:t xml:space="preserve">from adding </w:t>
       </w:r>
       <w:r>
-        <w:t>too many pomodoros</w:t>
-      </w:r>
+        <w:t xml:space="preserve">too many </w:t>
+      </w:r>
+      <w:proofErr w:type="spellStart"/>
+      <w:r>
+        <w:t>pomodoros</w:t>
+      </w:r>
+      <w:proofErr w:type="spellEnd"/>
       <w:r>
         <w:t xml:space="preserve"> to </w:t>
       </w:r>
       <w:r>
         <w:t xml:space="preserve">the </w:t>
       </w:r>
-      <w:r>
-        <w:rPr>
-          <w:b/>
-        </w:rPr>
-        <w:t xml:space="preserve">ToDo </w:t>
+      <w:proofErr w:type="spellStart"/>
+      <w:r>
+        <w:rPr>
+          <w:b/>
+        </w:rPr>
+        <w:t>ToDo</w:t>
+      </w:r>
+      <w:proofErr w:type="spellEnd"/>
+      <w:r>
+        <w:rPr>
+          <w:b/>
+        </w:rPr>
+        <w:t xml:space="preserve"> </w:t>
       </w:r>
       <w:r>
         <w:rPr>
@@ -5618,7 +6413,15 @@
         <w:t xml:space="preserve"> (</w:t>
       </w:r>
       <w:r>
-        <w:t>the Pomodoro Technique</w:t>
+        <w:t xml:space="preserve">the </w:t>
+      </w:r>
+      <w:proofErr w:type="spellStart"/>
+      <w:r>
+        <w:t>Pomodoro</w:t>
+      </w:r>
+      <w:proofErr w:type="spellEnd"/>
+      <w:r>
+        <w:t xml:space="preserve"> Technique</w:t>
       </w:r>
       <w:r>
         <w:t>®</w:t>
@@ -5630,7 +6433,15 @@
         <w:t xml:space="preserve"> the </w:t>
       </w:r>
       <w:r>
-        <w:t>"ToDo Today Sheet"</w:t>
+        <w:t>"</w:t>
+      </w:r>
+      <w:proofErr w:type="spellStart"/>
+      <w:r>
+        <w:t>ToDo</w:t>
+      </w:r>
+      <w:proofErr w:type="spellEnd"/>
+      <w:r>
+        <w:t xml:space="preserve"> Today Sheet"</w:t>
       </w:r>
       <w:r>
         <w:t xml:space="preserve"> </w:t>
@@ -5662,20 +6473,50 @@
           <w:numId w:val="1"/>
         </w:numPr>
       </w:pPr>
-      <w:r>
-        <w:rPr>
-          <w:b/>
-        </w:rPr>
-        <w:t>Nb pom/set</w:t>
+      <w:proofErr w:type="spellStart"/>
+      <w:r>
+        <w:rPr>
+          <w:b/>
+        </w:rPr>
+        <w:t>Nb</w:t>
+      </w:r>
+      <w:proofErr w:type="spellEnd"/>
+      <w:r>
+        <w:rPr>
+          <w:b/>
+        </w:rPr>
+        <w:t xml:space="preserve"> </w:t>
+      </w:r>
+      <w:proofErr w:type="spellStart"/>
+      <w:r>
+        <w:rPr>
+          <w:b/>
+        </w:rPr>
+        <w:t>pom</w:t>
+      </w:r>
+      <w:proofErr w:type="spellEnd"/>
+      <w:r>
+        <w:rPr>
+          <w:b/>
+        </w:rPr>
+        <w:t>/set</w:t>
       </w:r>
       <w:r>
         <w:t xml:space="preserve">: </w:t>
       </w:r>
       <w:r>
-        <w:t>number of p</w:t>
-      </w:r>
-      <w:r>
-        <w:t>omodoros per s</w:t>
+        <w:t xml:space="preserve">number of </w:t>
+      </w:r>
+      <w:proofErr w:type="spellStart"/>
+      <w:r>
+        <w:t>p</w:t>
+      </w:r>
+      <w:r>
+        <w:t>omodoros</w:t>
+      </w:r>
+      <w:proofErr w:type="spellEnd"/>
+      <w:r>
+        <w:t xml:space="preserve"> per s</w:t>
       </w:r>
       <w:r>
         <w:t xml:space="preserve">et. Used </w:t>
@@ -5698,17 +6539,27 @@
       <w:r>
         <w:t xml:space="preserve">ong breaks </w:t>
       </w:r>
+      <w:proofErr w:type="gramStart"/>
       <w:r>
         <w:t>happen</w:t>
       </w:r>
+      <w:proofErr w:type="gramEnd"/>
       <w:r>
         <w:t xml:space="preserve"> every s</w:t>
       </w:r>
       <w:r>
-        <w:t>et of p</w:t>
-      </w:r>
-      <w:r>
-        <w:t>omodoros.</w:t>
+        <w:t xml:space="preserve">et of </w:t>
+      </w:r>
+      <w:proofErr w:type="spellStart"/>
+      <w:r>
+        <w:t>p</w:t>
+      </w:r>
+      <w:r>
+        <w:t>omodoros</w:t>
+      </w:r>
+      <w:proofErr w:type="spellEnd"/>
+      <w:r>
+        <w:t>.</w:t>
       </w:r>
     </w:p>
     <w:p>
@@ -5767,11 +6618,16 @@
       <w:bookmarkEnd w:id="24"/>
       <w:bookmarkEnd w:id="25"/>
       <w:r>
-        <w:t>during p</w:t>
+        <w:t xml:space="preserve">during </w:t>
+      </w:r>
+      <w:proofErr w:type="spellStart"/>
+      <w:r>
+        <w:t>p</w:t>
       </w:r>
       <w:r>
         <w:t>omodoros</w:t>
       </w:r>
+      <w:proofErr w:type="spellEnd"/>
       <w:r>
         <w:t xml:space="preserve"> only</w:t>
       </w:r>
@@ -5806,16 +6662,32 @@
         <w:t xml:space="preserve">Ringing happens </w:t>
       </w:r>
       <w:r>
-        <w:t>at the end of p</w:t>
-      </w:r>
-      <w:r>
-        <w:t xml:space="preserve">omodoros and </w:t>
+        <w:t xml:space="preserve">at the end of </w:t>
+      </w:r>
+      <w:proofErr w:type="spellStart"/>
+      <w:r>
+        <w:t>p</w:t>
+      </w:r>
+      <w:r>
+        <w:t>omodoros</w:t>
+      </w:r>
+      <w:proofErr w:type="spellEnd"/>
+      <w:r>
+        <w:t xml:space="preserve"> and </w:t>
       </w:r>
       <w:r>
         <w:t xml:space="preserve">the </w:t>
       </w:r>
       <w:r>
-        <w:t>start of pomodoros after the break</w:t>
+        <w:t xml:space="preserve">start of </w:t>
+      </w:r>
+      <w:proofErr w:type="spellStart"/>
+      <w:r>
+        <w:t>pomodoros</w:t>
+      </w:r>
+      <w:proofErr w:type="spellEnd"/>
+      <w:r>
+        <w:t xml:space="preserve"> after the break</w:t>
       </w:r>
       <w:r>
         <w:t>.</w:t>
@@ -5871,12 +6743,33 @@
         <w:ind w:left="1440" w:firstLine="720"/>
       </w:pPr>
       <w:r>
-        <w:t>English (United States): MMM dd yyyy</w:t>
+        <w:t xml:space="preserve">English (United States): MMM </w:t>
+      </w:r>
+      <w:proofErr w:type="spellStart"/>
+      <w:r>
+        <w:t>dd</w:t>
+      </w:r>
+      <w:proofErr w:type="spellEnd"/>
+      <w:r>
+        <w:t xml:space="preserve"> </w:t>
+      </w:r>
+      <w:proofErr w:type="spellStart"/>
+      <w:r>
+        <w:t>yyyy</w:t>
       </w:r>
       <w:bookmarkStart w:id="28" w:name="OLE_LINK283"/>
       <w:bookmarkStart w:id="29" w:name="OLE_LINK284"/>
-      <w:r>
-        <w:t xml:space="preserve"> (eg. Sep 06 2011)</w:t>
+      <w:proofErr w:type="spellEnd"/>
+      <w:r>
+        <w:t xml:space="preserve"> (</w:t>
+      </w:r>
+      <w:proofErr w:type="spellStart"/>
+      <w:r>
+        <w:t>eg</w:t>
+      </w:r>
+      <w:proofErr w:type="spellEnd"/>
+      <w:r>
+        <w:t>. Sep 06 2011)</w:t>
       </w:r>
       <w:bookmarkEnd w:id="28"/>
       <w:bookmarkEnd w:id="29"/>
@@ -5887,7 +6780,31 @@
         <w:ind w:left="1440" w:firstLine="720"/>
       </w:pPr>
       <w:r>
-        <w:t>Others: dd MMM yyyy (eg. 06 Sep 2011)</w:t>
+        <w:t xml:space="preserve">Others: </w:t>
+      </w:r>
+      <w:proofErr w:type="spellStart"/>
+      <w:r>
+        <w:t>dd</w:t>
+      </w:r>
+      <w:proofErr w:type="spellEnd"/>
+      <w:r>
+        <w:t xml:space="preserve"> MMM </w:t>
+      </w:r>
+      <w:proofErr w:type="spellStart"/>
+      <w:r>
+        <w:t>yyyy</w:t>
+      </w:r>
+      <w:proofErr w:type="spellEnd"/>
+      <w:r>
+        <w:t xml:space="preserve"> (</w:t>
+      </w:r>
+      <w:proofErr w:type="spellStart"/>
+      <w:r>
+        <w:t>eg</w:t>
+      </w:r>
+      <w:proofErr w:type="spellEnd"/>
+      <w:r>
+        <w:t>. 06 Sep 2011)</w:t>
       </w:r>
     </w:p>
     <w:p>
@@ -5910,12 +6827,28 @@
         <w:ind w:left="1440" w:firstLine="720"/>
       </w:pPr>
       <w:r>
-        <w:t xml:space="preserve">English: hh:mm a </w:t>
+        <w:t xml:space="preserve">English: </w:t>
+      </w:r>
+      <w:proofErr w:type="spellStart"/>
+      <w:r>
+        <w:t>hh:mm</w:t>
+      </w:r>
+      <w:proofErr w:type="spellEnd"/>
+      <w:r>
+        <w:t xml:space="preserve"> a </w:t>
       </w:r>
       <w:bookmarkStart w:id="30" w:name="OLE_LINK285"/>
       <w:bookmarkStart w:id="31" w:name="OLE_LINK286"/>
       <w:r>
-        <w:t>(eg. 04:35 PM)</w:t>
+        <w:t>(</w:t>
+      </w:r>
+      <w:proofErr w:type="spellStart"/>
+      <w:r>
+        <w:t>eg</w:t>
+      </w:r>
+      <w:proofErr w:type="spellEnd"/>
+      <w:r>
+        <w:t>. 04:35 PM)</w:t>
       </w:r>
       <w:bookmarkEnd w:id="30"/>
       <w:bookmarkEnd w:id="31"/>
@@ -5926,7 +6859,23 @@
         <w:ind w:left="1440" w:firstLine="720"/>
       </w:pPr>
       <w:r>
-        <w:t>Others: HH:mm (eg. 16:35)</w:t>
+        <w:t xml:space="preserve">Others: </w:t>
+      </w:r>
+      <w:proofErr w:type="spellStart"/>
+      <w:r>
+        <w:t>HH:mm</w:t>
+      </w:r>
+      <w:proofErr w:type="spellEnd"/>
+      <w:r>
+        <w:t xml:space="preserve"> (</w:t>
+      </w:r>
+      <w:proofErr w:type="spellStart"/>
+      <w:r>
+        <w:t>eg</w:t>
+      </w:r>
+      <w:proofErr w:type="spellEnd"/>
+      <w:r>
+        <w:t>. 16:35)</w:t>
       </w:r>
     </w:p>
     <w:p>
@@ -6048,8 +6997,13 @@
       <w:r>
         <w:t>estimates (</w:t>
       </w:r>
-      <w:r>
-        <w:t xml:space="preserve">pomodoros </w:t>
+      <w:proofErr w:type="spellStart"/>
+      <w:r>
+        <w:t>pomodoros</w:t>
+      </w:r>
+      <w:proofErr w:type="spellEnd"/>
+      <w:r>
+        <w:t xml:space="preserve"> </w:t>
       </w:r>
       <w:r>
         <w:t>+</w:t>
@@ -6236,8 +7190,13 @@
               <w:t>2</w:t>
             </w:r>
             <w:r>
-              <w:t xml:space="preserve"> pom</w:t>
-            </w:r>
+              <w:t xml:space="preserve"> </w:t>
+            </w:r>
+            <w:proofErr w:type="spellStart"/>
+            <w:r>
+              <w:t>pom</w:t>
+            </w:r>
+            <w:proofErr w:type="spellEnd"/>
           </w:p>
         </w:tc>
         <w:tc>
@@ -6252,8 +7211,13 @@
               <w:t>4</w:t>
             </w:r>
             <w:r>
-              <w:t xml:space="preserve"> pom</w:t>
-            </w:r>
+              <w:t xml:space="preserve"> </w:t>
+            </w:r>
+            <w:proofErr w:type="spellStart"/>
+            <w:r>
+              <w:t>pom</w:t>
+            </w:r>
+            <w:proofErr w:type="spellEnd"/>
           </w:p>
         </w:tc>
       </w:tr>
@@ -6269,8 +7233,21 @@
             <w:pPr>
               <w:jc w:val="center"/>
             </w:pPr>
-            <w:r>
-              <w:t>Nb pom/set</w:t>
+            <w:proofErr w:type="spellStart"/>
+            <w:r>
+              <w:t>Nb</w:t>
+            </w:r>
+            <w:proofErr w:type="spellEnd"/>
+            <w:r>
+              <w:t xml:space="preserve"> </w:t>
+            </w:r>
+            <w:proofErr w:type="spellStart"/>
+            <w:r>
+              <w:t>pom</w:t>
+            </w:r>
+            <w:proofErr w:type="spellEnd"/>
+            <w:r>
+              <w:t>/set</w:t>
             </w:r>
           </w:p>
         </w:tc>
@@ -6289,8 +7266,13 @@
               <w:t>4</w:t>
             </w:r>
             <w:r>
-              <w:t xml:space="preserve"> pom</w:t>
-            </w:r>
+              <w:t xml:space="preserve"> </w:t>
+            </w:r>
+            <w:proofErr w:type="spellStart"/>
+            <w:r>
+              <w:t>pom</w:t>
+            </w:r>
+            <w:proofErr w:type="spellEnd"/>
           </w:p>
         </w:tc>
         <w:tc>
@@ -6308,8 +7290,13 @@
               <w:t>4</w:t>
             </w:r>
             <w:r>
-              <w:t xml:space="preserve"> pom</w:t>
-            </w:r>
+              <w:t xml:space="preserve"> </w:t>
+            </w:r>
+            <w:proofErr w:type="spellStart"/>
+            <w:r>
+              <w:t>pom</w:t>
+            </w:r>
+            <w:proofErr w:type="spellEnd"/>
           </w:p>
         </w:tc>
       </w:tr>
@@ -6365,7 +7352,21 @@
               <w:rPr>
                 <w:i/>
               </w:rPr>
-              <w:t>2 * Pomodoro length</w:t>
+              <w:t xml:space="preserve">2 * </w:t>
+            </w:r>
+            <w:proofErr w:type="spellStart"/>
+            <w:r>
+              <w:rPr>
+                <w:i/>
+              </w:rPr>
+              <w:t>Pomodoro</w:t>
+            </w:r>
+            <w:proofErr w:type="spellEnd"/>
+            <w:r>
+              <w:rPr>
+                <w:i/>
+              </w:rPr>
+              <w:t xml:space="preserve"> length</w:t>
             </w:r>
           </w:p>
           <w:p>
@@ -6416,7 +7417,21 @@
               <w:rPr>
                 <w:i/>
               </w:rPr>
-              <w:t xml:space="preserve"> * Pomodoro length</w:t>
+              <w:t xml:space="preserve"> * </w:t>
+            </w:r>
+            <w:proofErr w:type="spellStart"/>
+            <w:r>
+              <w:rPr>
+                <w:i/>
+              </w:rPr>
+              <w:t>Pomodoro</w:t>
+            </w:r>
+            <w:proofErr w:type="spellEnd"/>
+            <w:r>
+              <w:rPr>
+                <w:i/>
+              </w:rPr>
+              <w:t xml:space="preserve"> length</w:t>
             </w:r>
           </w:p>
           <w:p>
@@ -6484,8 +7499,13 @@
             <w:pPr>
               <w:jc w:val="center"/>
             </w:pPr>
-            <w:r>
-              <w:t>Pomodoro length</w:t>
+            <w:proofErr w:type="spellStart"/>
+            <w:r>
+              <w:t>Pomodoro</w:t>
+            </w:r>
+            <w:proofErr w:type="spellEnd"/>
+            <w:r>
+              <w:t xml:space="preserve"> length</w:t>
             </w:r>
           </w:p>
         </w:tc>
@@ -6696,7 +7716,15 @@
         <w:t xml:space="preserve">: </w:t>
       </w:r>
       <w:r>
-        <w:t xml:space="preserve">used to convert estimates (pomodoros) into time </w:t>
+        <w:t>used to convert estimates (</w:t>
+      </w:r>
+      <w:proofErr w:type="spellStart"/>
+      <w:r>
+        <w:t>pomodoros</w:t>
+      </w:r>
+      <w:proofErr w:type="spellEnd"/>
+      <w:r>
+        <w:t xml:space="preserve">) into time </w:t>
       </w:r>
       <w:r>
         <w:t>"</w:t>
@@ -6830,9 +7858,11 @@
             <w:r>
               <w:t xml:space="preserve"> (</w:t>
             </w:r>
+            <w:proofErr w:type="spellStart"/>
             <w:r>
               <w:t>pomodoros</w:t>
             </w:r>
+            <w:proofErr w:type="spellEnd"/>
             <w:r>
               <w:t>)</w:t>
             </w:r>
@@ -6850,8 +7880,13 @@
               <w:t>2</w:t>
             </w:r>
             <w:r>
-              <w:t xml:space="preserve"> pom</w:t>
-            </w:r>
+              <w:t xml:space="preserve"> </w:t>
+            </w:r>
+            <w:proofErr w:type="spellStart"/>
+            <w:r>
+              <w:t>pom</w:t>
+            </w:r>
+            <w:proofErr w:type="spellEnd"/>
           </w:p>
         </w:tc>
         <w:tc>
@@ -6866,8 +7901,13 @@
               <w:t>4</w:t>
             </w:r>
             <w:r>
-              <w:t xml:space="preserve"> pom</w:t>
-            </w:r>
+              <w:t xml:space="preserve"> </w:t>
+            </w:r>
+            <w:proofErr w:type="spellStart"/>
+            <w:r>
+              <w:t>pom</w:t>
+            </w:r>
+            <w:proofErr w:type="spellEnd"/>
           </w:p>
         </w:tc>
       </w:tr>
@@ -6883,8 +7923,21 @@
             <w:pPr>
               <w:jc w:val="center"/>
             </w:pPr>
-            <w:r>
-              <w:t>Nb pom/set</w:t>
+            <w:proofErr w:type="spellStart"/>
+            <w:r>
+              <w:t>Nb</w:t>
+            </w:r>
+            <w:proofErr w:type="spellEnd"/>
+            <w:r>
+              <w:t xml:space="preserve"> </w:t>
+            </w:r>
+            <w:proofErr w:type="spellStart"/>
+            <w:r>
+              <w:t>pom</w:t>
+            </w:r>
+            <w:proofErr w:type="spellEnd"/>
+            <w:r>
+              <w:t>/set</w:t>
             </w:r>
           </w:p>
         </w:tc>
@@ -6903,8 +7956,13 @@
               <w:t>4</w:t>
             </w:r>
             <w:r>
-              <w:t xml:space="preserve"> pom</w:t>
-            </w:r>
+              <w:t xml:space="preserve"> </w:t>
+            </w:r>
+            <w:proofErr w:type="spellStart"/>
+            <w:r>
+              <w:t>pom</w:t>
+            </w:r>
+            <w:proofErr w:type="spellEnd"/>
           </w:p>
         </w:tc>
         <w:tc>
@@ -6922,8 +7980,13 @@
               <w:t>4</w:t>
             </w:r>
             <w:r>
-              <w:t xml:space="preserve"> pom</w:t>
-            </w:r>
+              <w:t xml:space="preserve"> </w:t>
+            </w:r>
+            <w:proofErr w:type="spellStart"/>
+            <w:r>
+              <w:t>pom</w:t>
+            </w:r>
+            <w:proofErr w:type="spellEnd"/>
           </w:p>
         </w:tc>
       </w:tr>
@@ -6976,7 +8039,21 @@
                 <w:i/>
               </w:rPr>
               <w:lastRenderedPageBreak/>
-              <w:t>2 * Pomodoro length</w:t>
+              <w:t xml:space="preserve">2 * </w:t>
+            </w:r>
+            <w:proofErr w:type="spellStart"/>
+            <w:r>
+              <w:rPr>
+                <w:i/>
+              </w:rPr>
+              <w:t>Pomodoro</w:t>
+            </w:r>
+            <w:proofErr w:type="spellEnd"/>
+            <w:r>
+              <w:rPr>
+                <w:i/>
+              </w:rPr>
+              <w:t xml:space="preserve"> length</w:t>
             </w:r>
           </w:p>
         </w:tc>
@@ -7008,7 +8085,21 @@
               <w:rPr>
                 <w:i/>
               </w:rPr>
-              <w:t xml:space="preserve"> * Pomodoro length</w:t>
+              <w:t xml:space="preserve"> * </w:t>
+            </w:r>
+            <w:proofErr w:type="spellStart"/>
+            <w:r>
+              <w:rPr>
+                <w:i/>
+              </w:rPr>
+              <w:t>Pomodoro</w:t>
+            </w:r>
+            <w:proofErr w:type="spellEnd"/>
+            <w:r>
+              <w:rPr>
+                <w:i/>
+              </w:rPr>
+              <w:t xml:space="preserve"> length</w:t>
             </w:r>
           </w:p>
           <w:p>
@@ -7028,9 +8119,14 @@
             <w:pPr>
               <w:jc w:val="center"/>
             </w:pPr>
+            <w:proofErr w:type="spellStart"/>
             <w:r>
               <w:lastRenderedPageBreak/>
-              <w:t>Pomodoro length</w:t>
+              <w:t>Pomodoro</w:t>
+            </w:r>
+            <w:proofErr w:type="spellEnd"/>
+            <w:r>
+              <w:t xml:space="preserve"> length</w:t>
             </w:r>
           </w:p>
         </w:tc>
@@ -7186,8 +8282,15 @@
       <w:bookmarkEnd w:id="32"/>
     </w:p>
     <w:p>
-      <w:r>
-        <w:t xml:space="preserve">mAP makes the </w:t>
+      <w:proofErr w:type="spellStart"/>
+      <w:proofErr w:type="gramStart"/>
+      <w:r>
+        <w:t>mAP</w:t>
+      </w:r>
+      <w:proofErr w:type="spellEnd"/>
+      <w:proofErr w:type="gramEnd"/>
+      <w:r>
+        <w:t xml:space="preserve"> makes the </w:t>
       </w:r>
       <w:r>
         <w:t xml:space="preserve">management of tasks </w:t>
@@ -7219,8 +8322,13 @@
       <w:r>
         <w:t xml:space="preserve">management of </w:t>
       </w:r>
-      <w:r>
-        <w:t>ToDo list</w:t>
+      <w:proofErr w:type="spellStart"/>
+      <w:r>
+        <w:t>ToDo</w:t>
+      </w:r>
+      <w:proofErr w:type="spellEnd"/>
+      <w:r>
+        <w:t xml:space="preserve"> list</w:t>
       </w:r>
       <w:r>
         <w:t>s</w:t>
@@ -7250,7 +8358,15 @@
         <w:t>n agile</w:t>
       </w:r>
       <w:r>
-        <w:t xml:space="preserve"> Pomodoro Technician’s life</w:t>
+        <w:t xml:space="preserve"> </w:t>
+      </w:r>
+      <w:proofErr w:type="spellStart"/>
+      <w:r>
+        <w:t>Pomodoro</w:t>
+      </w:r>
+      <w:proofErr w:type="spellEnd"/>
+      <w:r>
+        <w:t xml:space="preserve"> Technician’s life</w:t>
       </w:r>
       <w:bookmarkEnd w:id="33"/>
     </w:p>
@@ -7295,12 +8411,14 @@
       <w:r>
         <w:t xml:space="preserve"> or </w:t>
       </w:r>
+      <w:proofErr w:type="spellStart"/>
       <w:r>
         <w:rPr>
           <w:b/>
         </w:rPr>
         <w:t>Pomodoro</w:t>
       </w:r>
+      <w:proofErr w:type="spellEnd"/>
       <w:r>
         <w:t>.</w:t>
       </w:r>
@@ -7443,7 +8561,15 @@
       <w:bookmarkEnd w:id="34"/>
       <w:bookmarkEnd w:id="35"/>
       <w:r>
-        <w:t>" in the Pomodoro Technique®)</w:t>
+        <w:t xml:space="preserve">" in the </w:t>
+      </w:r>
+      <w:proofErr w:type="spellStart"/>
+      <w:r>
+        <w:t>Pomodoro</w:t>
+      </w:r>
+      <w:proofErr w:type="spellEnd"/>
+      <w:r>
+        <w:t xml:space="preserve"> Technique®)</w:t>
       </w:r>
       <w:r>
         <w:t>.</w:t>
@@ -7475,11 +8601,19 @@
       <w:r>
         <w:t xml:space="preserve"> tasks to the </w:t>
       </w:r>
-      <w:r>
-        <w:rPr>
-          <w:b/>
-        </w:rPr>
-        <w:t xml:space="preserve">ToDo </w:t>
+      <w:proofErr w:type="spellStart"/>
+      <w:r>
+        <w:rPr>
+          <w:b/>
+        </w:rPr>
+        <w:t>ToDo</w:t>
+      </w:r>
+      <w:proofErr w:type="spellEnd"/>
+      <w:r>
+        <w:rPr>
+          <w:b/>
+        </w:rPr>
+        <w:t xml:space="preserve"> </w:t>
       </w:r>
       <w:r>
         <w:rPr>
@@ -7520,14 +8654,27 @@
       <w:r>
         <w:t>"</w:t>
       </w:r>
-      <w:r>
-        <w:t>ToDo Today Sheet</w:t>
+      <w:proofErr w:type="spellStart"/>
+      <w:r>
+        <w:t>ToDo</w:t>
+      </w:r>
+      <w:proofErr w:type="spellEnd"/>
+      <w:r>
+        <w:t xml:space="preserve"> Today Sheet</w:t>
       </w:r>
       <w:r>
         <w:t>"</w:t>
       </w:r>
       <w:r>
-        <w:t xml:space="preserve"> in the Pomodoro Technique®)</w:t>
+        <w:t xml:space="preserve"> in the </w:t>
+      </w:r>
+      <w:proofErr w:type="spellStart"/>
+      <w:r>
+        <w:t>Pomodoro</w:t>
+      </w:r>
+      <w:proofErr w:type="spellEnd"/>
+      <w:r>
+        <w:t xml:space="preserve"> Technique®)</w:t>
       </w:r>
       <w:r>
         <w:t>.</w:t>
@@ -7544,11 +8691,19 @@
       <w:r>
         <w:t xml:space="preserve"> (</w:t>
       </w:r>
-      <w:r>
-        <w:rPr>
-          <w:b/>
-        </w:rPr>
-        <w:t>Pomodoro Mode</w:t>
+      <w:proofErr w:type="spellStart"/>
+      <w:r>
+        <w:rPr>
+          <w:b/>
+        </w:rPr>
+        <w:t>Pomodoro</w:t>
+      </w:r>
+      <w:proofErr w:type="spellEnd"/>
+      <w:r>
+        <w:rPr>
+          <w:b/>
+        </w:rPr>
+        <w:t xml:space="preserve"> Mode</w:t>
       </w:r>
       <w:r>
         <w:t>)</w:t>
@@ -7595,11 +8750,19 @@
       <w:r>
         <w:t xml:space="preserve">Prioritize the </w:t>
       </w:r>
-      <w:r>
-        <w:rPr>
-          <w:b/>
-        </w:rPr>
-        <w:t xml:space="preserve">ToDo </w:t>
+      <w:proofErr w:type="spellStart"/>
+      <w:r>
+        <w:rPr>
+          <w:b/>
+        </w:rPr>
+        <w:t>ToDo</w:t>
+      </w:r>
+      <w:proofErr w:type="spellEnd"/>
+      <w:r>
+        <w:rPr>
+          <w:b/>
+        </w:rPr>
+        <w:t xml:space="preserve"> </w:t>
       </w:r>
       <w:r>
         <w:rPr>
@@ -7692,7 +8855,15 @@
         <w:t xml:space="preserve"> </w:t>
       </w:r>
       <w:r>
-        <w:t>the Pomodoro T</w:t>
+        <w:t xml:space="preserve">the </w:t>
+      </w:r>
+      <w:proofErr w:type="spellStart"/>
+      <w:r>
+        <w:t>Pomodoro</w:t>
+      </w:r>
+      <w:proofErr w:type="spellEnd"/>
+      <w:r>
+        <w:t xml:space="preserve"> T</w:t>
       </w:r>
       <w:r>
         <w:t>echnique</w:t>
@@ -7718,11 +8889,19 @@
       <w:r>
         <w:t xml:space="preserve"> (</w:t>
       </w:r>
-      <w:r>
-        <w:rPr>
-          <w:b/>
-        </w:rPr>
-        <w:t>Pomodoro Mode</w:t>
+      <w:proofErr w:type="spellStart"/>
+      <w:r>
+        <w:rPr>
+          <w:b/>
+        </w:rPr>
+        <w:t>Pomodoro</w:t>
+      </w:r>
+      <w:proofErr w:type="spellEnd"/>
+      <w:r>
+        <w:rPr>
+          <w:b/>
+        </w:rPr>
+        <w:t xml:space="preserve"> Mode</w:t>
       </w:r>
       <w:r>
         <w:t>)</w:t>
@@ -7836,7 +9015,15 @@
         <w:t>"</w:t>
       </w:r>
       <w:r>
-        <w:t xml:space="preserve"> in the Pomodoro Technique®)</w:t>
+        <w:t xml:space="preserve"> in the </w:t>
+      </w:r>
+      <w:proofErr w:type="spellStart"/>
+      <w:r>
+        <w:t>Pomodoro</w:t>
+      </w:r>
+      <w:proofErr w:type="spellEnd"/>
+      <w:r>
+        <w:t xml:space="preserve"> Technique®)</w:t>
       </w:r>
       <w:r>
         <w:t>.</w:t>
@@ -7862,11 +9049,19 @@
       <w:r>
         <w:t xml:space="preserve"> (</w:t>
       </w:r>
-      <w:r>
-        <w:rPr>
-          <w:b/>
-        </w:rPr>
-        <w:t>Pomodoro Mode</w:t>
+      <w:proofErr w:type="spellStart"/>
+      <w:r>
+        <w:rPr>
+          <w:b/>
+        </w:rPr>
+        <w:t>Pomodoro</w:t>
+      </w:r>
+      <w:proofErr w:type="spellEnd"/>
+      <w:r>
+        <w:rPr>
+          <w:b/>
+        </w:rPr>
+        <w:t xml:space="preserve"> Mode</w:t>
       </w:r>
       <w:r>
         <w:t>)</w:t>
@@ -7916,6 +9111,7 @@
       <w:r>
         <w:t xml:space="preserve"> </w:t>
       </w:r>
+      <w:proofErr w:type="spellStart"/>
       <w:r>
         <w:rPr>
           <w:b/>
@@ -7928,6 +9124,7 @@
         </w:rPr>
         <w:t>down</w:t>
       </w:r>
+      <w:proofErr w:type="spellEnd"/>
       <w:r>
         <w:rPr>
           <w:b/>
@@ -8226,11 +9423,19 @@
       <w:r>
         <w:t xml:space="preserve"> </w:t>
       </w:r>
-      <w:r>
-        <w:rPr>
-          <w:b/>
-        </w:rPr>
-        <w:t>ToDo List</w:t>
+      <w:proofErr w:type="spellStart"/>
+      <w:r>
+        <w:rPr>
+          <w:b/>
+        </w:rPr>
+        <w:t>ToDo</w:t>
+      </w:r>
+      <w:proofErr w:type="spellEnd"/>
+      <w:r>
+        <w:rPr>
+          <w:b/>
+        </w:rPr>
+        <w:t xml:space="preserve"> List</w:t>
       </w:r>
       <w:r>
         <w:t xml:space="preserve"> / </w:t>
@@ -8425,12 +9630,14 @@
       <w:r>
         <w:t xml:space="preserve">(see </w:t>
       </w:r>
+      <w:proofErr w:type="spellStart"/>
       <w:r>
         <w:rPr>
           <w:b/>
         </w:rPr>
         <w:t>ToDo</w:t>
       </w:r>
+      <w:proofErr w:type="spellEnd"/>
       <w:r>
         <w:rPr>
           <w:b/>
@@ -8468,7 +9675,15 @@
         </w:numPr>
       </w:pPr>
       <w:r>
-        <w:t>CTR + A: select all</w:t>
+        <w:t xml:space="preserve">CTR + </w:t>
+      </w:r>
+      <w:proofErr w:type="gramStart"/>
+      <w:r>
+        <w:t>A</w:t>
+      </w:r>
+      <w:proofErr w:type="gramEnd"/>
+      <w:r>
+        <w:t>: select all</w:t>
       </w:r>
       <w:r>
         <w:t xml:space="preserve"> tasks.</w:t>
@@ -8587,12 +9802,14 @@
       <w:r>
         <w:t xml:space="preserve"> (see </w:t>
       </w:r>
+      <w:proofErr w:type="spellStart"/>
       <w:r>
         <w:rPr>
           <w:b/>
         </w:rPr>
         <w:t>ToDo</w:t>
       </w:r>
+      <w:proofErr w:type="spellEnd"/>
       <w:r>
         <w:rPr>
           <w:b/>
@@ -8672,8 +9889,13 @@
         <w:t>estimated</w:t>
       </w:r>
       <w:r>
-        <w:t xml:space="preserve"> pomodoro</w:t>
-      </w:r>
+        <w:t xml:space="preserve"> </w:t>
+      </w:r>
+      <w:proofErr w:type="spellStart"/>
+      <w:r>
+        <w:t>pomodoro</w:t>
+      </w:r>
+      <w:proofErr w:type="spellEnd"/>
       <w:r>
         <w:t xml:space="preserve"> set to 0</w:t>
       </w:r>
@@ -8750,7 +9972,15 @@
         <w:t xml:space="preserve"> the title</w:t>
       </w:r>
       <w:r>
-        <w:t>, overestimated and real pomodoros reset to 0</w:t>
+        <w:t xml:space="preserve">, overestimated and real </w:t>
+      </w:r>
+      <w:proofErr w:type="spellStart"/>
+      <w:r>
+        <w:t>pomodoros</w:t>
+      </w:r>
+      <w:proofErr w:type="spellEnd"/>
+      <w:r>
+        <w:t xml:space="preserve"> reset to 0</w:t>
       </w:r>
       <w:r>
         <w:t xml:space="preserve"> </w:t>
@@ -8791,12 +10021,14 @@
       <w:r>
         <w:t xml:space="preserve"> to </w:t>
       </w:r>
+      <w:proofErr w:type="spellStart"/>
       <w:r>
         <w:rPr>
           <w:b/>
         </w:rPr>
         <w:t>ToDo</w:t>
       </w:r>
+      <w:proofErr w:type="spellEnd"/>
       <w:r>
         <w:rPr>
           <w:b/>
@@ -8896,12 +10128,14 @@
           <w:numId w:val="14"/>
         </w:numPr>
       </w:pPr>
+      <w:proofErr w:type="spellStart"/>
       <w:r>
         <w:rPr>
           <w:b/>
         </w:rPr>
         <w:t>ToDo</w:t>
       </w:r>
+      <w:proofErr w:type="spellEnd"/>
       <w:r>
         <w:rPr>
           <w:b/>
@@ -9002,8 +10236,13 @@
         <w:t>estimated</w:t>
       </w:r>
       <w:r>
-        <w:t xml:space="preserve"> pomodoro</w:t>
-      </w:r>
+        <w:t xml:space="preserve"> </w:t>
+      </w:r>
+      <w:proofErr w:type="spellStart"/>
+      <w:r>
+        <w:t>pomodoro</w:t>
+      </w:r>
+      <w:proofErr w:type="spellEnd"/>
       <w:r>
         <w:t xml:space="preserve"> set to 0</w:t>
       </w:r>
@@ -9094,9 +10333,11 @@
       <w:r>
         <w:t xml:space="preserve">estimated </w:t>
       </w:r>
+      <w:proofErr w:type="spellStart"/>
       <w:r>
         <w:t>pomodoro</w:t>
       </w:r>
+      <w:proofErr w:type="spellEnd"/>
       <w:r>
         <w:t xml:space="preserve"> </w:t>
       </w:r>
@@ -9175,9 +10416,11 @@
       <w:r>
         <w:t xml:space="preserve">estimated </w:t>
       </w:r>
+      <w:proofErr w:type="spellStart"/>
       <w:r>
         <w:t>pomodoro</w:t>
       </w:r>
+      <w:proofErr w:type="spellEnd"/>
       <w:r>
         <w:t xml:space="preserve"> </w:t>
       </w:r>
@@ -9275,7 +10518,18 @@
         <w:t xml:space="preserve"> the title</w:t>
       </w:r>
       <w:r>
-        <w:t>, overestimated and real pomodoros reset to 0</w:t>
+        <w:t xml:space="preserve">, overestimated and real </w:t>
+      </w:r>
+      <w:proofErr w:type="spellStart"/>
+      <w:r>
+        <w:t>pomodoros</w:t>
+      </w:r>
+      <w:proofErr w:type="spellEnd"/>
+      <w:r>
+        <w:t xml:space="preserve"> reset to 0</w:t>
+      </w:r>
+      <w:r>
+        <w:t>, iteration removed</w:t>
       </w:r>
       <w:r>
         <w:t xml:space="preserve"> </w:t>
@@ -9509,7 +10763,18 @@
         <w:t xml:space="preserve"> the title</w:t>
       </w:r>
       <w:r>
-        <w:t>, overestimated and real pomodoros reset to 0</w:t>
+        <w:t xml:space="preserve">, overestimated and real </w:t>
+      </w:r>
+      <w:proofErr w:type="spellStart"/>
+      <w:r>
+        <w:t>pomodoros</w:t>
+      </w:r>
+      <w:proofErr w:type="spellEnd"/>
+      <w:r>
+        <w:t xml:space="preserve"> reset to 0</w:t>
+      </w:r>
+      <w:r>
+        <w:t>, iteration removed</w:t>
       </w:r>
       <w:r>
         <w:t xml:space="preserve"> </w:t>
@@ -9699,7 +10964,15 @@
         </w:numPr>
       </w:pPr>
       <w:r>
-        <w:t>CTR + A: select all text.</w:t>
+        <w:t xml:space="preserve">CTR + </w:t>
+      </w:r>
+      <w:proofErr w:type="gramStart"/>
+      <w:r>
+        <w:t>A</w:t>
+      </w:r>
+      <w:proofErr w:type="gramEnd"/>
+      <w:r>
+        <w:t>: select all text.</w:t>
       </w:r>
     </w:p>
     <w:p>
@@ -10004,7 +11277,15 @@
         <w:t xml:space="preserve"> </w:t>
       </w:r>
       <w:r>
-        <w:t>The action of some buttons (eg Save) may be triggered by shortcuts</w:t>
+        <w:t>The action of some buttons (</w:t>
+      </w:r>
+      <w:proofErr w:type="spellStart"/>
+      <w:r>
+        <w:t>eg</w:t>
+      </w:r>
+      <w:proofErr w:type="spellEnd"/>
+      <w:r>
+        <w:t xml:space="preserve"> Save) may be triggered by shortcuts</w:t>
       </w:r>
       <w:r>
         <w:t>.</w:t>
@@ -10253,11 +11534,19 @@
       <w:r>
         <w:t xml:space="preserve"> (</w:t>
       </w:r>
-      <w:r>
-        <w:rPr>
-          <w:b/>
-        </w:rPr>
-        <w:t>Pomodoro Mode</w:t>
+      <w:proofErr w:type="spellStart"/>
+      <w:r>
+        <w:rPr>
+          <w:b/>
+        </w:rPr>
+        <w:t>Pomodoro</w:t>
+      </w:r>
+      <w:proofErr w:type="spellEnd"/>
+      <w:r>
+        <w:rPr>
+          <w:b/>
+        </w:rPr>
+        <w:t xml:space="preserve"> Mode</w:t>
       </w:r>
       <w:r>
         <w:t>)</w:t>
@@ -10319,8 +11608,16 @@
         <w:rPr>
           <w:b/>
         </w:rPr>
-        <w:t>Estimated Pomodoros</w:t>
-      </w:r>
+        <w:t xml:space="preserve">Estimated </w:t>
+      </w:r>
+      <w:proofErr w:type="spellStart"/>
+      <w:r>
+        <w:rPr>
+          <w:b/>
+        </w:rPr>
+        <w:t>Pomodoros</w:t>
+      </w:r>
+      <w:proofErr w:type="spellEnd"/>
       <w:r>
         <w:t xml:space="preserve">: </w:t>
       </w:r>
@@ -10331,10 +11628,18 @@
         <w:t>n</w:t>
       </w:r>
       <w:r>
-        <w:t>umber of p</w:t>
-      </w:r>
-      <w:r>
-        <w:t xml:space="preserve">omodoros. This number can be decreased / increased by editing the </w:t>
+        <w:t xml:space="preserve">umber of </w:t>
+      </w:r>
+      <w:proofErr w:type="spellStart"/>
+      <w:r>
+        <w:t>p</w:t>
+      </w:r>
+      <w:r>
+        <w:t>omodoros</w:t>
+      </w:r>
+      <w:proofErr w:type="spellEnd"/>
+      <w:r>
+        <w:t xml:space="preserve">. This number can be decreased / increased by editing the </w:t>
       </w:r>
       <w:r>
         <w:t>task</w:t>
@@ -10781,11 +12086,19 @@
       <w:r>
         <w:t xml:space="preserve"> (</w:t>
       </w:r>
-      <w:r>
-        <w:rPr>
-          <w:b/>
-        </w:rPr>
-        <w:t>Pomodoro Mode</w:t>
+      <w:proofErr w:type="spellStart"/>
+      <w:r>
+        <w:rPr>
+          <w:b/>
+        </w:rPr>
+        <w:t>Pomodoro</w:t>
+      </w:r>
+      <w:proofErr w:type="spellEnd"/>
+      <w:r>
+        <w:rPr>
+          <w:b/>
+        </w:rPr>
+        <w:t xml:space="preserve"> Mode</w:t>
       </w:r>
       <w:r>
         <w:t xml:space="preserve">): </w:t>
@@ -10841,11 +12154,19 @@
       <w:r>
         <w:t xml:space="preserve"> (</w:t>
       </w:r>
-      <w:r>
-        <w:rPr>
-          <w:b/>
-        </w:rPr>
-        <w:t>Pomodoro Mode</w:t>
+      <w:proofErr w:type="spellStart"/>
+      <w:r>
+        <w:rPr>
+          <w:b/>
+        </w:rPr>
+        <w:t>Pomodoro</w:t>
+      </w:r>
+      <w:proofErr w:type="spellEnd"/>
+      <w:r>
+        <w:rPr>
+          <w:b/>
+        </w:rPr>
+        <w:t xml:space="preserve"> Mode</w:t>
       </w:r>
       <w:r>
         <w:t>)</w:t>
@@ -10866,13 +12187,21 @@
         <w:t>.</w:t>
       </w:r>
       <w:r>
-        <w:t xml:space="preserve"> The date is strike</w:t>
+        <w:t xml:space="preserve"> The date is </w:t>
+      </w:r>
+      <w:proofErr w:type="spellStart"/>
+      <w:r>
+        <w:t>strike</w:t>
       </w:r>
       <w:r>
         <w:t>n</w:t>
       </w:r>
       <w:r>
-        <w:t>through when the task is overdue.</w:t>
+        <w:t>through</w:t>
+      </w:r>
+      <w:proofErr w:type="spellEnd"/>
+      <w:r>
+        <w:t xml:space="preserve"> when the task is overdue.</w:t>
       </w:r>
     </w:p>
     <w:p>
@@ -10970,9 +12299,11 @@
       <w:r>
         <w:t xml:space="preserve"> </w:t>
       </w:r>
+      <w:proofErr w:type="spellStart"/>
       <w:r>
         <w:t>pomodoros</w:t>
       </w:r>
+      <w:proofErr w:type="spellEnd"/>
       <w:r>
         <w:t>.</w:t>
       </w:r>
@@ -11578,7 +12909,15 @@
       <w:bookmarkEnd w:id="57"/>
       <w:bookmarkEnd w:id="58"/>
       <w:r>
-        <w:t xml:space="preserve">is left empty, default name "myAgilePomodoro" is used; if this field contains some special characters not supported by the file system, the export </w:t>
+        <w:t>is left empty, default name "</w:t>
+      </w:r>
+      <w:proofErr w:type="spellStart"/>
+      <w:r>
+        <w:t>myAgilePomodoro</w:t>
+      </w:r>
+      <w:proofErr w:type="spellEnd"/>
+      <w:r>
+        <w:t xml:space="preserve">" is used; if this field contains some special characters not supported by the file system, the export </w:t>
       </w:r>
       <w:r>
         <w:t>will fail</w:t>
@@ -11756,12 +13095,14 @@
             <w:tcW w:w="1440" w:type="dxa"/>
           </w:tcPr>
           <w:p>
+            <w:proofErr w:type="spellStart"/>
             <w:r>
               <w:t>d</w:t>
             </w:r>
             <w:r>
               <w:t>d</w:t>
             </w:r>
+            <w:proofErr w:type="spellEnd"/>
           </w:p>
         </w:tc>
         <w:tc>
@@ -11990,12 +13331,14 @@
             <w:tcW w:w="1440" w:type="dxa"/>
           </w:tcPr>
           <w:p>
+            <w:proofErr w:type="spellStart"/>
             <w:r>
               <w:t>y</w:t>
             </w:r>
             <w:r>
               <w:t>y</w:t>
             </w:r>
+            <w:proofErr w:type="spellEnd"/>
           </w:p>
         </w:tc>
         <w:tc>
@@ -12031,12 +13374,14 @@
             <w:tcW w:w="1440" w:type="dxa"/>
           </w:tcPr>
           <w:p>
+            <w:proofErr w:type="spellStart"/>
             <w:r>
               <w:t>y</w:t>
             </w:r>
             <w:r>
               <w:t>yyy</w:t>
             </w:r>
+            <w:proofErr w:type="spellEnd"/>
           </w:p>
         </w:tc>
         <w:tc>
@@ -12057,7 +13402,23 @@
       </w:r>
       <w:r>
         <w:tab/>
-        <w:t xml:space="preserve">    Example: M/dd/yyyy </w:t>
+        <w:t xml:space="preserve">    Example: M/</w:t>
+      </w:r>
+      <w:proofErr w:type="spellStart"/>
+      <w:r>
+        <w:t>dd</w:t>
+      </w:r>
+      <w:proofErr w:type="spellEnd"/>
+      <w:r>
+        <w:t>/</w:t>
+      </w:r>
+      <w:proofErr w:type="spellStart"/>
+      <w:r>
+        <w:t>yyyy</w:t>
+      </w:r>
+      <w:proofErr w:type="spellEnd"/>
+      <w:r>
+        <w:t xml:space="preserve"> </w:t>
       </w:r>
       <w:r>
         <w:sym w:font="Wingdings" w:char="F0E0"/>
@@ -12128,8 +13489,13 @@
         <w:t>File name</w:t>
       </w:r>
       <w:r>
-        <w:t>&gt;" and extension ".&lt;</w:t>
-      </w:r>
+        <w:t>&gt;" and extension "</w:t>
+      </w:r>
+      <w:proofErr w:type="gramStart"/>
+      <w:r>
+        <w:t>.&lt;</w:t>
+      </w:r>
+      <w:proofErr w:type="gramEnd"/>
       <w:r>
         <w:rPr>
           <w:i/>
@@ -12137,7 +13503,15 @@
         <w:t>File format</w:t>
       </w:r>
       <w:r>
-        <w:t>&gt;" in the directory where mAP is located.</w:t>
+        <w:t xml:space="preserve">&gt;" in the directory where </w:t>
+      </w:r>
+      <w:proofErr w:type="spellStart"/>
+      <w:r>
+        <w:t>mAP</w:t>
+      </w:r>
+      <w:proofErr w:type="spellEnd"/>
+      <w:r>
+        <w:t xml:space="preserve"> is located.</w:t>
       </w:r>
     </w:p>
     <w:p/>
@@ -12269,8 +13643,13 @@
       <w:r>
         <w:t xml:space="preserve">delete, </w:t>
       </w:r>
-      <w:r>
-        <w:t>generate test data…)</w:t>
+      <w:proofErr w:type="gramStart"/>
+      <w:r>
+        <w:t>generate</w:t>
+      </w:r>
+      <w:proofErr w:type="gramEnd"/>
+      <w:r>
+        <w:t xml:space="preserve"> test data…)</w:t>
       </w:r>
       <w:r>
         <w:t xml:space="preserve">. </w:t>
@@ -12390,7 +13769,15 @@
         <w:t>Separator</w:t>
       </w:r>
       <w:r>
-        <w:t xml:space="preserve"> for mAP to parse</w:t>
+        <w:t xml:space="preserve"> for </w:t>
+      </w:r>
+      <w:proofErr w:type="spellStart"/>
+      <w:r>
+        <w:t>mAP</w:t>
+      </w:r>
+      <w:proofErr w:type="spellEnd"/>
+      <w:r>
+        <w:t xml:space="preserve"> to parse</w:t>
       </w:r>
       <w:r>
         <w:t xml:space="preserve"> the import file</w:t>
@@ -12517,9 +13904,11 @@
         </w:drawing>
       </w:r>
       <w:bookmarkStart w:id="62" w:name="_Toc411191123"/>
+      <w:proofErr w:type="spellStart"/>
       <w:r>
         <w:t>ToDo</w:t>
       </w:r>
+      <w:proofErr w:type="spellEnd"/>
       <w:r>
         <w:t xml:space="preserve"> List / </w:t>
       </w:r>
@@ -12541,12 +13930,14 @@
       <w:r>
         <w:t xml:space="preserve"> </w:t>
       </w:r>
+      <w:proofErr w:type="spellStart"/>
       <w:r>
         <w:t>ToDo</w:t>
       </w:r>
       <w:r>
         <w:t>s</w:t>
       </w:r>
+      <w:proofErr w:type="spellEnd"/>
       <w:r>
         <w:t xml:space="preserve"> /</w:t>
       </w:r>
@@ -12606,11 +13997,19 @@
       <w:r>
         <w:t xml:space="preserve"> (</w:t>
       </w:r>
-      <w:r>
-        <w:rPr>
-          <w:b/>
-        </w:rPr>
-        <w:t>Pomodoro Mode</w:t>
+      <w:proofErr w:type="spellStart"/>
+      <w:r>
+        <w:rPr>
+          <w:b/>
+        </w:rPr>
+        <w:t>Pomodoro</w:t>
+      </w:r>
+      <w:proofErr w:type="spellEnd"/>
+      <w:r>
+        <w:rPr>
+          <w:b/>
+        </w:rPr>
+        <w:t xml:space="preserve"> Mode</w:t>
       </w:r>
       <w:r>
         <w:t xml:space="preserve">): </w:t>
@@ -12703,8 +14102,13 @@
         <w:t xml:space="preserve"> / estimated </w:t>
       </w:r>
       <w:r>
-        <w:t>(+ overestimated) pomodoros</w:t>
-      </w:r>
+        <w:t xml:space="preserve">(+ overestimated) </w:t>
+      </w:r>
+      <w:proofErr w:type="spellStart"/>
+      <w:r>
+        <w:t>pomodoros</w:t>
+      </w:r>
+      <w:proofErr w:type="spellEnd"/>
       <w:r>
         <w:t>.</w:t>
       </w:r>
@@ -13234,8 +14638,17 @@
                 <w:sz w:val="20"/>
                 <w:szCs w:val="20"/>
               </w:rPr>
-              <w:t>Void pom</w:t>
-            </w:r>
+              <w:t xml:space="preserve">Void </w:t>
+            </w:r>
+            <w:proofErr w:type="spellStart"/>
+            <w:r>
+              <w:rPr>
+                <w:sz w:val="20"/>
+                <w:szCs w:val="20"/>
+              </w:rPr>
+              <w:t>pom</w:t>
+            </w:r>
+            <w:proofErr w:type="spellEnd"/>
           </w:p>
           <w:p>
             <w:pPr>
@@ -13279,6 +14692,7 @@
                 <w:szCs w:val="20"/>
               </w:rPr>
             </w:pPr>
+            <w:proofErr w:type="spellStart"/>
             <w:r>
               <w:rPr>
                 <w:sz w:val="20"/>
@@ -13286,6 +14700,7 @@
               </w:rPr>
               <w:t>pom</w:t>
             </w:r>
+            <w:proofErr w:type="spellEnd"/>
             <w:r>
               <w:rPr>
                 <w:sz w:val="20"/>
@@ -13328,12 +14743,21 @@
                 <w:szCs w:val="20"/>
               </w:rPr>
             </w:pPr>
+            <w:proofErr w:type="spellStart"/>
             <w:r>
               <w:rPr>
                 <w:sz w:val="20"/>
                 <w:szCs w:val="20"/>
               </w:rPr>
-              <w:t>pom/break</w:t>
+              <w:t>pom</w:t>
+            </w:r>
+            <w:proofErr w:type="spellEnd"/>
+            <w:r>
+              <w:rPr>
+                <w:sz w:val="20"/>
+                <w:szCs w:val="20"/>
+              </w:rPr>
+              <w:t>/break</w:t>
             </w:r>
           </w:p>
         </w:tc>
@@ -13361,12 +14785,21 @@
               </w:rPr>
               <w:t xml:space="preserve"> </w:t>
             </w:r>
+            <w:proofErr w:type="spellStart"/>
             <w:r>
               <w:rPr>
                 <w:sz w:val="20"/>
                 <w:szCs w:val="20"/>
               </w:rPr>
-              <w:t>pom/break</w:t>
+              <w:t>pom</w:t>
+            </w:r>
+            <w:proofErr w:type="spellEnd"/>
+            <w:r>
+              <w:rPr>
+                <w:sz w:val="20"/>
+                <w:szCs w:val="20"/>
+              </w:rPr>
+              <w:t>/break</w:t>
             </w:r>
           </w:p>
         </w:tc>
@@ -13391,12 +14824,21 @@
               </w:rPr>
               <w:t xml:space="preserve"> </w:t>
             </w:r>
+            <w:proofErr w:type="spellStart"/>
             <w:r>
               <w:rPr>
                 <w:sz w:val="20"/>
                 <w:szCs w:val="20"/>
               </w:rPr>
-              <w:t>pom/break</w:t>
+              <w:t>pom</w:t>
+            </w:r>
+            <w:proofErr w:type="spellEnd"/>
+            <w:r>
+              <w:rPr>
+                <w:sz w:val="20"/>
+                <w:szCs w:val="20"/>
+              </w:rPr>
+              <w:t>/break</w:t>
             </w:r>
           </w:p>
         </w:tc>
@@ -13771,10 +15213,26 @@
               </w:rPr>
             </w:pPr>
             <w:r>
-              <w:t xml:space="preserve">Ringing happens at the end of pomodoros and </w:t>
-            </w:r>
-            <w:r>
-              <w:t>the start of pomodoros after the break</w:t>
+              <w:t xml:space="preserve">Ringing happens at the end of </w:t>
+            </w:r>
+            <w:proofErr w:type="spellStart"/>
+            <w:r>
+              <w:t>pomodoros</w:t>
+            </w:r>
+            <w:proofErr w:type="spellEnd"/>
+            <w:r>
+              <w:t xml:space="preserve"> and </w:t>
+            </w:r>
+            <w:r>
+              <w:t xml:space="preserve">the start of </w:t>
+            </w:r>
+            <w:proofErr w:type="spellStart"/>
+            <w:r>
+              <w:t>pomodoros</w:t>
+            </w:r>
+            <w:proofErr w:type="spellEnd"/>
+            <w:r>
+              <w:t xml:space="preserve"> after the break</w:t>
             </w:r>
             <w:r>
               <w:t>.</w:t>
@@ -13819,7 +15277,23 @@
                 <w:sz w:val="20"/>
                 <w:szCs w:val="20"/>
               </w:rPr>
-              <w:t>Set mAP to remain on top of others applications.</w:t>
+              <w:t xml:space="preserve">Set </w:t>
+            </w:r>
+            <w:proofErr w:type="spellStart"/>
+            <w:r>
+              <w:rPr>
+                <w:sz w:val="20"/>
+                <w:szCs w:val="20"/>
+              </w:rPr>
+              <w:t>mAP</w:t>
+            </w:r>
+            <w:proofErr w:type="spellEnd"/>
+            <w:r>
+              <w:rPr>
+                <w:sz w:val="20"/>
+                <w:szCs w:val="20"/>
+              </w:rPr>
+              <w:t xml:space="preserve"> to remain on top of others applications.</w:t>
             </w:r>
           </w:p>
           <w:p>
@@ -13901,43 +15375,55 @@
               </w:rPr>
               <w:t xml:space="preserve">The </w:t>
             </w:r>
+            <w:proofErr w:type="spellStart"/>
             <w:r>
               <w:rPr>
                 <w:b/>
                 <w:sz w:val="20"/>
                 <w:szCs w:val="20"/>
               </w:rPr>
-              <w:t>ToDo List</w:t>
-            </w:r>
-            <w:r>
-              <w:rPr>
-                <w:sz w:val="20"/>
-                <w:szCs w:val="20"/>
-              </w:rPr>
-              <w:t xml:space="preserve"> /</w:t>
-            </w:r>
+              <w:t>ToDo</w:t>
+            </w:r>
+            <w:proofErr w:type="spellEnd"/>
             <w:r>
               <w:rPr>
                 <w:b/>
                 <w:sz w:val="20"/>
                 <w:szCs w:val="20"/>
               </w:rPr>
-              <w:t xml:space="preserve"> Iteration</w:t>
+              <w:t xml:space="preserve"> List</w:t>
             </w:r>
             <w:r>
               <w:rPr>
                 <w:sz w:val="20"/>
                 <w:szCs w:val="20"/>
               </w:rPr>
-              <w:t xml:space="preserve"> </w:t>
-            </w:r>
-            <w:r>
-              <w:rPr>
+              <w:t xml:space="preserve"> /</w:t>
+            </w:r>
+            <w:r>
+              <w:rPr>
+                <w:b/>
                 <w:sz w:val="20"/>
                 <w:szCs w:val="20"/>
               </w:rPr>
+              <w:t xml:space="preserve"> Iteration</w:t>
+            </w:r>
+            <w:r>
+              <w:rPr>
+                <w:sz w:val="20"/>
+                <w:szCs w:val="20"/>
+              </w:rPr>
+              <w:t xml:space="preserve"> </w:t>
+            </w:r>
+            <w:proofErr w:type="gramStart"/>
+            <w:r>
+              <w:rPr>
+                <w:sz w:val="20"/>
+                <w:szCs w:val="20"/>
+              </w:rPr>
               <w:t>provides</w:t>
             </w:r>
+            <w:proofErr w:type="gramEnd"/>
             <w:r>
               <w:rPr>
                 <w:sz w:val="20"/>
@@ -14109,7 +15595,15 @@
         <w:t>By the time</w:t>
       </w:r>
       <w:r>
-        <w:t>, if the task has been changed by someone else, mAP will ask you to update the list.</w:t>
+        <w:t xml:space="preserve">, if the task has been changed by someone else, </w:t>
+      </w:r>
+      <w:proofErr w:type="spellStart"/>
+      <w:r>
+        <w:t>mAP</w:t>
+      </w:r>
+      <w:proofErr w:type="spellEnd"/>
+      <w:r>
+        <w:t xml:space="preserve"> will ask you to update the list.</w:t>
       </w:r>
     </w:p>
     <w:p>
@@ -14153,11 +15647,19 @@
       <w:r>
         <w:t xml:space="preserve"> (</w:t>
       </w:r>
-      <w:r>
-        <w:rPr>
-          <w:b/>
-        </w:rPr>
-        <w:t>Pomodoro Mode</w:t>
+      <w:proofErr w:type="spellStart"/>
+      <w:r>
+        <w:rPr>
+          <w:b/>
+        </w:rPr>
+        <w:t>Pomodoro</w:t>
+      </w:r>
+      <w:proofErr w:type="spellEnd"/>
+      <w:r>
+        <w:rPr>
+          <w:b/>
+        </w:rPr>
+        <w:t xml:space="preserve"> Mode</w:t>
       </w:r>
       <w:r>
         <w:t>)</w:t>
@@ -14287,7 +15789,15 @@
         <w:t>ait for the timer to ring</w:t>
       </w:r>
       <w:r>
-        <w:t xml:space="preserve"> (end of pomodoro)</w:t>
+        <w:t xml:space="preserve"> (end of </w:t>
+      </w:r>
+      <w:proofErr w:type="spellStart"/>
+      <w:r>
+        <w:t>pomodoro</w:t>
+      </w:r>
+      <w:proofErr w:type="spellEnd"/>
+      <w:r>
+        <w:t>)</w:t>
       </w:r>
       <w:r>
         <w:t>.</w:t>
@@ -14361,7 +15871,15 @@
         <w:t xml:space="preserve"> </w:t>
       </w:r>
       <w:r>
-        <w:t>By the time, if the task has been changed by someone else, mAP will automatically update the task.</w:t>
+        <w:t xml:space="preserve">By the time, if the task has been changed by someone else, </w:t>
+      </w:r>
+      <w:proofErr w:type="spellStart"/>
+      <w:r>
+        <w:t>mAP</w:t>
+      </w:r>
+      <w:proofErr w:type="spellEnd"/>
+      <w:r>
+        <w:t xml:space="preserve"> will automatically update the task.</w:t>
       </w:r>
     </w:p>
     <w:p>
@@ -14430,7 +15948,15 @@
         <w:t xml:space="preserve"> </w:t>
       </w:r>
       <w:r>
-        <w:t>By the time, if the task has been finished by someone else, mAP will automatically overestimate the task</w:t>
+        <w:t xml:space="preserve">By the time, if the task has been finished by someone else, </w:t>
+      </w:r>
+      <w:proofErr w:type="spellStart"/>
+      <w:r>
+        <w:t>mAP</w:t>
+      </w:r>
+      <w:proofErr w:type="spellEnd"/>
+      <w:r>
+        <w:t xml:space="preserve"> will automatically overestimate the task</w:t>
       </w:r>
       <w:r>
         <w:t xml:space="preserve"> by 1</w:t>
@@ -14439,8 +15965,13 @@
         <w:t xml:space="preserve"> </w:t>
       </w:r>
       <w:r>
-        <w:t>to record the pomodoro</w:t>
-      </w:r>
+        <w:t xml:space="preserve">to record the </w:t>
+      </w:r>
+      <w:proofErr w:type="spellStart"/>
+      <w:r>
+        <w:t>pomodoro</w:t>
+      </w:r>
+      <w:proofErr w:type="spellEnd"/>
       <w:r>
         <w:t>.</w:t>
       </w:r>
@@ -14509,7 +16040,15 @@
         <w:t xml:space="preserve">end of break; </w:t>
       </w:r>
       <w:r>
-        <w:t>start of pomodoro)</w:t>
+        <w:t xml:space="preserve">start of </w:t>
+      </w:r>
+      <w:proofErr w:type="spellStart"/>
+      <w:r>
+        <w:t>pomodoro</w:t>
+      </w:r>
+      <w:proofErr w:type="spellEnd"/>
+      <w:r>
+        <w:t>)</w:t>
       </w:r>
       <w:r>
         <w:t xml:space="preserve"> </w:t>
@@ -14610,7 +16149,15 @@
         <w:t xml:space="preserve">By the </w:t>
       </w:r>
       <w:r>
-        <w:t xml:space="preserve">time, if the task has been changed by someone else, mAP </w:t>
+        <w:t xml:space="preserve">time, if the task has been changed by someone else, </w:t>
+      </w:r>
+      <w:proofErr w:type="spellStart"/>
+      <w:r>
+        <w:t>mAP</w:t>
+      </w:r>
+      <w:proofErr w:type="spellEnd"/>
+      <w:r>
+        <w:t xml:space="preserve"> </w:t>
       </w:r>
       <w:r>
         <w:t xml:space="preserve">will </w:t>
@@ -14647,8 +16194,13 @@
       <w:r>
         <w:t xml:space="preserve"> timer stops itself when all </w:t>
       </w:r>
-      <w:r>
-        <w:t>pomodoros of the task are done</w:t>
+      <w:proofErr w:type="spellStart"/>
+      <w:r>
+        <w:t>pomodoros</w:t>
+      </w:r>
+      <w:proofErr w:type="spellEnd"/>
+      <w:r>
+        <w:t xml:space="preserve"> of the task are done</w:t>
       </w:r>
       <w:bookmarkEnd w:id="76"/>
       <w:bookmarkEnd w:id="77"/>
@@ -14721,7 +16273,15 @@
         <w:t xml:space="preserve"> </w:t>
       </w:r>
       <w:r>
-        <w:t>By the time, if the task has been changed by someone else, mAP will automatically update the task.</w:t>
+        <w:t xml:space="preserve">By the time, if the task has been changed by someone else, </w:t>
+      </w:r>
+      <w:proofErr w:type="spellStart"/>
+      <w:r>
+        <w:t>mAP</w:t>
+      </w:r>
+      <w:proofErr w:type="spellEnd"/>
+      <w:r>
+        <w:t xml:space="preserve"> will automatically update the task.</w:t>
       </w:r>
     </w:p>
     <w:p/>
@@ -14768,16 +16328,32 @@
         </w:drawing>
       </w:r>
       <w:r>
-        <w:t xml:space="preserve"> As per the Pomodoro Technique®, i</w:t>
+        <w:t xml:space="preserve"> As per the </w:t>
+      </w:r>
+      <w:proofErr w:type="spellStart"/>
+      <w:r>
+        <w:t>Pomodoro</w:t>
+      </w:r>
+      <w:proofErr w:type="spellEnd"/>
+      <w:r>
+        <w:t xml:space="preserve"> Technique®, i</w:t>
       </w:r>
       <w:r>
         <w:t xml:space="preserve">cons </w:t>
       </w:r>
       <w:r>
-        <w:t>are used to show p</w:t>
-      </w:r>
-      <w:r>
-        <w:t>omodoros and interruptions:</w:t>
+        <w:t xml:space="preserve">are used to show </w:t>
+      </w:r>
+      <w:proofErr w:type="spellStart"/>
+      <w:r>
+        <w:t>p</w:t>
+      </w:r>
+      <w:r>
+        <w:t>omodoros</w:t>
+      </w:r>
+      <w:proofErr w:type="spellEnd"/>
+      <w:r>
+        <w:t xml:space="preserve"> and interruptions:</w:t>
       </w:r>
     </w:p>
     <w:p>
@@ -14788,8 +16364,13 @@
           <w:numId w:val="15"/>
         </w:numPr>
       </w:pPr>
-      <w:r>
-        <w:t xml:space="preserve">Pomodoro: </w:t>
+      <w:proofErr w:type="spellStart"/>
+      <w:r>
+        <w:t>Pomodoro</w:t>
+      </w:r>
+      <w:proofErr w:type="spellEnd"/>
+      <w:r>
+        <w:t xml:space="preserve">: </w:t>
       </w:r>
       <w:r>
         <w:rPr>
@@ -14855,7 +16436,15 @@
         </w:numPr>
       </w:pPr>
       <w:r>
-        <w:t xml:space="preserve">Real Pomodoro: </w:t>
+        <w:t xml:space="preserve">Real </w:t>
+      </w:r>
+      <w:proofErr w:type="spellStart"/>
+      <w:r>
+        <w:t>Pomodoro</w:t>
+      </w:r>
+      <w:proofErr w:type="spellEnd"/>
+      <w:r>
+        <w:t xml:space="preserve">: </w:t>
       </w:r>
       <w:r>
         <w:rPr>
@@ -15112,10 +16701,18 @@
         <w:t xml:space="preserve">: </w:t>
       </w:r>
       <w:r>
-        <w:t xml:space="preserve"> all p</w:t>
-      </w:r>
-      <w:r>
-        <w:t>omodoros done</w:t>
+        <w:t xml:space="preserve"> all </w:t>
+      </w:r>
+      <w:proofErr w:type="spellStart"/>
+      <w:r>
+        <w:t>p</w:t>
+      </w:r>
+      <w:r>
+        <w:t>omodoros</w:t>
+      </w:r>
+      <w:proofErr w:type="spellEnd"/>
+      <w:r>
+        <w:t xml:space="preserve"> done</w:t>
       </w:r>
     </w:p>
     <w:p>
@@ -15172,7 +16769,15 @@
         <w:t>erging</w:t>
       </w:r>
       <w:r>
-        <w:t xml:space="preserve"> tab, </w:t>
+        <w:t xml:space="preserve"> </w:t>
+      </w:r>
+      <w:proofErr w:type="gramStart"/>
+      <w:r>
+        <w:t>tab,</w:t>
+      </w:r>
+      <w:proofErr w:type="gramEnd"/>
+      <w:r>
+        <w:t xml:space="preserve"> </w:t>
       </w:r>
       <w:r>
         <w:t>set the details of the new task</w:t>
@@ -15210,11 +16815,19 @@
       <w:r>
         <w:t xml:space="preserve">added to the </w:t>
       </w:r>
-      <w:r>
-        <w:rPr>
-          <w:b/>
-        </w:rPr>
-        <w:t>ToDo List</w:t>
+      <w:proofErr w:type="spellStart"/>
+      <w:r>
+        <w:rPr>
+          <w:b/>
+        </w:rPr>
+        <w:t>ToDo</w:t>
+      </w:r>
+      <w:proofErr w:type="spellEnd"/>
+      <w:r>
+        <w:rPr>
+          <w:b/>
+        </w:rPr>
+        <w:t xml:space="preserve"> List</w:t>
       </w:r>
       <w:r>
         <w:t xml:space="preserve"> </w:t>
@@ -15231,11 +16844,19 @@
       <w:r>
         <w:t xml:space="preserve"> (</w:t>
       </w:r>
-      <w:r>
-        <w:rPr>
-          <w:b/>
-        </w:rPr>
-        <w:t>Pomodoro Mode</w:t>
+      <w:proofErr w:type="spellStart"/>
+      <w:r>
+        <w:rPr>
+          <w:b/>
+        </w:rPr>
+        <w:t>Pomodoro</w:t>
+      </w:r>
+      <w:proofErr w:type="spellEnd"/>
+      <w:r>
+        <w:rPr>
+          <w:b/>
+        </w:rPr>
+        <w:t xml:space="preserve"> Mode</w:t>
       </w:r>
       <w:r>
         <w:t>)</w:t>
@@ -15283,7 +16904,15 @@
         <w:t>R</w:t>
       </w:r>
       <w:r>
-        <w:t xml:space="preserve">eal pomodoros are </w:t>
+        <w:t xml:space="preserve">eal </w:t>
+      </w:r>
+      <w:proofErr w:type="spellStart"/>
+      <w:r>
+        <w:t>pomodoros</w:t>
+      </w:r>
+      <w:proofErr w:type="spellEnd"/>
+      <w:r>
+        <w:t xml:space="preserve"> are </w:t>
       </w:r>
       <w:r>
         <w:t>summ</w:t>
@@ -15586,11 +17215,19 @@
       <w:r>
         <w:t xml:space="preserve"> (</w:t>
       </w:r>
-      <w:r>
-        <w:rPr>
-          <w:b/>
-        </w:rPr>
-        <w:t>Pomodoro Mode</w:t>
+      <w:proofErr w:type="spellStart"/>
+      <w:r>
+        <w:rPr>
+          <w:b/>
+        </w:rPr>
+        <w:t>Pomodoro</w:t>
+      </w:r>
+      <w:proofErr w:type="spellEnd"/>
+      <w:r>
+        <w:rPr>
+          <w:b/>
+        </w:rPr>
+        <w:t xml:space="preserve"> Mode</w:t>
       </w:r>
       <w:r>
         <w:t>)</w:t>
@@ -15640,8 +17277,13 @@
         <w:t xml:space="preserve">: </w:t>
       </w:r>
       <w:r>
-        <w:t>void the pomodoro</w:t>
-      </w:r>
+        <w:t xml:space="preserve">void the </w:t>
+      </w:r>
+      <w:proofErr w:type="spellStart"/>
+      <w:r>
+        <w:t>pomodoro</w:t>
+      </w:r>
+      <w:proofErr w:type="spellEnd"/>
       <w:r>
         <w:t xml:space="preserve"> of the running task</w:t>
       </w:r>
@@ -15710,11 +17352,19 @@
       <w:r>
         <w:t>(</w:t>
       </w:r>
-      <w:r>
-        <w:rPr>
-          <w:b/>
-        </w:rPr>
-        <w:t>Pomodoro Mode</w:t>
+      <w:proofErr w:type="spellStart"/>
+      <w:r>
+        <w:rPr>
+          <w:b/>
+        </w:rPr>
+        <w:t>Pomodoro</w:t>
+      </w:r>
+      <w:proofErr w:type="spellEnd"/>
+      <w:r>
+        <w:rPr>
+          <w:b/>
+        </w:rPr>
+        <w:t xml:space="preserve"> Mode</w:t>
       </w:r>
       <w:r>
         <w:t xml:space="preserve">) </w:t>
@@ -15755,11 +17405,19 @@
       <w:r>
         <w:t xml:space="preserve">added to the </w:t>
       </w:r>
-      <w:r>
-        <w:rPr>
-          <w:b/>
-        </w:rPr>
-        <w:t>ToDo List</w:t>
+      <w:proofErr w:type="spellStart"/>
+      <w:r>
+        <w:rPr>
+          <w:b/>
+        </w:rPr>
+        <w:t>ToDo</w:t>
+      </w:r>
+      <w:proofErr w:type="spellEnd"/>
+      <w:r>
+        <w:rPr>
+          <w:b/>
+        </w:rPr>
+        <w:t xml:space="preserve"> List</w:t>
       </w:r>
       <w:r>
         <w:t xml:space="preserve"> </w:t>
@@ -15835,13 +17493,29 @@
         <w:t xml:space="preserve"> </w:t>
       </w:r>
       <w:r>
-        <w:t xml:space="preserve">in the directory where mAP </w:t>
+        <w:t xml:space="preserve">in the directory where </w:t>
+      </w:r>
+      <w:proofErr w:type="spellStart"/>
+      <w:r>
+        <w:t>mAP</w:t>
+      </w:r>
+      <w:proofErr w:type="spellEnd"/>
+      <w:r>
+        <w:t xml:space="preserve"> </w:t>
       </w:r>
       <w:r>
         <w:t>is located</w:t>
       </w:r>
       <w:r>
-        <w:t xml:space="preserve">. Make it short as mAP will loop over </w:t>
+        <w:t xml:space="preserve">. Make it short as </w:t>
+      </w:r>
+      <w:proofErr w:type="spellStart"/>
+      <w:r>
+        <w:t>mAP</w:t>
+      </w:r>
+      <w:proofErr w:type="spellEnd"/>
+      <w:r>
+        <w:t xml:space="preserve"> will loop over </w:t>
       </w:r>
       <w:r>
         <w:t>it</w:t>
@@ -15886,7 +17560,17 @@
         <w:t>in the directory where the application is located</w:t>
       </w:r>
       <w:r>
-        <w:t xml:space="preserve">. mAP </w:t>
+        <w:t xml:space="preserve">. </w:t>
+      </w:r>
+      <w:proofErr w:type="spellStart"/>
+      <w:proofErr w:type="gramStart"/>
+      <w:r>
+        <w:t>mAP</w:t>
+      </w:r>
+      <w:proofErr w:type="spellEnd"/>
+      <w:proofErr w:type="gramEnd"/>
+      <w:r>
+        <w:t xml:space="preserve"> </w:t>
       </w:r>
       <w:r>
         <w:t>will play</w:t>
@@ -15915,8 +17599,13 @@
       <w:r>
         <w:t xml:space="preserve"> </w:t>
       </w:r>
-      <w:r>
-        <w:t xml:space="preserve">pomodoro after </w:t>
+      <w:proofErr w:type="spellStart"/>
+      <w:r>
+        <w:t>pomodoro</w:t>
+      </w:r>
+      <w:proofErr w:type="spellEnd"/>
+      <w:r>
+        <w:t xml:space="preserve"> after </w:t>
       </w:r>
       <w:r>
         <w:t xml:space="preserve">a </w:t>
@@ -16093,8 +17782,13 @@
         <w:t>)</w:t>
       </w:r>
       <w:r>
-        <w:t xml:space="preserve"> pomodoros</w:t>
-      </w:r>
+        <w:t xml:space="preserve"> </w:t>
+      </w:r>
+      <w:proofErr w:type="spellStart"/>
+      <w:r>
+        <w:t>pomodoros</w:t>
+      </w:r>
+      <w:proofErr w:type="spellEnd"/>
       <w:r>
         <w:t>.</w:t>
       </w:r>
@@ -16173,10 +17867,18 @@
         <w:t xml:space="preserve">100% means that </w:t>
       </w:r>
       <w:r>
-        <w:t>all p</w:t>
-      </w:r>
-      <w:r>
-        <w:t xml:space="preserve">omodoros </w:t>
+        <w:t xml:space="preserve">all </w:t>
+      </w:r>
+      <w:proofErr w:type="spellStart"/>
+      <w:r>
+        <w:t>p</w:t>
+      </w:r>
+      <w:r>
+        <w:t>omodoros</w:t>
+      </w:r>
+      <w:proofErr w:type="spellEnd"/>
+      <w:r>
+        <w:t xml:space="preserve"> </w:t>
       </w:r>
       <w:r>
         <w:t>have been</w:t>
@@ -16301,11 +18003,19 @@
       <w:r>
         <w:t xml:space="preserve"> (</w:t>
       </w:r>
-      <w:r>
-        <w:rPr>
-          <w:b/>
-        </w:rPr>
-        <w:t>Pomodoro Mode</w:t>
+      <w:proofErr w:type="spellStart"/>
+      <w:r>
+        <w:rPr>
+          <w:b/>
+        </w:rPr>
+        <w:t>Pomodoro</w:t>
+      </w:r>
+      <w:proofErr w:type="spellEnd"/>
+      <w:r>
+        <w:rPr>
+          <w:b/>
+        </w:rPr>
+        <w:t xml:space="preserve"> Mode</w:t>
       </w:r>
       <w:r>
         <w:t>)</w:t>
@@ -16493,8 +18203,13 @@
         <w:t xml:space="preserve"> (+ overestimated)</w:t>
       </w:r>
       <w:r>
-        <w:t xml:space="preserve"> pomodoros</w:t>
-      </w:r>
+        <w:t xml:space="preserve"> </w:t>
+      </w:r>
+      <w:proofErr w:type="spellStart"/>
+      <w:r>
+        <w:t>pomodoros</w:t>
+      </w:r>
+      <w:proofErr w:type="spellEnd"/>
       <w:r>
         <w:t>.</w:t>
       </w:r>
@@ -16547,8 +18262,13 @@
         <w:t>estimate</w:t>
       </w:r>
       <w:r>
-        <w:t>d pomodoros</w:t>
-      </w:r>
+        <w:t xml:space="preserve">d </w:t>
+      </w:r>
+      <w:proofErr w:type="spellStart"/>
+      <w:r>
+        <w:t>pomodoros</w:t>
+      </w:r>
+      <w:proofErr w:type="spellEnd"/>
       <w:r>
         <w:t xml:space="preserve"> (Diff I = </w:t>
       </w:r>
@@ -16645,8 +18365,13 @@
         <w:t xml:space="preserve"> (+ overestimated)</w:t>
       </w:r>
       <w:r>
-        <w:t xml:space="preserve"> pomodoros</w:t>
-      </w:r>
+        <w:t xml:space="preserve"> </w:t>
+      </w:r>
+      <w:proofErr w:type="spellStart"/>
+      <w:r>
+        <w:t>pomodoros</w:t>
+      </w:r>
+      <w:proofErr w:type="spellEnd"/>
       <w:r>
         <w:t xml:space="preserve"> (Diff II = </w:t>
       </w:r>
@@ -16719,7 +18444,15 @@
         <w:t>.</w:t>
       </w:r>
       <w:r>
-        <w:t xml:space="preserve"> This value is displayed only if there are overestimated pomodoros.</w:t>
+        <w:t xml:space="preserve"> This value is displayed only if there are overestimated </w:t>
+      </w:r>
+      <w:proofErr w:type="spellStart"/>
+      <w:r>
+        <w:t>pomodoros</w:t>
+      </w:r>
+      <w:proofErr w:type="spellEnd"/>
+      <w:r>
+        <w:t>.</w:t>
       </w:r>
     </w:p>
     <w:p>
@@ -16835,9 +18568,11 @@
         </w:drawing>
       </w:r>
       <w:bookmarkStart w:id="103" w:name="_Toc411191135"/>
+      <w:proofErr w:type="spellStart"/>
       <w:r>
         <w:t>Burndown</w:t>
       </w:r>
+      <w:proofErr w:type="spellEnd"/>
       <w:r>
         <w:t xml:space="preserve"> </w:t>
       </w:r>
@@ -16897,12 +18632,14 @@
       <w:r>
         <w:t xml:space="preserve"> </w:t>
       </w:r>
+      <w:proofErr w:type="spellStart"/>
       <w:r>
         <w:rPr>
           <w:b/>
         </w:rPr>
         <w:t>Burndown</w:t>
       </w:r>
+      <w:proofErr w:type="spellEnd"/>
       <w:r>
         <w:t xml:space="preserve"> or</w:t>
       </w:r>
@@ -16975,12 +18712,14 @@
           <w:numId w:val="13"/>
         </w:numPr>
       </w:pPr>
+      <w:proofErr w:type="spellStart"/>
       <w:r>
         <w:rPr>
           <w:b/>
         </w:rPr>
         <w:t>Burndown</w:t>
       </w:r>
+      <w:proofErr w:type="spellEnd"/>
       <w:r>
         <w:rPr>
           <w:b/>
@@ -17284,8 +19023,13 @@
       <w:r>
         <w:t>"</w:t>
       </w:r>
-      <w:r>
-        <w:t>Burndown Chart</w:t>
+      <w:proofErr w:type="spellStart"/>
+      <w:r>
+        <w:t>Burndown</w:t>
+      </w:r>
+      <w:proofErr w:type="spellEnd"/>
+      <w:r>
+        <w:t xml:space="preserve"> Chart</w:t>
       </w:r>
       <w:r>
         <w:t>"</w:t>
@@ -17668,11 +19412,19 @@
           <w:numId w:val="13"/>
         </w:numPr>
       </w:pPr>
-      <w:r>
-        <w:rPr>
-          <w:b/>
-        </w:rPr>
-        <w:t>ToDo List</w:t>
+      <w:proofErr w:type="spellStart"/>
+      <w:r>
+        <w:rPr>
+          <w:b/>
+        </w:rPr>
+        <w:t>ToDo</w:t>
+      </w:r>
+      <w:proofErr w:type="spellEnd"/>
+      <w:r>
+        <w:rPr>
+          <w:b/>
+        </w:rPr>
+        <w:t xml:space="preserve"> List</w:t>
       </w:r>
       <w:r>
         <w:t xml:space="preserve"> /</w:t>
@@ -17699,10 +19451,18 @@
         <w:t xml:space="preserve"> uncompleted tasks. </w:t>
       </w:r>
       <w:r>
-        <w:t>This is only relevant to b</w:t>
-      </w:r>
-      <w:r>
-        <w:t>urndown charts.</w:t>
+        <w:t xml:space="preserve">This is only relevant to </w:t>
+      </w:r>
+      <w:proofErr w:type="spellStart"/>
+      <w:r>
+        <w:t>b</w:t>
+      </w:r>
+      <w:r>
+        <w:t>urndown</w:t>
+      </w:r>
+      <w:proofErr w:type="spellEnd"/>
+      <w:r>
+        <w:t xml:space="preserve"> charts.</w:t>
       </w:r>
     </w:p>
     <w:p>
@@ -17967,11 +19727,16 @@
       <w:r>
         <w:t xml:space="preserve">for </w:t>
       </w:r>
+      <w:proofErr w:type="spellStart"/>
       <w:r>
         <w:t>b</w:t>
       </w:r>
       <w:r>
-        <w:t xml:space="preserve">urndown chart: </w:t>
+        <w:t>urndown</w:t>
+      </w:r>
+      <w:proofErr w:type="spellEnd"/>
+      <w:r>
+        <w:t xml:space="preserve"> chart: </w:t>
       </w:r>
       <w:r>
         <w:t>4</w:t>
@@ -18120,7 +19885,7 @@
             <w:rPr>
               <w:noProof/>
             </w:rPr>
-            <w:t>2</w:t>
+            <w:t>9</w:t>
           </w:r>
         </w:fldSimple>
       </w:p>
@@ -23308,7 +25073,7 @@
 </file>
 
 <file path=customXml/itemProps1.xml><?xml version="1.0" encoding="utf-8"?>
-<ds:datastoreItem xmlns:ds="http://schemas.openxmlformats.org/officeDocument/2006/customXml" ds:itemID="{36C4608E-A9A4-4E67-8BAA-C50F6599074F}">
+<ds:datastoreItem xmlns:ds="http://schemas.openxmlformats.org/officeDocument/2006/customXml" ds:itemID="{F6D61DBE-ACDF-4A08-93D5-40AB5EEF2683}">
   <ds:schemaRefs>
     <ds:schemaRef ds:uri="http://schemas.openxmlformats.org/officeDocument/2006/bibliography"/>
   </ds:schemaRefs>

</xml_diff>

<commit_message>
implemented ticket #64 "Visual indicator" (new option Recall in Preferences) + options Themes in Preferences +  refactoring
</commit_message>
<xml_diff>
--- a/doc/User guides/myAgilePomodoro_3.3.0.docx
+++ b/doc/User guides/myAgilePomodoro_3.3.0.docx
@@ -5680,7 +5680,7 @@
         </w:numPr>
       </w:pPr>
       <w:r>
-        <w:t>Modes:</w:t>
+        <w:t>Modes</w:t>
       </w:r>
     </w:p>
     <w:p>
@@ -6571,7 +6571,10 @@
         </w:numPr>
       </w:pPr>
       <w:r>
-        <w:t>Sounds:</w:t>
+        <w:t>Sound</w:t>
+      </w:r>
+      <w:r>
+        <w:t>s</w:t>
       </w:r>
     </w:p>
     <w:p>
@@ -6708,7 +6711,13 @@
         <w:t>Language</w:t>
       </w:r>
       <w:r>
-        <w:t>: u</w:t>
+        <w:t xml:space="preserve"> </w:t>
+      </w:r>
+      <w:r>
+        <w:t>(</w:t>
+      </w:r>
+      <w:r>
+        <w:t>u</w:t>
       </w:r>
       <w:r>
         <w:t>sed to di</w:t>
@@ -6718,12 +6727,12 @@
       </w:r>
       <w:r>
         <w:t xml:space="preserve"> and time</w:t>
-      </w:r>
-      <w:r>
-        <w:t>.</w:t>
       </w:r>
       <w:bookmarkStart w:id="26" w:name="OLE_LINK281"/>
       <w:bookmarkStart w:id="27" w:name="OLE_LINK282"/>
+      <w:r>
+        <w:t>)</w:t>
+      </w:r>
     </w:p>
     <w:p>
       <w:pPr>
@@ -6887,10 +6896,19 @@
         </w:numPr>
       </w:pPr>
       <w:r>
-        <w:t xml:space="preserve">System Tray: </w:t>
-      </w:r>
-      <w:r>
-        <w:t>(this option appears for OS that support the System Tray feature)</w:t>
+        <w:t>System Tray</w:t>
+      </w:r>
+      <w:r>
+        <w:t xml:space="preserve"> </w:t>
+      </w:r>
+      <w:r>
+        <w:t>(appears for OS that support the System Tray feature</w:t>
+      </w:r>
+      <w:r>
+        <w:t xml:space="preserve"> only</w:t>
+      </w:r>
+      <w:r>
+        <w:t>)</w:t>
       </w:r>
     </w:p>
     <w:p>
@@ -6941,7 +6959,19 @@
         <w:rPr>
           <w:b/>
         </w:rPr>
-        <w:t>Popup message</w:t>
+        <w:t>Pop</w:t>
+      </w:r>
+      <w:r>
+        <w:rPr>
+          <w:b/>
+        </w:rPr>
+        <w:t>-</w:t>
+      </w:r>
+      <w:r>
+        <w:rPr>
+          <w:b/>
+        </w:rPr>
+        <w:t>up message</w:t>
       </w:r>
       <w:r>
         <w:t xml:space="preserve">: </w:t>
@@ -6962,7 +6992,7 @@
         </w:numPr>
       </w:pPr>
       <w:r>
-        <w:t xml:space="preserve">Hours: </w:t>
+        <w:t>Hours</w:t>
       </w:r>
     </w:p>
     <w:p>
@@ -8240,6 +8270,18 @@
         </w:numPr>
       </w:pPr>
       <w:r>
+        <w:t>Window behavior management</w:t>
+      </w:r>
+    </w:p>
+    <w:p>
+      <w:pPr>
+        <w:pStyle w:val="ListParagraph"/>
+        <w:numPr>
+          <w:ilvl w:val="1"/>
+          <w:numId w:val="1"/>
+        </w:numPr>
+      </w:pPr>
+      <w:r>
         <w:rPr>
           <w:b/>
         </w:rPr>
@@ -8259,6 +8301,53 @@
       </w:r>
       <w:r>
         <w:t xml:space="preserve"> on top of others applications.</w:t>
+      </w:r>
+    </w:p>
+    <w:p>
+      <w:pPr>
+        <w:pStyle w:val="ListParagraph"/>
+        <w:numPr>
+          <w:ilvl w:val="1"/>
+          <w:numId w:val="1"/>
+        </w:numPr>
+      </w:pPr>
+      <w:r>
+        <w:rPr>
+          <w:b/>
+        </w:rPr>
+        <w:t>Recall</w:t>
+      </w:r>
+      <w:r>
+        <w:t xml:space="preserve">: </w:t>
+      </w:r>
+      <w:r>
+        <w:t xml:space="preserve">tell the application to get back in front whenever it is minimized, in the System tray or in the background and a </w:t>
+      </w:r>
+      <w:proofErr w:type="spellStart"/>
+      <w:r>
+        <w:t>pomodoro</w:t>
+      </w:r>
+      <w:proofErr w:type="spellEnd"/>
+      <w:r>
+        <w:t xml:space="preserve"> starts (ring), ends (ring) or finishes.</w:t>
+      </w:r>
+    </w:p>
+    <w:p>
+      <w:pPr>
+        <w:pStyle w:val="ListParagraph"/>
+        <w:numPr>
+          <w:ilvl w:val="0"/>
+          <w:numId w:val="1"/>
+        </w:numPr>
+      </w:pPr>
+      <w:r>
+        <w:rPr>
+          <w:b/>
+        </w:rPr>
+        <w:t>Theme</w:t>
+      </w:r>
+      <w:r>
+        <w:t>: look and feel of the application</w:t>
       </w:r>
     </w:p>
     <w:p/>
@@ -9352,6 +9441,7 @@
         </w:numPr>
       </w:pPr>
       <w:r>
+        <w:lastRenderedPageBreak/>
         <w:t>ALT</w:t>
       </w:r>
       <w:r>
@@ -9573,7 +9663,6 @@
         </w:numPr>
       </w:pPr>
       <w:r>
-        <w:lastRenderedPageBreak/>
         <w:t>ENTER: save the form.</w:t>
       </w:r>
     </w:p>
@@ -10718,6 +10807,7 @@
         </w:numPr>
       </w:pPr>
       <w:r>
+        <w:lastRenderedPageBreak/>
         <w:t xml:space="preserve">CTR + D: </w:t>
       </w:r>
       <w:r>
@@ -10924,7 +11014,6 @@
         <w:rPr>
           <w:b/>
         </w:rPr>
-        <w:lastRenderedPageBreak/>
         <w:t>Preview</w:t>
       </w:r>
       <w:r>
@@ -11726,6 +11815,7 @@
         <w:rPr>
           <w:b/>
         </w:rPr>
+        <w:lastRenderedPageBreak/>
         <w:t>Type</w:t>
       </w:r>
       <w:r>
@@ -11889,7 +11979,6 @@
         <w:rPr>
           <w:b/>
         </w:rPr>
-        <w:lastRenderedPageBreak/>
         <w:t>Place</w:t>
       </w:r>
       <w:r>
@@ -12808,6 +12897,7 @@
       </w:pPr>
       <w:bookmarkStart w:id="54" w:name="_Toc411191121"/>
       <w:r>
+        <w:lastRenderedPageBreak/>
         <w:t>How to export data</w:t>
       </w:r>
       <w:bookmarkEnd w:id="54"/>
@@ -12887,7 +12977,6 @@
         <w:rPr>
           <w:b/>
         </w:rPr>
-        <w:lastRenderedPageBreak/>
         <w:t>File name</w:t>
       </w:r>
       <w:r>
@@ -13922,6 +14011,7 @@
     </w:p>
     <w:p>
       <w:r>
+        <w:lastRenderedPageBreak/>
         <w:t>View</w:t>
       </w:r>
       <w:r>
@@ -13991,7 +14081,6 @@
         <w:rPr>
           <w:b/>
         </w:rPr>
-        <w:lastRenderedPageBreak/>
         <w:t>U</w:t>
       </w:r>
       <w:r>
@@ -15722,6 +15811,7 @@
         </w:numPr>
       </w:pPr>
       <w:r>
+        <w:lastRenderedPageBreak/>
         <w:t xml:space="preserve">You may </w:t>
       </w:r>
       <w:bookmarkStart w:id="70" w:name="OLE_LINK103"/>
@@ -15891,7 +15981,6 @@
         </w:numPr>
       </w:pPr>
       <w:r>
-        <w:lastRenderedPageBreak/>
         <w:t>(</w:t>
       </w:r>
       <w:r>
@@ -17111,6 +17200,7 @@
         </w:numPr>
       </w:pPr>
       <w:r>
+        <w:lastRenderedPageBreak/>
         <w:t xml:space="preserve">Start the timer. </w:t>
       </w:r>
     </w:p>
@@ -17203,7 +17293,6 @@
         <w:rPr>
           <w:b/>
         </w:rPr>
-        <w:lastRenderedPageBreak/>
         <w:t>Date</w:t>
       </w:r>
       <w:r>
@@ -18610,7 +18699,6 @@
       </w:pPr>
       <w:bookmarkStart w:id="104" w:name="_Toc411191136"/>
       <w:r>
-        <w:lastRenderedPageBreak/>
         <w:t xml:space="preserve">How to </w:t>
       </w:r>
       <w:r>
@@ -19885,7 +19973,7 @@
             <w:rPr>
               <w:noProof/>
             </w:rPr>
-            <w:t>9</w:t>
+            <w:t>8</w:t>
           </w:r>
         </w:fldSimple>
       </w:p>
@@ -19941,7 +20029,7 @@
         <v:path o:extrusionok="f" gradientshapeok="t" o:connecttype="rect"/>
         <o:lock v:ext="edit" aspectratio="t"/>
       </v:shapetype>
-      <v:shape id="_x0000_i1027" type="#_x0000_t75" alt="pomodoro16.png" style="width:16.3pt;height:16.3pt;visibility:visible;mso-wrap-style:square" o:bullet="t">
+      <v:shape id="_x0000_i1028" type="#_x0000_t75" alt="pomodoro16.png" style="width:16.3pt;height:16.3pt;visibility:visible;mso-wrap-style:square" o:bullet="t">
         <v:imagedata r:id="rId1" o:title="pomodoro16"/>
       </v:shape>
     </w:pict>
@@ -25073,7 +25161,7 @@
 </file>
 
 <file path=customXml/itemProps1.xml><?xml version="1.0" encoding="utf-8"?>
-<ds:datastoreItem xmlns:ds="http://schemas.openxmlformats.org/officeDocument/2006/customXml" ds:itemID="{F6D61DBE-ACDF-4A08-93D5-40AB5EEF2683}">
+<ds:datastoreItem xmlns:ds="http://schemas.openxmlformats.org/officeDocument/2006/customXml" ds:itemID="{A4A47541-F9B4-4581-B9A7-8737872FE270}">
   <ds:schemaRefs>
     <ds:schemaRef ds:uri="http://schemas.openxmlformats.org/officeDocument/2006/bibliography"/>
   </ds:schemaRefs>

</xml_diff>

<commit_message>
improved Theme support + refactoring
</commit_message>
<xml_diff>
--- a/doc/User guides/myAgilePomodoro_3.3.0.docx
+++ b/doc/User guides/myAgilePomodoro_3.3.0.docx
@@ -8336,6 +8336,9 @@
         <w:t>tell the application to get back in front</w:t>
       </w:r>
       <w:r>
+        <w:t xml:space="preserve"> (whether the application is minimized, in the System tray or in the background)</w:t>
+      </w:r>
+      <w:r>
         <w:t xml:space="preserve"> when</w:t>
       </w:r>
       <w:r>
@@ -8354,24 +8357,6 @@
       </w:r>
       <w:r>
         <w:t>finishes</w:t>
-      </w:r>
-      <w:r>
-        <w:t xml:space="preserve"> (whether </w:t>
-      </w:r>
-      <w:r>
-        <w:t>the app</w:t>
-      </w:r>
-      <w:r>
-        <w:t>lication</w:t>
-      </w:r>
-      <w:r>
-        <w:t xml:space="preserve"> is minimized, in the Syst</w:t>
-      </w:r>
-      <w:r>
-        <w:t>em tray or in the background</w:t>
-      </w:r>
-      <w:r>
-        <w:t>)</w:t>
       </w:r>
       <w:r>
         <w:t>.</w:t>
@@ -20018,7 +20003,7 @@
             <w:rPr>
               <w:noProof/>
             </w:rPr>
-            <w:t>2</w:t>
+            <w:t>8</w:t>
           </w:r>
         </w:fldSimple>
       </w:p>
@@ -20074,7 +20059,7 @@
         <v:path o:extrusionok="f" gradientshapeok="t" o:connecttype="rect"/>
         <o:lock v:ext="edit" aspectratio="t"/>
       </v:shapetype>
-      <v:shape id="_x0000_i1035" type="#_x0000_t75" alt="pomodoro16.png" style="width:16.3pt;height:16.3pt;visibility:visible;mso-wrap-style:square" o:bullet="t">
+      <v:shape id="_x0000_i1028" type="#_x0000_t75" alt="pomodoro16.png" style="width:16.3pt;height:16.3pt;visibility:visible;mso-wrap-style:square" o:bullet="t">
         <v:imagedata r:id="rId1" o:title="pomodoro16"/>
       </v:shape>
     </w:pict>
@@ -25206,7 +25191,7 @@
 </file>
 
 <file path=customXml/itemProps1.xml><?xml version="1.0" encoding="utf-8"?>
-<ds:datastoreItem xmlns:ds="http://schemas.openxmlformats.org/officeDocument/2006/customXml" ds:itemID="{19C9DD3F-C088-4146-9694-CEF225234EBD}">
+<ds:datastoreItem xmlns:ds="http://schemas.openxmlformats.org/officeDocument/2006/customXml" ds:itemID="{94FF8079-CE12-4386-99BE-919555728EA4}">
   <ds:schemaRefs>
     <ds:schemaRef ds:uri="http://schemas.openxmlformats.org/officeDocument/2006/bibliography"/>
   </ds:schemaRefs>

</xml_diff>

<commit_message>
fixed bug with resume button and no ticking during break
</commit_message>
<xml_diff>
--- a/doc/User guides/myAgilePomodoro_3.3.0.docx
+++ b/doc/User guides/myAgilePomodoro_3.3.0.docx
@@ -321,7 +321,7 @@
             </w:rPr>
             <w:fldChar w:fldCharType="separate"/>
           </w:r>
-          <w:hyperlink w:anchor="_Toc411928457" w:history="1">
+          <w:hyperlink w:anchor="_Toc412192171" w:history="1">
             <w:r>
               <w:rPr>
                 <w:rStyle w:val="Hyperlink"/>
@@ -348,7 +348,7 @@
                 <w:noProof/>
                 <w:webHidden/>
               </w:rPr>
-              <w:instrText xml:space="preserve"> PAGEREF _Toc411928457 \h </w:instrText>
+              <w:instrText xml:space="preserve"> PAGEREF _Toc412192171 \h </w:instrText>
             </w:r>
             <w:r>
               <w:rPr>
@@ -391,7 +391,7 @@
               <w:lang w:val="fr-FR" w:eastAsia="fr-FR"/>
             </w:rPr>
           </w:pPr>
-          <w:hyperlink w:anchor="_Toc411928458" w:history="1">
+          <w:hyperlink w:anchor="_Toc412192172" w:history="1">
             <w:r>
               <w:rPr>
                 <w:rStyle w:val="Hyperlink"/>
@@ -418,7 +418,7 @@
                 <w:noProof/>
                 <w:webHidden/>
               </w:rPr>
-              <w:instrText xml:space="preserve"> PAGEREF _Toc411928458 \h </w:instrText>
+              <w:instrText xml:space="preserve"> PAGEREF _Toc412192172 \h </w:instrText>
             </w:r>
             <w:r>
               <w:rPr>
@@ -461,7 +461,7 @@
               <w:lang w:val="fr-FR" w:eastAsia="fr-FR"/>
             </w:rPr>
           </w:pPr>
-          <w:hyperlink w:anchor="_Toc411928459" w:history="1">
+          <w:hyperlink w:anchor="_Toc412192173" w:history="1">
             <w:r>
               <w:rPr>
                 <w:rStyle w:val="Hyperlink"/>
@@ -488,7 +488,7 @@
                 <w:noProof/>
                 <w:webHidden/>
               </w:rPr>
-              <w:instrText xml:space="preserve"> PAGEREF _Toc411928459 \h </w:instrText>
+              <w:instrText xml:space="preserve"> PAGEREF _Toc412192173 \h </w:instrText>
             </w:r>
             <w:r>
               <w:rPr>
@@ -531,7 +531,7 @@
               <w:lang w:val="fr-FR" w:eastAsia="fr-FR"/>
             </w:rPr>
           </w:pPr>
-          <w:hyperlink w:anchor="_Toc411928460" w:history="1">
+          <w:hyperlink w:anchor="_Toc412192174" w:history="1">
             <w:r>
               <w:rPr>
                 <w:rStyle w:val="Hyperlink"/>
@@ -558,7 +558,7 @@
                 <w:noProof/>
                 <w:webHidden/>
               </w:rPr>
-              <w:instrText xml:space="preserve"> PAGEREF _Toc411928460 \h </w:instrText>
+              <w:instrText xml:space="preserve"> PAGEREF _Toc412192174 \h </w:instrText>
             </w:r>
             <w:r>
               <w:rPr>
@@ -601,7 +601,7 @@
               <w:lang w:val="fr-FR" w:eastAsia="fr-FR"/>
             </w:rPr>
           </w:pPr>
-          <w:hyperlink w:anchor="_Toc411928461" w:history="1">
+          <w:hyperlink w:anchor="_Toc412192175" w:history="1">
             <w:r>
               <w:rPr>
                 <w:rStyle w:val="Hyperlink"/>
@@ -628,7 +628,7 @@
                 <w:noProof/>
                 <w:webHidden/>
               </w:rPr>
-              <w:instrText xml:space="preserve"> PAGEREF _Toc411928461 \h </w:instrText>
+              <w:instrText xml:space="preserve"> PAGEREF _Toc412192175 \h </w:instrText>
             </w:r>
             <w:r>
               <w:rPr>
@@ -662,16 +662,13 @@
         <w:p>
           <w:pPr>
             <w:pStyle w:val="TOC2"/>
-            <w:tabs>
-              <w:tab w:val="right" w:leader="dot" w:pos="9016"/>
-            </w:tabs>
             <w:rPr>
               <w:rFonts w:asciiTheme="minorHAnsi" w:eastAsiaTheme="minorEastAsia" w:hAnsiTheme="minorHAnsi" w:cstheme="minorBidi"/>
               <w:noProof/>
               <w:lang w:val="fr-FR" w:eastAsia="fr-FR"/>
             </w:rPr>
           </w:pPr>
-          <w:hyperlink w:anchor="_Toc411928462" w:history="1">
+          <w:hyperlink w:anchor="_Toc412192176" w:history="1">
             <w:r>
               <w:rPr>
                 <w:rStyle w:val="Hyperlink"/>
@@ -698,7 +695,7 @@
                 <w:noProof/>
                 <w:webHidden/>
               </w:rPr>
-              <w:instrText xml:space="preserve"> PAGEREF _Toc411928462 \h </w:instrText>
+              <w:instrText xml:space="preserve"> PAGEREF _Toc412192176 \h </w:instrText>
             </w:r>
             <w:r>
               <w:rPr>
@@ -732,16 +729,13 @@
         <w:p>
           <w:pPr>
             <w:pStyle w:val="TOC2"/>
-            <w:tabs>
-              <w:tab w:val="right" w:leader="dot" w:pos="9016"/>
-            </w:tabs>
             <w:rPr>
               <w:rFonts w:asciiTheme="minorHAnsi" w:eastAsiaTheme="minorEastAsia" w:hAnsiTheme="minorHAnsi" w:cstheme="minorBidi"/>
               <w:noProof/>
               <w:lang w:val="fr-FR" w:eastAsia="fr-FR"/>
             </w:rPr>
           </w:pPr>
-          <w:hyperlink w:anchor="_Toc411928463" w:history="1">
+          <w:hyperlink w:anchor="_Toc412192177" w:history="1">
             <w:r>
               <w:rPr>
                 <w:rStyle w:val="Hyperlink"/>
@@ -768,7 +762,7 @@
                 <w:noProof/>
                 <w:webHidden/>
               </w:rPr>
-              <w:instrText xml:space="preserve"> PAGEREF _Toc411928463 \h </w:instrText>
+              <w:instrText xml:space="preserve"> PAGEREF _Toc412192177 \h </w:instrText>
             </w:r>
             <w:r>
               <w:rPr>
@@ -802,16 +796,13 @@
         <w:p>
           <w:pPr>
             <w:pStyle w:val="TOC2"/>
-            <w:tabs>
-              <w:tab w:val="right" w:leader="dot" w:pos="9016"/>
-            </w:tabs>
             <w:rPr>
               <w:rFonts w:asciiTheme="minorHAnsi" w:eastAsiaTheme="minorEastAsia" w:hAnsiTheme="minorHAnsi" w:cstheme="minorBidi"/>
               <w:noProof/>
               <w:lang w:val="fr-FR" w:eastAsia="fr-FR"/>
             </w:rPr>
           </w:pPr>
-          <w:hyperlink w:anchor="_Toc411928464" w:history="1">
+          <w:hyperlink w:anchor="_Toc412192178" w:history="1">
             <w:r>
               <w:rPr>
                 <w:rStyle w:val="Hyperlink"/>
@@ -838,7 +829,7 @@
                 <w:noProof/>
                 <w:webHidden/>
               </w:rPr>
-              <w:instrText xml:space="preserve"> PAGEREF _Toc411928464 \h </w:instrText>
+              <w:instrText xml:space="preserve"> PAGEREF _Toc412192178 \h </w:instrText>
             </w:r>
             <w:r>
               <w:rPr>
@@ -881,7 +872,7 @@
               <w:lang w:val="fr-FR" w:eastAsia="fr-FR"/>
             </w:rPr>
           </w:pPr>
-          <w:hyperlink w:anchor="_Toc411928465" w:history="1">
+          <w:hyperlink w:anchor="_Toc412192179" w:history="1">
             <w:r>
               <w:rPr>
                 <w:rStyle w:val="Hyperlink"/>
@@ -908,7 +899,7 @@
                 <w:noProof/>
                 <w:webHidden/>
               </w:rPr>
-              <w:instrText xml:space="preserve"> PAGEREF _Toc411928465 \h </w:instrText>
+              <w:instrText xml:space="preserve"> PAGEREF _Toc412192179 \h </w:instrText>
             </w:r>
             <w:r>
               <w:rPr>
@@ -942,16 +933,13 @@
         <w:p>
           <w:pPr>
             <w:pStyle w:val="TOC2"/>
-            <w:tabs>
-              <w:tab w:val="right" w:leader="dot" w:pos="9016"/>
-            </w:tabs>
             <w:rPr>
               <w:rFonts w:asciiTheme="minorHAnsi" w:eastAsiaTheme="minorEastAsia" w:hAnsiTheme="minorHAnsi" w:cstheme="minorBidi"/>
               <w:noProof/>
               <w:lang w:val="fr-FR" w:eastAsia="fr-FR"/>
             </w:rPr>
           </w:pPr>
-          <w:hyperlink w:anchor="_Toc411928466" w:history="1">
+          <w:hyperlink w:anchor="_Toc412192180" w:history="1">
             <w:r>
               <w:rPr>
                 <w:rStyle w:val="Hyperlink"/>
@@ -978,7 +966,7 @@
                 <w:noProof/>
                 <w:webHidden/>
               </w:rPr>
-              <w:instrText xml:space="preserve"> PAGEREF _Toc411928466 \h </w:instrText>
+              <w:instrText xml:space="preserve"> PAGEREF _Toc412192180 \h </w:instrText>
             </w:r>
             <w:r>
               <w:rPr>
@@ -1021,7 +1009,7 @@
               <w:lang w:val="fr-FR" w:eastAsia="fr-FR"/>
             </w:rPr>
           </w:pPr>
-          <w:hyperlink w:anchor="_Toc411928467" w:history="1">
+          <w:hyperlink w:anchor="_Toc412192181" w:history="1">
             <w:r>
               <w:rPr>
                 <w:rStyle w:val="Hyperlink"/>
@@ -1048,7 +1036,7 @@
                 <w:noProof/>
                 <w:webHidden/>
               </w:rPr>
-              <w:instrText xml:space="preserve"> PAGEREF _Toc411928467 \h </w:instrText>
+              <w:instrText xml:space="preserve"> PAGEREF _Toc412192181 \h </w:instrText>
             </w:r>
             <w:r>
               <w:rPr>
@@ -1091,7 +1079,7 @@
               <w:lang w:val="fr-FR" w:eastAsia="fr-FR"/>
             </w:rPr>
           </w:pPr>
-          <w:hyperlink w:anchor="_Toc411928468" w:history="1">
+          <w:hyperlink w:anchor="_Toc412192182" w:history="1">
             <w:r>
               <w:rPr>
                 <w:rStyle w:val="Hyperlink"/>
@@ -1118,7 +1106,7 @@
                 <w:noProof/>
                 <w:webHidden/>
               </w:rPr>
-              <w:instrText xml:space="preserve"> PAGEREF _Toc411928468 \h </w:instrText>
+              <w:instrText xml:space="preserve"> PAGEREF _Toc412192182 \h </w:instrText>
             </w:r>
             <w:r>
               <w:rPr>
@@ -1161,13 +1149,13 @@
               <w:lang w:val="fr-FR" w:eastAsia="fr-FR"/>
             </w:rPr>
           </w:pPr>
-          <w:hyperlink w:anchor="_Toc411928469" w:history="1">
+          <w:hyperlink w:anchor="_Toc412192183" w:history="1">
             <w:r>
               <w:rPr>
                 <w:rStyle w:val="Hyperlink"/>
                 <w:noProof/>
               </w:rPr>
-              <w:t>A day in an agile Pomodoro Technician’s life</w:t>
+              <w:t>One day in an agile Pomodoro Technician’s life</w:t>
             </w:r>
             <w:r>
               <w:rPr>
@@ -1188,7 +1176,7 @@
                 <w:noProof/>
                 <w:webHidden/>
               </w:rPr>
-              <w:instrText xml:space="preserve"> PAGEREF _Toc411928469 \h </w:instrText>
+              <w:instrText xml:space="preserve"> PAGEREF _Toc412192183 \h </w:instrText>
             </w:r>
             <w:r>
               <w:rPr>
@@ -1231,7 +1219,7 @@
               <w:lang w:val="fr-FR" w:eastAsia="fr-FR"/>
             </w:rPr>
           </w:pPr>
-          <w:hyperlink w:anchor="_Toc411928470" w:history="1">
+          <w:hyperlink w:anchor="_Toc412192184" w:history="1">
             <w:r>
               <w:rPr>
                 <w:rStyle w:val="Hyperlink"/>
@@ -1258,7 +1246,7 @@
                 <w:noProof/>
                 <w:webHidden/>
               </w:rPr>
-              <w:instrText xml:space="preserve"> PAGEREF _Toc411928470 \h </w:instrText>
+              <w:instrText xml:space="preserve"> PAGEREF _Toc412192184 \h </w:instrText>
             </w:r>
             <w:r>
               <w:rPr>
@@ -1292,16 +1280,13 @@
         <w:p>
           <w:pPr>
             <w:pStyle w:val="TOC2"/>
-            <w:tabs>
-              <w:tab w:val="right" w:leader="dot" w:pos="9016"/>
-            </w:tabs>
             <w:rPr>
               <w:rFonts w:asciiTheme="minorHAnsi" w:eastAsiaTheme="minorEastAsia" w:hAnsiTheme="minorHAnsi" w:cstheme="minorBidi"/>
               <w:noProof/>
               <w:lang w:val="fr-FR" w:eastAsia="fr-FR"/>
             </w:rPr>
           </w:pPr>
-          <w:hyperlink w:anchor="_Toc411928471" w:history="1">
+          <w:hyperlink w:anchor="_Toc412192185" w:history="1">
             <w:r>
               <w:rPr>
                 <w:rStyle w:val="Hyperlink"/>
@@ -1328,7 +1313,7 @@
                 <w:noProof/>
                 <w:webHidden/>
               </w:rPr>
-              <w:instrText xml:space="preserve"> PAGEREF _Toc411928471 \h </w:instrText>
+              <w:instrText xml:space="preserve"> PAGEREF _Toc412192185 \h </w:instrText>
             </w:r>
             <w:r>
               <w:rPr>
@@ -1371,7 +1356,7 @@
               <w:lang w:val="fr-FR" w:eastAsia="fr-FR"/>
             </w:rPr>
           </w:pPr>
-          <w:hyperlink w:anchor="_Toc411928472" w:history="1">
+          <w:hyperlink w:anchor="_Toc412192186" w:history="1">
             <w:r>
               <w:rPr>
                 <w:rStyle w:val="Hyperlink"/>
@@ -1398,7 +1383,7 @@
                 <w:noProof/>
                 <w:webHidden/>
               </w:rPr>
-              <w:instrText xml:space="preserve"> PAGEREF _Toc411928472 \h </w:instrText>
+              <w:instrText xml:space="preserve"> PAGEREF _Toc412192186 \h </w:instrText>
             </w:r>
             <w:r>
               <w:rPr>
@@ -1441,7 +1426,7 @@
               <w:lang w:val="fr-FR" w:eastAsia="fr-FR"/>
             </w:rPr>
           </w:pPr>
-          <w:hyperlink w:anchor="_Toc411928473" w:history="1">
+          <w:hyperlink w:anchor="_Toc412192187" w:history="1">
             <w:r>
               <w:rPr>
                 <w:rStyle w:val="Hyperlink"/>
@@ -1468,7 +1453,7 @@
                 <w:noProof/>
                 <w:webHidden/>
               </w:rPr>
-              <w:instrText xml:space="preserve"> PAGEREF _Toc411928473 \h </w:instrText>
+              <w:instrText xml:space="preserve"> PAGEREF _Toc412192187 \h </w:instrText>
             </w:r>
             <w:r>
               <w:rPr>
@@ -1502,16 +1487,13 @@
         <w:p>
           <w:pPr>
             <w:pStyle w:val="TOC2"/>
-            <w:tabs>
-              <w:tab w:val="right" w:leader="dot" w:pos="9016"/>
-            </w:tabs>
             <w:rPr>
               <w:rFonts w:asciiTheme="minorHAnsi" w:eastAsiaTheme="minorEastAsia" w:hAnsiTheme="minorHAnsi" w:cstheme="minorBidi"/>
               <w:noProof/>
               <w:lang w:val="fr-FR" w:eastAsia="fr-FR"/>
             </w:rPr>
           </w:pPr>
-          <w:hyperlink w:anchor="_Toc411928474" w:history="1">
+          <w:hyperlink w:anchor="_Toc412192188" w:history="1">
             <w:r>
               <w:rPr>
                 <w:rStyle w:val="Hyperlink"/>
@@ -1538,7 +1520,7 @@
                 <w:noProof/>
                 <w:webHidden/>
               </w:rPr>
-              <w:instrText xml:space="preserve"> PAGEREF _Toc411928474 \h </w:instrText>
+              <w:instrText xml:space="preserve"> PAGEREF _Toc412192188 \h </w:instrText>
             </w:r>
             <w:r>
               <w:rPr>
@@ -1581,7 +1563,7 @@
               <w:lang w:val="fr-FR" w:eastAsia="fr-FR"/>
             </w:rPr>
           </w:pPr>
-          <w:hyperlink w:anchor="_Toc411928475" w:history="1">
+          <w:hyperlink w:anchor="_Toc412192189" w:history="1">
             <w:r>
               <w:rPr>
                 <w:rStyle w:val="Hyperlink"/>
@@ -1608,7 +1590,7 @@
                 <w:noProof/>
                 <w:webHidden/>
               </w:rPr>
-              <w:instrText xml:space="preserve"> PAGEREF _Toc411928475 \h </w:instrText>
+              <w:instrText xml:space="preserve"> PAGEREF _Toc412192189 \h </w:instrText>
             </w:r>
             <w:r>
               <w:rPr>
@@ -1651,7 +1633,7 @@
               <w:lang w:val="fr-FR" w:eastAsia="fr-FR"/>
             </w:rPr>
           </w:pPr>
-          <w:hyperlink w:anchor="_Toc411928476" w:history="1">
+          <w:hyperlink w:anchor="_Toc412192190" w:history="1">
             <w:r>
               <w:rPr>
                 <w:rStyle w:val="Hyperlink"/>
@@ -1678,7 +1660,7 @@
                 <w:noProof/>
                 <w:webHidden/>
               </w:rPr>
-              <w:instrText xml:space="preserve"> PAGEREF _Toc411928476 \h </w:instrText>
+              <w:instrText xml:space="preserve"> PAGEREF _Toc412192190 \h </w:instrText>
             </w:r>
             <w:r>
               <w:rPr>
@@ -1721,7 +1703,7 @@
               <w:lang w:val="fr-FR" w:eastAsia="fr-FR"/>
             </w:rPr>
           </w:pPr>
-          <w:hyperlink w:anchor="_Toc411928477" w:history="1">
+          <w:hyperlink w:anchor="_Toc412192191" w:history="1">
             <w:r>
               <w:rPr>
                 <w:rStyle w:val="Hyperlink"/>
@@ -1748,7 +1730,7 @@
                 <w:noProof/>
                 <w:webHidden/>
               </w:rPr>
-              <w:instrText xml:space="preserve"> PAGEREF _Toc411928477 \h </w:instrText>
+              <w:instrText xml:space="preserve"> PAGEREF _Toc412192191 \h </w:instrText>
             </w:r>
             <w:r>
               <w:rPr>
@@ -1791,7 +1773,7 @@
               <w:lang w:val="fr-FR" w:eastAsia="fr-FR"/>
             </w:rPr>
           </w:pPr>
-          <w:hyperlink w:anchor="_Toc411928478" w:history="1">
+          <w:hyperlink w:anchor="_Toc412192192" w:history="1">
             <w:r>
               <w:rPr>
                 <w:rStyle w:val="Hyperlink"/>
@@ -1818,7 +1800,7 @@
                 <w:noProof/>
                 <w:webHidden/>
               </w:rPr>
-              <w:instrText xml:space="preserve"> PAGEREF _Toc411928478 \h </w:instrText>
+              <w:instrText xml:space="preserve"> PAGEREF _Toc412192192 \h </w:instrText>
             </w:r>
             <w:r>
               <w:rPr>
@@ -1861,7 +1843,7 @@
               <w:lang w:val="fr-FR" w:eastAsia="fr-FR"/>
             </w:rPr>
           </w:pPr>
-          <w:hyperlink w:anchor="_Toc411928479" w:history="1">
+          <w:hyperlink w:anchor="_Toc412192193" w:history="1">
             <w:r>
               <w:rPr>
                 <w:rStyle w:val="Hyperlink"/>
@@ -1888,7 +1870,7 @@
                 <w:noProof/>
                 <w:webHidden/>
               </w:rPr>
-              <w:instrText xml:space="preserve"> PAGEREF _Toc411928479 \h </w:instrText>
+              <w:instrText xml:space="preserve"> PAGEREF _Toc412192193 \h </w:instrText>
             </w:r>
             <w:r>
               <w:rPr>
@@ -1922,16 +1904,13 @@
         <w:p>
           <w:pPr>
             <w:pStyle w:val="TOC2"/>
-            <w:tabs>
-              <w:tab w:val="right" w:leader="dot" w:pos="9016"/>
-            </w:tabs>
             <w:rPr>
               <w:rFonts w:asciiTheme="minorHAnsi" w:eastAsiaTheme="minorEastAsia" w:hAnsiTheme="minorHAnsi" w:cstheme="minorBidi"/>
               <w:noProof/>
               <w:lang w:val="fr-FR" w:eastAsia="fr-FR"/>
             </w:rPr>
           </w:pPr>
-          <w:hyperlink w:anchor="_Toc411928480" w:history="1">
+          <w:hyperlink w:anchor="_Toc412192194" w:history="1">
             <w:r>
               <w:rPr>
                 <w:rStyle w:val="Hyperlink"/>
@@ -1958,7 +1937,7 @@
                 <w:noProof/>
                 <w:webHidden/>
               </w:rPr>
-              <w:instrText xml:space="preserve"> PAGEREF _Toc411928480 \h </w:instrText>
+              <w:instrText xml:space="preserve"> PAGEREF _Toc412192194 \h </w:instrText>
             </w:r>
             <w:r>
               <w:rPr>
@@ -2001,7 +1980,7 @@
               <w:lang w:val="fr-FR" w:eastAsia="fr-FR"/>
             </w:rPr>
           </w:pPr>
-          <w:hyperlink w:anchor="_Toc411928481" w:history="1">
+          <w:hyperlink w:anchor="_Toc412192195" w:history="1">
             <w:r>
               <w:rPr>
                 <w:rStyle w:val="Hyperlink"/>
@@ -2028,7 +2007,7 @@
                 <w:noProof/>
                 <w:webHidden/>
               </w:rPr>
-              <w:instrText xml:space="preserve"> PAGEREF _Toc411928481 \h </w:instrText>
+              <w:instrText xml:space="preserve"> PAGEREF _Toc412192195 \h </w:instrText>
             </w:r>
             <w:r>
               <w:rPr>
@@ -2071,7 +2050,7 @@
               <w:lang w:val="fr-FR" w:eastAsia="fr-FR"/>
             </w:rPr>
           </w:pPr>
-          <w:hyperlink w:anchor="_Toc411928482" w:history="1">
+          <w:hyperlink w:anchor="_Toc412192196" w:history="1">
             <w:r>
               <w:rPr>
                 <w:rStyle w:val="Hyperlink"/>
@@ -2098,7 +2077,7 @@
                 <w:noProof/>
                 <w:webHidden/>
               </w:rPr>
-              <w:instrText xml:space="preserve"> PAGEREF _Toc411928482 \h </w:instrText>
+              <w:instrText xml:space="preserve"> PAGEREF _Toc412192196 \h </w:instrText>
             </w:r>
             <w:r>
               <w:rPr>
@@ -2141,7 +2120,7 @@
               <w:lang w:val="fr-FR" w:eastAsia="fr-FR"/>
             </w:rPr>
           </w:pPr>
-          <w:hyperlink w:anchor="_Toc411928483" w:history="1">
+          <w:hyperlink w:anchor="_Toc412192197" w:history="1">
             <w:r>
               <w:rPr>
                 <w:rStyle w:val="Hyperlink"/>
@@ -2168,7 +2147,7 @@
                 <w:noProof/>
                 <w:webHidden/>
               </w:rPr>
-              <w:instrText xml:space="preserve"> PAGEREF _Toc411928483 \h </w:instrText>
+              <w:instrText xml:space="preserve"> PAGEREF _Toc412192197 \h </w:instrText>
             </w:r>
             <w:r>
               <w:rPr>
@@ -2211,7 +2190,7 @@
               <w:lang w:val="fr-FR" w:eastAsia="fr-FR"/>
             </w:rPr>
           </w:pPr>
-          <w:hyperlink w:anchor="_Toc411928484" w:history="1">
+          <w:hyperlink w:anchor="_Toc412192198" w:history="1">
             <w:r>
               <w:rPr>
                 <w:rStyle w:val="Hyperlink"/>
@@ -2238,7 +2217,7 @@
                 <w:noProof/>
                 <w:webHidden/>
               </w:rPr>
-              <w:instrText xml:space="preserve"> PAGEREF _Toc411928484 \h </w:instrText>
+              <w:instrText xml:space="preserve"> PAGEREF _Toc412192198 \h </w:instrText>
             </w:r>
             <w:r>
               <w:rPr>
@@ -2281,7 +2260,7 @@
               <w:lang w:val="fr-FR" w:eastAsia="fr-FR"/>
             </w:rPr>
           </w:pPr>
-          <w:hyperlink w:anchor="_Toc411928485" w:history="1">
+          <w:hyperlink w:anchor="_Toc412192199" w:history="1">
             <w:r>
               <w:rPr>
                 <w:rStyle w:val="Hyperlink"/>
@@ -2308,7 +2287,7 @@
                 <w:noProof/>
                 <w:webHidden/>
               </w:rPr>
-              <w:instrText xml:space="preserve"> PAGEREF _Toc411928485 \h </w:instrText>
+              <w:instrText xml:space="preserve"> PAGEREF _Toc412192199 \h </w:instrText>
             </w:r>
             <w:r>
               <w:rPr>
@@ -2351,7 +2330,7 @@
               <w:lang w:val="fr-FR" w:eastAsia="fr-FR"/>
             </w:rPr>
           </w:pPr>
-          <w:hyperlink w:anchor="_Toc411928486" w:history="1">
+          <w:hyperlink w:anchor="_Toc412192200" w:history="1">
             <w:r>
               <w:rPr>
                 <w:rStyle w:val="Hyperlink"/>
@@ -2378,7 +2357,7 @@
                 <w:noProof/>
                 <w:webHidden/>
               </w:rPr>
-              <w:instrText xml:space="preserve"> PAGEREF _Toc411928486 \h </w:instrText>
+              <w:instrText xml:space="preserve"> PAGEREF _Toc412192200 \h </w:instrText>
             </w:r>
             <w:r>
               <w:rPr>
@@ -2421,7 +2400,7 @@
               <w:lang w:val="fr-FR" w:eastAsia="fr-FR"/>
             </w:rPr>
           </w:pPr>
-          <w:hyperlink w:anchor="_Toc411928487" w:history="1">
+          <w:hyperlink w:anchor="_Toc412192201" w:history="1">
             <w:r>
               <w:rPr>
                 <w:rStyle w:val="Hyperlink"/>
@@ -2448,7 +2427,7 @@
                 <w:noProof/>
                 <w:webHidden/>
               </w:rPr>
-              <w:instrText xml:space="preserve"> PAGEREF _Toc411928487 \h </w:instrText>
+              <w:instrText xml:space="preserve"> PAGEREF _Toc412192201 \h </w:instrText>
             </w:r>
             <w:r>
               <w:rPr>
@@ -2491,7 +2470,7 @@
               <w:lang w:val="fr-FR" w:eastAsia="fr-FR"/>
             </w:rPr>
           </w:pPr>
-          <w:hyperlink w:anchor="_Toc411928488" w:history="1">
+          <w:hyperlink w:anchor="_Toc412192202" w:history="1">
             <w:r>
               <w:rPr>
                 <w:rStyle w:val="Hyperlink"/>
@@ -2518,7 +2497,7 @@
                 <w:noProof/>
                 <w:webHidden/>
               </w:rPr>
-              <w:instrText xml:space="preserve"> PAGEREF _Toc411928488 \h </w:instrText>
+              <w:instrText xml:space="preserve"> PAGEREF _Toc412192202 \h </w:instrText>
             </w:r>
             <w:r>
               <w:rPr>
@@ -2552,16 +2531,13 @@
         <w:p>
           <w:pPr>
             <w:pStyle w:val="TOC2"/>
-            <w:tabs>
-              <w:tab w:val="right" w:leader="dot" w:pos="9016"/>
-            </w:tabs>
             <w:rPr>
               <w:rFonts w:asciiTheme="minorHAnsi" w:eastAsiaTheme="minorEastAsia" w:hAnsiTheme="minorHAnsi" w:cstheme="minorBidi"/>
               <w:noProof/>
               <w:lang w:val="fr-FR" w:eastAsia="fr-FR"/>
             </w:rPr>
           </w:pPr>
-          <w:hyperlink w:anchor="_Toc411928489" w:history="1">
+          <w:hyperlink w:anchor="_Toc412192203" w:history="1">
             <w:r>
               <w:rPr>
                 <w:rStyle w:val="Hyperlink"/>
@@ -2588,7 +2564,7 @@
                 <w:noProof/>
                 <w:webHidden/>
               </w:rPr>
-              <w:instrText xml:space="preserve"> PAGEREF _Toc411928489 \h </w:instrText>
+              <w:instrText xml:space="preserve"> PAGEREF _Toc412192203 \h </w:instrText>
             </w:r>
             <w:r>
               <w:rPr>
@@ -2631,7 +2607,7 @@
               <w:lang w:val="fr-FR" w:eastAsia="fr-FR"/>
             </w:rPr>
           </w:pPr>
-          <w:hyperlink w:anchor="_Toc411928490" w:history="1">
+          <w:hyperlink w:anchor="_Toc412192204" w:history="1">
             <w:r>
               <w:rPr>
                 <w:rStyle w:val="Hyperlink"/>
@@ -2658,7 +2634,7 @@
                 <w:noProof/>
                 <w:webHidden/>
               </w:rPr>
-              <w:instrText xml:space="preserve"> PAGEREF _Toc411928490 \h </w:instrText>
+              <w:instrText xml:space="preserve"> PAGEREF _Toc412192204 \h </w:instrText>
             </w:r>
             <w:r>
               <w:rPr>
@@ -2701,7 +2677,7 @@
               <w:lang w:val="fr-FR" w:eastAsia="fr-FR"/>
             </w:rPr>
           </w:pPr>
-          <w:hyperlink w:anchor="_Toc411928491" w:history="1">
+          <w:hyperlink w:anchor="_Toc412192205" w:history="1">
             <w:r>
               <w:rPr>
                 <w:rStyle w:val="Hyperlink"/>
@@ -2728,7 +2704,7 @@
                 <w:noProof/>
                 <w:webHidden/>
               </w:rPr>
-              <w:instrText xml:space="preserve"> PAGEREF _Toc411928491 \h </w:instrText>
+              <w:instrText xml:space="preserve"> PAGEREF _Toc412192205 \h </w:instrText>
             </w:r>
             <w:r>
               <w:rPr>
@@ -2762,16 +2738,13 @@
         <w:p>
           <w:pPr>
             <w:pStyle w:val="TOC2"/>
-            <w:tabs>
-              <w:tab w:val="right" w:leader="dot" w:pos="9016"/>
-            </w:tabs>
             <w:rPr>
               <w:rFonts w:asciiTheme="minorHAnsi" w:eastAsiaTheme="minorEastAsia" w:hAnsiTheme="minorHAnsi" w:cstheme="minorBidi"/>
               <w:noProof/>
               <w:lang w:val="fr-FR" w:eastAsia="fr-FR"/>
             </w:rPr>
           </w:pPr>
-          <w:hyperlink w:anchor="_Toc411928492" w:history="1">
+          <w:hyperlink w:anchor="_Toc412192206" w:history="1">
             <w:r>
               <w:rPr>
                 <w:rStyle w:val="Hyperlink"/>
@@ -2798,7 +2771,7 @@
                 <w:noProof/>
                 <w:webHidden/>
               </w:rPr>
-              <w:instrText xml:space="preserve"> PAGEREF _Toc411928492 \h </w:instrText>
+              <w:instrText xml:space="preserve"> PAGEREF _Toc412192206 \h </w:instrText>
             </w:r>
             <w:r>
               <w:rPr>
@@ -2841,7 +2814,7 @@
               <w:lang w:val="fr-FR" w:eastAsia="fr-FR"/>
             </w:rPr>
           </w:pPr>
-          <w:hyperlink w:anchor="_Toc411928493" w:history="1">
+          <w:hyperlink w:anchor="_Toc412192207" w:history="1">
             <w:r>
               <w:rPr>
                 <w:rStyle w:val="Hyperlink"/>
@@ -2868,7 +2841,7 @@
                 <w:noProof/>
                 <w:webHidden/>
               </w:rPr>
-              <w:instrText xml:space="preserve"> PAGEREF _Toc411928493 \h </w:instrText>
+              <w:instrText xml:space="preserve"> PAGEREF _Toc412192207 \h </w:instrText>
             </w:r>
             <w:r>
               <w:rPr>
@@ -2914,7 +2887,7 @@
       <w:pPr>
         <w:pStyle w:val="Heading1"/>
       </w:pPr>
-      <w:bookmarkStart w:id="2" w:name="_Toc411928457"/>
+      <w:bookmarkStart w:id="2" w:name="_Toc412192171"/>
       <w:r>
         <w:t>About</w:t>
       </w:r>
@@ -3031,7 +3004,7 @@
       <w:pPr>
         <w:pStyle w:val="Heading1"/>
       </w:pPr>
-      <w:bookmarkStart w:id="3" w:name="_Toc411928458"/>
+      <w:bookmarkStart w:id="3" w:name="_Toc412192172"/>
       <w:r>
         <w:t>Application</w:t>
       </w:r>
@@ -3244,7 +3217,7 @@
       <w:pPr>
         <w:pStyle w:val="Heading1"/>
       </w:pPr>
-      <w:bookmarkStart w:id="4" w:name="_Toc411928459"/>
+      <w:bookmarkStart w:id="4" w:name="_Toc412192173"/>
       <w:r>
         <w:t>License</w:t>
       </w:r>
@@ -3356,7 +3329,7 @@
       <w:pPr>
         <w:pStyle w:val="Heading1"/>
       </w:pPr>
-      <w:bookmarkStart w:id="5" w:name="_Toc411928460"/>
+      <w:bookmarkStart w:id="5" w:name="_Toc412192174"/>
       <w:r>
         <w:t xml:space="preserve">The </w:t>
       </w:r>
@@ -4294,7 +4267,7 @@
       <w:pPr>
         <w:pStyle w:val="Heading1"/>
       </w:pPr>
-      <w:bookmarkStart w:id="6" w:name="_Toc411928461"/>
+      <w:bookmarkStart w:id="6" w:name="_Toc412192175"/>
       <w:r>
         <w:t>Configuration</w:t>
       </w:r>
@@ -4653,7 +4626,7 @@
       <w:pPr>
         <w:pStyle w:val="Heading2"/>
       </w:pPr>
-      <w:bookmarkStart w:id="7" w:name="_Toc411928462"/>
+      <w:bookmarkStart w:id="7" w:name="_Toc412192176"/>
       <w:proofErr w:type="spellStart"/>
       <w:r>
         <w:t>MySQL</w:t>
@@ -5309,7 +5282,7 @@
       <w:pPr>
         <w:pStyle w:val="Heading2"/>
       </w:pPr>
-      <w:bookmarkStart w:id="8" w:name="_Toc411928463"/>
+      <w:bookmarkStart w:id="8" w:name="_Toc412192177"/>
       <w:r>
         <w:t>Logger</w:t>
       </w:r>
@@ -5438,7 +5411,7 @@
       <w:pPr>
         <w:pStyle w:val="Heading2"/>
       </w:pPr>
-      <w:bookmarkStart w:id="9" w:name="_Toc411928464"/>
+      <w:bookmarkStart w:id="9" w:name="_Toc412192178"/>
       <w:r>
         <w:t>Google Drive configuration</w:t>
       </w:r>
@@ -5627,7 +5600,7 @@
       <w:pPr>
         <w:pStyle w:val="Heading1"/>
       </w:pPr>
-      <w:bookmarkStart w:id="10" w:name="_Toc411928465"/>
+      <w:bookmarkStart w:id="10" w:name="_Toc412192179"/>
       <w:proofErr w:type="spellStart"/>
       <w:proofErr w:type="gramStart"/>
       <w:r>
@@ -5647,7 +5620,7 @@
       <w:pPr>
         <w:pStyle w:val="Heading2"/>
       </w:pPr>
-      <w:bookmarkStart w:id="11" w:name="_Toc411928466"/>
+      <w:bookmarkStart w:id="11" w:name="_Toc412192180"/>
       <w:r>
         <w:t>P</w:t>
       </w:r>
@@ -5665,7 +5638,7 @@
       <w:pPr>
         <w:pStyle w:val="Heading3"/>
       </w:pPr>
-      <w:bookmarkStart w:id="12" w:name="_Toc411928467"/>
+      <w:bookmarkStart w:id="12" w:name="_Toc412192181"/>
       <w:r>
         <w:t>How to set the preferences</w:t>
       </w:r>
@@ -8446,7 +8419,10 @@
         <w:t>Theme</w:t>
       </w:r>
       <w:r>
-        <w:t>: look and feel of the application</w:t>
+        <w:t>:</w:t>
+      </w:r>
+      <w:r>
+        <w:t xml:space="preserve"> look and feel of the application</w:t>
       </w:r>
     </w:p>
     <w:p/>
@@ -8463,7 +8439,7 @@
       <w:pPr>
         <w:pStyle w:val="Heading1"/>
       </w:pPr>
-      <w:bookmarkStart w:id="32" w:name="_Toc411928468"/>
+      <w:bookmarkStart w:id="32" w:name="_Toc412192182"/>
       <w:r>
         <w:t>Getting Started</w:t>
       </w:r>
@@ -8538,9 +8514,12 @@
       <w:pPr>
         <w:pStyle w:val="Heading3"/>
       </w:pPr>
-      <w:bookmarkStart w:id="33" w:name="_Toc411928469"/>
-      <w:r>
-        <w:t>A day in a</w:t>
+      <w:bookmarkStart w:id="33" w:name="_Toc412192183"/>
+      <w:r>
+        <w:t>One</w:t>
+      </w:r>
+      <w:r>
+        <w:t xml:space="preserve"> day in a</w:t>
       </w:r>
       <w:r>
         <w:t>n agile</w:t>
@@ -8576,7 +8555,13 @@
         <w:t>Preferences</w:t>
       </w:r>
       <w:r>
-        <w:t xml:space="preserve"> and choose the mode</w:t>
+        <w:t xml:space="preserve"> </w:t>
+      </w:r>
+      <w:r>
+        <w:t xml:space="preserve">panel </w:t>
+      </w:r>
+      <w:r>
+        <w:t>and choose the mode</w:t>
       </w:r>
       <w:r>
         <w:t xml:space="preserve"> o</w:t>
@@ -9333,7 +9318,7 @@
       <w:pPr>
         <w:pStyle w:val="Heading3"/>
       </w:pPr>
-      <w:bookmarkStart w:id="36" w:name="_Toc411928470"/>
+      <w:bookmarkStart w:id="36" w:name="_Toc412192184"/>
       <w:r>
         <w:t xml:space="preserve">How to </w:t>
       </w:r>
@@ -11582,7 +11567,7 @@
           </wp:anchor>
         </w:drawing>
       </w:r>
-      <w:bookmarkStart w:id="37" w:name="_Toc411928471"/>
+      <w:bookmarkStart w:id="37" w:name="_Toc412192185"/>
       <w:r>
         <w:t>New</w:t>
       </w:r>
@@ -11606,7 +11591,7 @@
       <w:pPr>
         <w:pStyle w:val="Heading3"/>
       </w:pPr>
-      <w:bookmarkStart w:id="38" w:name="_Toc411928472"/>
+      <w:bookmarkStart w:id="38" w:name="_Toc412192186"/>
       <w:r>
         <w:t>How to c</w:t>
       </w:r>
@@ -11685,7 +11670,7 @@
       <w:pPr>
         <w:pStyle w:val="Heading3"/>
       </w:pPr>
-      <w:bookmarkStart w:id="39" w:name="_Toc411928473"/>
+      <w:bookmarkStart w:id="39" w:name="_Toc412192187"/>
       <w:r>
         <w:t>How to use the</w:t>
       </w:r>
@@ -12221,7 +12206,7 @@
           </wp:anchor>
         </w:drawing>
       </w:r>
-      <w:bookmarkStart w:id="50" w:name="_Toc411928474"/>
+      <w:bookmarkStart w:id="50" w:name="_Toc412192188"/>
       <w:r>
         <w:t>Ac</w:t>
       </w:r>
@@ -12251,7 +12236,7 @@
       <w:pPr>
         <w:pStyle w:val="Heading3"/>
       </w:pPr>
-      <w:bookmarkStart w:id="51" w:name="_Toc411928475"/>
+      <w:bookmarkStart w:id="51" w:name="_Toc412192189"/>
       <w:r>
         <w:t>How to read the table</w:t>
       </w:r>
@@ -12649,7 +12634,7 @@
       <w:pPr>
         <w:pStyle w:val="Heading3"/>
       </w:pPr>
-      <w:bookmarkStart w:id="52" w:name="_Toc411928476"/>
+      <w:bookmarkStart w:id="52" w:name="_Toc412192190"/>
       <w:r>
         <w:t>How to use a task as template</w:t>
       </w:r>
@@ -12716,7 +12701,7 @@
       <w:pPr>
         <w:pStyle w:val="Heading3"/>
       </w:pPr>
-      <w:bookmarkStart w:id="53" w:name="_Toc411928477"/>
+      <w:bookmarkStart w:id="53" w:name="_Toc412192191"/>
       <w:r>
         <w:t>How to edit a task</w:t>
       </w:r>
@@ -12994,7 +12979,7 @@
       <w:pPr>
         <w:pStyle w:val="Heading3"/>
       </w:pPr>
-      <w:bookmarkStart w:id="54" w:name="_Toc411928478"/>
+      <w:bookmarkStart w:id="54" w:name="_Toc412192192"/>
       <w:r>
         <w:lastRenderedPageBreak/>
         <w:t>How to export data</w:t>
@@ -13880,7 +13865,7 @@
       <w:pPr>
         <w:pStyle w:val="Heading3"/>
       </w:pPr>
-      <w:bookmarkStart w:id="61" w:name="_Toc411928479"/>
+      <w:bookmarkStart w:id="61" w:name="_Toc412192193"/>
       <w:r>
         <w:t>How to impor</w:t>
       </w:r>
@@ -14091,7 +14076,7 @@
           </wp:anchor>
         </w:drawing>
       </w:r>
-      <w:bookmarkStart w:id="62" w:name="_Toc411928480"/>
+      <w:bookmarkStart w:id="62" w:name="_Toc412192194"/>
       <w:proofErr w:type="spellStart"/>
       <w:r>
         <w:t>ToDo</w:t>
@@ -14141,7 +14126,7 @@
       <w:pPr>
         <w:pStyle w:val="Heading3"/>
       </w:pPr>
-      <w:bookmarkStart w:id="63" w:name="_Toc411928481"/>
+      <w:bookmarkStart w:id="63" w:name="_Toc412192195"/>
       <w:r>
         <w:t>How to read the table</w:t>
       </w:r>
@@ -14359,7 +14344,7 @@
       <w:pPr>
         <w:pStyle w:val="Heading3"/>
       </w:pPr>
-      <w:bookmarkStart w:id="64" w:name="_Toc411928482"/>
+      <w:bookmarkStart w:id="64" w:name="_Toc412192196"/>
       <w:r>
         <w:t>How to p</w:t>
       </w:r>
@@ -14425,7 +14410,7 @@
       <w:pPr>
         <w:pStyle w:val="Heading3"/>
       </w:pPr>
-      <w:bookmarkStart w:id="65" w:name="_Toc411928483"/>
+      <w:bookmarkStart w:id="65" w:name="_Toc412192197"/>
       <w:r>
         <w:t>How to</w:t>
       </w:r>
@@ -15041,7 +15026,7 @@
       <w:pPr>
         <w:pStyle w:val="Heading3"/>
       </w:pPr>
-      <w:bookmarkStart w:id="66" w:name="_Toc411928484"/>
+      <w:bookmarkStart w:id="66" w:name="_Toc412192198"/>
       <w:r>
         <w:t>How to</w:t>
       </w:r>
@@ -15677,7 +15662,7 @@
       <w:pPr>
         <w:pStyle w:val="Heading3"/>
       </w:pPr>
-      <w:bookmarkStart w:id="67" w:name="_Toc411928485"/>
+      <w:bookmarkStart w:id="67" w:name="_Toc412192199"/>
       <w:r>
         <w:t>How to w</w:t>
       </w:r>
@@ -16907,7 +16892,7 @@
       <w:pPr>
         <w:pStyle w:val="Heading3"/>
       </w:pPr>
-      <w:bookmarkStart w:id="79" w:name="_Toc411928486"/>
+      <w:bookmarkStart w:id="79" w:name="_Toc412192200"/>
       <w:r>
         <w:t xml:space="preserve">How to </w:t>
       </w:r>
@@ -17269,7 +17254,7 @@
       <w:pPr>
         <w:pStyle w:val="Heading3"/>
       </w:pPr>
-      <w:bookmarkStart w:id="82" w:name="_Toc411928487"/>
+      <w:bookmarkStart w:id="82" w:name="_Toc412192201"/>
       <w:r>
         <w:t xml:space="preserve">How to </w:t>
       </w:r>
@@ -17645,7 +17630,7 @@
       <w:pPr>
         <w:pStyle w:val="Heading3"/>
       </w:pPr>
-      <w:bookmarkStart w:id="83" w:name="_Toc411928488"/>
+      <w:bookmarkStart w:id="83" w:name="_Toc412192202"/>
       <w:r>
         <w:t xml:space="preserve">How to </w:t>
       </w:r>
@@ -17856,7 +17841,7 @@
           </wp:anchor>
         </w:drawing>
       </w:r>
-      <w:bookmarkStart w:id="84" w:name="_Toc411928489"/>
+      <w:bookmarkStart w:id="84" w:name="_Toc412192203"/>
       <w:r>
         <w:t>Report List / Release Backlog</w:t>
       </w:r>
@@ -17886,7 +17871,7 @@
       <w:pPr>
         <w:pStyle w:val="Heading3"/>
       </w:pPr>
-      <w:bookmarkStart w:id="85" w:name="_Toc411928490"/>
+      <w:bookmarkStart w:id="85" w:name="_Toc412192204"/>
       <w:r>
         <w:t>How to read the table’s border</w:t>
       </w:r>
@@ -18163,7 +18148,7 @@
       <w:pPr>
         <w:pStyle w:val="Heading3"/>
       </w:pPr>
-      <w:bookmarkStart w:id="86" w:name="_Toc411928491"/>
+      <w:bookmarkStart w:id="86" w:name="_Toc412192205"/>
       <w:r>
         <w:t xml:space="preserve">How to </w:t>
       </w:r>
@@ -18755,7 +18740,7 @@
           </wp:anchor>
         </w:drawing>
       </w:r>
-      <w:bookmarkStart w:id="103" w:name="_Toc411928492"/>
+      <w:bookmarkStart w:id="103" w:name="_Toc412192206"/>
       <w:proofErr w:type="spellStart"/>
       <w:r>
         <w:t>Burndown</w:t>
@@ -18796,7 +18781,7 @@
       <w:pPr>
         <w:pStyle w:val="Heading3"/>
       </w:pPr>
-      <w:bookmarkStart w:id="104" w:name="_Toc411928493"/>
+      <w:bookmarkStart w:id="104" w:name="_Toc412192207"/>
       <w:r>
         <w:t xml:space="preserve">How to </w:t>
       </w:r>
@@ -20072,7 +20057,7 @@
             <w:rPr>
               <w:noProof/>
             </w:rPr>
-            <w:t>8</w:t>
+            <w:t>17</w:t>
           </w:r>
         </w:fldSimple>
       </w:p>
@@ -20128,7 +20113,7 @@
         <v:path o:extrusionok="f" gradientshapeok="t" o:connecttype="rect"/>
         <o:lock v:ext="edit" aspectratio="t"/>
       </v:shapetype>
-      <v:shape id="_x0000_i1046" type="#_x0000_t75" alt="pomodoro16.png" style="width:16.3pt;height:16.3pt;visibility:visible;mso-wrap-style:square" o:bullet="t">
+      <v:shape id="_x0000_i1032" type="#_x0000_t75" alt="pomodoro16.png" style="width:16.3pt;height:16.3pt;visibility:visible;mso-wrap-style:square" o:bullet="t">
         <v:imagedata r:id="rId1" o:title="pomodoro16"/>
       </v:shape>
     </w:pict>
@@ -24813,10 +24798,13 @@
     <w:uiPriority w:val="39"/>
     <w:unhideWhenUsed/>
     <w:qFormat/>
-    <w:rsid w:val="00C97B2F"/>
+    <w:rsid w:val="00F0381B"/>
     <w:pPr>
+      <w:tabs>
+        <w:tab w:val="right" w:leader="dot" w:pos="9016"/>
+      </w:tabs>
       <w:spacing w:after="100"/>
-      <w:ind w:left="220"/>
+      <w:ind w:left="720"/>
     </w:pPr>
   </w:style>
   <w:style w:type="paragraph" w:styleId="NoSpacing">
@@ -25260,7 +25248,7 @@
 </file>
 
 <file path=customXml/itemProps1.xml><?xml version="1.0" encoding="utf-8"?>
-<ds:datastoreItem xmlns:ds="http://schemas.openxmlformats.org/officeDocument/2006/customXml" ds:itemID="{57AAE5E4-6CC0-42D2-9D94-873CC837E1FB}">
+<ds:datastoreItem xmlns:ds="http://schemas.openxmlformats.org/officeDocument/2006/customXml" ds:itemID="{ACBA0726-C7B0-46A3-9615-5A8CF04D3F3D}">
   <ds:schemaRefs>
     <ds:schemaRef ds:uri="http://schemas.openxmlformats.org/officeDocument/2006/bibliography"/>
   </ds:schemaRefs>

</xml_diff>

<commit_message>
added user guide 3.4.0
</commit_message>
<xml_diff>
--- a/doc/User guides/myAgilePomodoro_3.3.0.docx
+++ b/doc/User guides/myAgilePomodoro_3.3.0.docx
@@ -230,7 +230,7 @@
                 <w:sz w:val="32"/>
                 <w:szCs w:val="32"/>
               </w:rPr>
-              <w:t xml:space="preserve"> 3.4</w:t>
+              <w:t xml:space="preserve"> 3.3</w:t>
             </w:r>
             <w:r>
               <w:rPr>
@@ -18290,7 +18290,7 @@
             <w:rPr>
               <w:noProof/>
             </w:rPr>
-            <w:t>2</w:t>
+            <w:t>17</w:t>
           </w:r>
         </w:fldSimple>
       </w:p>
@@ -23481,7 +23481,7 @@
 </file>
 
 <file path=customXml/itemProps1.xml><?xml version="1.0" encoding="utf-8"?>
-<ds:datastoreItem xmlns:ds="http://schemas.openxmlformats.org/officeDocument/2006/customXml" ds:itemID="{7A9234F6-F584-43E9-A8FC-664C2B92E37D}">
+<ds:datastoreItem xmlns:ds="http://schemas.openxmlformats.org/officeDocument/2006/customXml" ds:itemID="{5D355E1E-4993-4F1E-858C-110AA32A84AA}">
   <ds:schemaRefs>
     <ds:schemaRef ds:uri="http://schemas.openxmlformats.org/officeDocument/2006/bibliography"/>
   </ds:schemaRefs>

</xml_diff>